<commit_message>
Antrag umgeschrieben, mit lokalem Trainieren und Routenplanung
</commit_message>
<xml_diff>
--- a/AWSDeepRacer.docx
+++ b/AWSDeepRacer.docx
@@ -7,16 +7,588 @@
         <w:pStyle w:val="Title"/>
       </w:pPr>
       <w:r>
-        <w:t>AWS DeepRac</w:t>
+        <w:t>AWS DeepRacer</w:t>
+      </w:r>
+    </w:p>
+    <w:p/>
+    <w:p>
+      <w:pPr>
+        <w:pStyle w:val="Heading1"/>
+      </w:pPr>
+      <w:r>
+        <w:t xml:space="preserve">Titel: </w:t>
+      </w:r>
+    </w:p>
+    <w:p/>
+    <w:p>
+      <w:pPr>
+        <w:pStyle w:val="Heading1"/>
+      </w:pPr>
+      <w:r>
+        <w:t>Ausgangslage:</w:t>
+      </w:r>
+    </w:p>
+    <w:p>
+      <w:r>
+        <w:t>Der Abteilung Informatik steht nun ein AWS DeepRacer zur Verfügung.</w:t>
+      </w:r>
+      <w:r>
+        <w:t xml:space="preserve"> Derzeit b</w:t>
+      </w:r>
+      <w:r>
+        <w:t>esteht noch keine Grundlage für den Betrieb und das Testen dieses Roboters.</w:t>
+      </w:r>
+      <w:r>
+        <w:t xml:space="preserve"> Aufgrund dieser nicht vorhandenen Einstiegshilfen fällt es neuen bzw. Unerfahrenen Schülern zunehmend schwerer, sich mit dem AWS DeepRacer zu beschäftigen.</w:t>
+      </w:r>
+      <w:r>
+        <w:t xml:space="preserve"> Weiters sind auch die Möglichkeiten, welche der DeepRacer bietet noch nicht zur Gänze ausgeschöpft.</w:t>
+      </w:r>
+    </w:p>
+    <w:p/>
+    <w:p>
+      <w:pPr>
+        <w:pStyle w:val="Heading1"/>
+      </w:pPr>
+      <w:r>
+        <w:t>Projektteam:</w:t>
+      </w:r>
+    </w:p>
+    <w:tbl>
+      <w:tblPr>
+        <w:tblStyle w:val="TableGrid"/>
+        <w:tblW w:w="0" w:type="auto"/>
+        <w:tblLayout w:type="fixed"/>
+        <w:tblLook w:val="06A0" w:firstRow="1" w:lastRow="0" w:firstColumn="1" w:lastColumn="0" w:noHBand="1" w:noVBand="1"/>
+      </w:tblPr>
+      <w:tblGrid>
+        <w:gridCol w:w="3009"/>
+        <w:gridCol w:w="3009"/>
+        <w:gridCol w:w="3009"/>
+      </w:tblGrid>
+      <w:tr>
+        <w:tc>
+          <w:tcPr>
+            <w:tcW w:w="3009" w:type="dxa"/>
+          </w:tcPr>
+          <w:p>
+            <w:pPr>
+              <w:rPr>
+                <w:b/>
+                <w:bCs/>
+                <w:sz w:val="24"/>
+                <w:szCs w:val="24"/>
+              </w:rPr>
+            </w:pPr>
+            <w:r>
+              <w:rPr>
+                <w:b/>
+                <w:bCs/>
+                <w:sz w:val="24"/>
+                <w:szCs w:val="24"/>
+              </w:rPr>
+              <w:t>Name</w:t>
+            </w:r>
+          </w:p>
+        </w:tc>
+        <w:tc>
+          <w:tcPr>
+            <w:tcW w:w="3009" w:type="dxa"/>
+          </w:tcPr>
+          <w:p>
+            <w:pPr>
+              <w:rPr>
+                <w:b/>
+                <w:bCs/>
+                <w:sz w:val="24"/>
+                <w:szCs w:val="24"/>
+              </w:rPr>
+            </w:pPr>
+            <w:r>
+              <w:rPr>
+                <w:b/>
+                <w:bCs/>
+                <w:sz w:val="24"/>
+                <w:szCs w:val="24"/>
+              </w:rPr>
+              <w:t>Aufgabenbereich</w:t>
+            </w:r>
+          </w:p>
+        </w:tc>
+        <w:tc>
+          <w:tcPr>
+            <w:tcW w:w="3009" w:type="dxa"/>
+          </w:tcPr>
+          <w:p>
+            <w:pPr>
+              <w:rPr>
+                <w:b/>
+                <w:bCs/>
+                <w:sz w:val="24"/>
+                <w:szCs w:val="24"/>
+              </w:rPr>
+            </w:pPr>
+            <w:r>
+              <w:rPr>
+                <w:b/>
+                <w:bCs/>
+                <w:sz w:val="24"/>
+                <w:szCs w:val="24"/>
+              </w:rPr>
+              <w:t>Klasse</w:t>
+            </w:r>
+          </w:p>
+        </w:tc>
+      </w:tr>
+      <w:tr>
+        <w:tc>
+          <w:tcPr>
+            <w:tcW w:w="3009" w:type="dxa"/>
+          </w:tcPr>
+          <w:p>
+            <w:r>
+              <w:t>Sebastian Rohrer</w:t>
+            </w:r>
+          </w:p>
+          <w:p>
+            <w:r>
+              <w:t>(Haupverantwortlich</w:t>
+            </w:r>
+            <w:r>
+              <w:t>er</w:t>
+            </w:r>
+            <w:r>
+              <w:t>)</w:t>
+            </w:r>
+          </w:p>
+        </w:tc>
+        <w:tc>
+          <w:tcPr>
+            <w:tcW w:w="3009" w:type="dxa"/>
+          </w:tcPr>
+          <w:p/>
+        </w:tc>
+        <w:tc>
+          <w:tcPr>
+            <w:tcW w:w="3009" w:type="dxa"/>
+          </w:tcPr>
+          <w:p>
+            <w:r>
+              <w:t>4BHIF</w:t>
+            </w:r>
+          </w:p>
+        </w:tc>
+      </w:tr>
+      <w:tr>
+        <w:tc>
+          <w:tcPr>
+            <w:tcW w:w="3009" w:type="dxa"/>
+          </w:tcPr>
+          <w:p>
+            <w:r>
+              <w:t>Florian Schwarzl</w:t>
+            </w:r>
+          </w:p>
+        </w:tc>
+        <w:tc>
+          <w:tcPr>
+            <w:tcW w:w="3009" w:type="dxa"/>
+          </w:tcPr>
+          <w:p/>
+        </w:tc>
+        <w:tc>
+          <w:tcPr>
+            <w:tcW w:w="3009" w:type="dxa"/>
+          </w:tcPr>
+          <w:p>
+            <w:r>
+              <w:t>4BHIF</w:t>
+            </w:r>
+          </w:p>
+        </w:tc>
+      </w:tr>
+    </w:tbl>
+    <w:p/>
+    <w:p>
+      <w:pPr>
+        <w:pStyle w:val="Heading1"/>
+      </w:pPr>
+      <w:r>
+        <w:t>Projektbeschreibung:</w:t>
+      </w:r>
+    </w:p>
+    <w:p>
+      <w:r>
+        <w:t>Aufgrund der in den letzten Jahren imme</w:t>
+      </w:r>
+      <w:r>
+        <w:t>r</w:t>
+      </w:r>
+      <w:r>
+        <w:t xml:space="preserve"> höher werdenden Nachfrage an Deep-Learning </w:t>
+      </w:r>
+      <w:r>
+        <w:t>in der Informatik, hat sich der Robo4you Verein einen</w:t>
+      </w:r>
+      <w:r>
+        <w:t xml:space="preserve"> Amazon Deep Racer gekauft, mit dessen Hilfe es möglich sein soll, durch die AWS-Cloud leicht Deep Learning Algorithmen zu programmieren und einzutrainieren.</w:t>
+      </w:r>
+      <w:r>
+        <w:t xml:space="preserve"> In Folge dessen wird der erste Schritt der Diplomarbeit daraus bestehen, dass eine Rennstrecke für die Testung des Roboters im ech</w:t>
+      </w:r>
+      <w:r>
+        <w:t xml:space="preserve">ten Leben gebaut wird. </w:t>
+      </w:r>
+      <w:r>
+        <w:t>Danach soll basierend auf der gebauten Teststrecke ein Deep Learning Algorithmus in der Amazon Web Services Cloud trainiert werden</w:t>
+      </w:r>
+      <w:r>
+        <w:t xml:space="preserve">, der es dem Fahrzeugt ermöglicht </w:t>
+      </w:r>
+      <w:r>
+        <w:t>so schnell wie möglich</w:t>
+      </w:r>
+      <w:r>
+        <w:t xml:space="preserve"> die Strecke fehlerfrei </w:t>
+      </w:r>
+      <w:r>
+        <w:t xml:space="preserve">und kontrolliert </w:t>
+      </w:r>
+      <w:r>
+        <w:t>zu befahren.</w:t>
+      </w:r>
+    </w:p>
+    <w:p>
+      <w:r>
+        <w:t>Derzeit ist das Trainieren des Algorithmus nur in der AWS Cloud möglich, was wiederum mit Kosten verbunden ist. Daher ist auch das lokale Trainieren des DeepRacers Teil der Diplomarbeit.</w:t>
+      </w:r>
+    </w:p>
+    <w:p>
+      <w:r>
+        <w:lastRenderedPageBreak/>
+        <w:t>Da der der eintrainierte Code auch auf der echten Rennstrecke reibungslos funktionieren soll, muss nun der Roboter auf die physikalische</w:t>
+      </w:r>
+      <w:r>
+        <w:t xml:space="preserve">n Begebenheiten </w:t>
+      </w:r>
+      <w:r>
+        <w:t xml:space="preserve">abgestimmt </w:t>
+      </w:r>
+      <w:r>
+        <w:t>werden,</w:t>
+      </w:r>
+      <w:r>
+        <w:t xml:space="preserve"> um auch einen flüssigen Testverlauf im </w:t>
+      </w:r>
+      <w:r>
+        <w:t>echten Leben zu garantieren.</w:t>
+      </w:r>
+      <w:r>
+        <w:t xml:space="preserve"> Da auf dem Deep Racer eine Stereo Kamera installiert ist, soll</w:t>
+      </w:r>
+      <w:r>
+        <w:t>,</w:t>
+      </w:r>
+      <w:r>
+        <w:t xml:space="preserve"> nachdem der Streckenablauf funktioniert, eine durch </w:t>
+      </w:r>
+      <w:r>
+        <w:t>M</w:t>
+      </w:r>
+      <w:r>
+        <w:t>achine</w:t>
+      </w:r>
+      <w:r>
+        <w:t>-L</w:t>
+      </w:r>
+      <w:r>
+        <w:t>earning angeeig</w:t>
+      </w:r>
+      <w:r>
+        <w:t>nete Verkehrszeichenerkennung implementiert und trainiert werden.</w:t>
+      </w:r>
+      <w:r>
+        <w:t xml:space="preserve"> Zusätzlich zu Verkehrszeichen werden auch Hindernisse auf der Strecke erkannt, welchen das Fahrzeug daraufhin ausweichen soll.</w:t>
+      </w:r>
+      <w:r>
+        <w:t xml:space="preserve"> </w:t>
+      </w:r>
+      <w:r>
+        <w:t xml:space="preserve">Dies soll </w:t>
+      </w:r>
+      <w:r>
+        <w:t xml:space="preserve">in spätere Folge </w:t>
+      </w:r>
+      <w:r>
+        <w:t>durch echte Verkehr</w:t>
+      </w:r>
+      <w:r>
+        <w:t>s</w:t>
+      </w:r>
+      <w:r>
+        <w:t xml:space="preserve">zeichen auf der physikalischen Rennstrecke </w:t>
+      </w:r>
+      <w:r>
+        <w:t>getestet und verbessert werden.</w:t>
+      </w:r>
+    </w:p>
+    <w:p>
+      <w:r>
+        <w:t>Als letzter Punkt ist zu überprüfen, ob durch den Algorithmus nicht nur eine zirkulare Strecke befahren kann, sondern auch einem im Vorhinein definierten Weg folgen kann. Dieser Weg ist wiederum mit Verkehrsschildern und</w:t>
+      </w:r>
+      <w:r>
+        <w:t xml:space="preserve"> Hindernissen versehen, welchen der Deepracer ausweichen soll. Es si derzeit noch nicht bekannt, ob diese Funktionalität mit dem DeepRacer implementiert werden kann</w:t>
+      </w:r>
+      <w:r>
+        <w:t>.</w:t>
       </w:r>
       <w:bookmarkStart w:id="0" w:name="_GoBack"/>
       <w:bookmarkEnd w:id="0"/>
-      <w:r>
-        <w:t>er</w:t>
+    </w:p>
+    <w:p/>
+    <w:p>
+      <w:pPr>
+        <w:pStyle w:val="Heading1"/>
+      </w:pPr>
+      <w:r>
+        <w:t>Zielsetzung:</w:t>
+      </w:r>
+    </w:p>
+    <w:p>
+      <w:pPr>
+        <w:pStyle w:val="ListParagraph"/>
+        <w:numPr>
+          <w:ilvl w:val="0"/>
+          <w:numId w:val="2"/>
+        </w:numPr>
+        <w:rPr>
+          <w:szCs w:val="22"/>
+        </w:rPr>
+      </w:pPr>
+      <w:r>
+        <w:t>Aufbau einer geeigneten Teststrecke basierend auf einer der von AWS bereits verwendeten Strecken.</w:t>
+      </w:r>
+    </w:p>
+    <w:p>
+      <w:pPr>
+        <w:pStyle w:val="ListParagraph"/>
+        <w:numPr>
+          <w:ilvl w:val="0"/>
+          <w:numId w:val="2"/>
+        </w:numPr>
+        <w:rPr>
+          <w:szCs w:val="22"/>
+        </w:rPr>
+      </w:pPr>
+      <w:r>
+        <w:t xml:space="preserve">Trainieren eines Deep-Learning </w:t>
+      </w:r>
+      <w:r>
+        <w:t>Algorithmus in der AWS-Cloud,</w:t>
+      </w:r>
+      <w:r>
+        <w:t xml:space="preserve"> </w:t>
+      </w:r>
+      <w:r>
+        <w:t>um die Rennstrecke</w:t>
+      </w:r>
+      <w:r>
+        <w:t xml:space="preserve"> möglichst schnell</w:t>
+      </w:r>
+      <w:r>
+        <w:t xml:space="preserve"> </w:t>
+      </w:r>
+      <w:r>
+        <w:t>und fehlerfreie</w:t>
+      </w:r>
+      <w:r>
+        <w:t xml:space="preserve"> zu befahren.</w:t>
+      </w:r>
+    </w:p>
+    <w:p>
+      <w:pPr>
+        <w:pStyle w:val="ListParagraph"/>
+        <w:numPr>
+          <w:ilvl w:val="0"/>
+          <w:numId w:val="2"/>
+        </w:numPr>
+        <w:rPr>
+          <w:szCs w:val="22"/>
+        </w:rPr>
+      </w:pPr>
+      <w:r>
+        <w:t>Einrichtung der benöigten Software, um den Deep-Learning Algorithmus auch ohne die Verwendung der AWS Cloud zu trainieren.</w:t>
+      </w:r>
+    </w:p>
+    <w:p>
+      <w:pPr>
+        <w:pStyle w:val="ListParagraph"/>
+        <w:numPr>
+          <w:ilvl w:val="0"/>
+          <w:numId w:val="2"/>
+        </w:numPr>
+        <w:rPr>
+          <w:szCs w:val="22"/>
+        </w:rPr>
+      </w:pPr>
+      <w:r>
+        <w:t>Abstimmung des Programmes auf die physikalische Rennstrecke.</w:t>
+      </w:r>
+    </w:p>
+    <w:p>
+      <w:pPr>
+        <w:pStyle w:val="ListParagraph"/>
+        <w:numPr>
+          <w:ilvl w:val="0"/>
+          <w:numId w:val="2"/>
+        </w:numPr>
+        <w:rPr>
+          <w:szCs w:val="22"/>
+        </w:rPr>
+      </w:pPr>
+      <w:r>
+        <w:t>Implementierung eines Deep-Learning Algorithmus zur Erkennung von Verkehrsschildern auf der Stereo Kamera des Deep Racers.</w:t>
+      </w:r>
+    </w:p>
+    <w:p/>
+    <w:p>
+      <w:pPr>
+        <w:pStyle w:val="Heading1"/>
+      </w:pPr>
+      <w:r>
+        <w:t>Meilensteine:</w:t>
+      </w:r>
+    </w:p>
+    <w:p>
+      <w:pPr>
+        <w:pStyle w:val="ListParagraph"/>
+        <w:numPr>
+          <w:ilvl w:val="0"/>
+          <w:numId w:val="1"/>
+        </w:numPr>
+        <w:rPr>
+          <w:szCs w:val="22"/>
+        </w:rPr>
+      </w:pPr>
+      <w:r>
+        <w:t>Fertigstellung der physikalischen Teststrecke.</w:t>
+      </w:r>
+    </w:p>
+    <w:p>
+      <w:pPr>
+        <w:pStyle w:val="ListParagraph"/>
+        <w:numPr>
+          <w:ilvl w:val="0"/>
+          <w:numId w:val="1"/>
+        </w:numPr>
+        <w:rPr>
+          <w:szCs w:val="22"/>
+        </w:rPr>
+      </w:pPr>
+      <w:r>
+        <w:t>Einrichtung der Software zum lokalen Trainieren des Algorithmus.</w:t>
+      </w:r>
+    </w:p>
+    <w:p>
+      <w:pPr>
+        <w:pStyle w:val="ListParagraph"/>
+        <w:numPr>
+          <w:ilvl w:val="0"/>
+          <w:numId w:val="1"/>
+        </w:numPr>
+        <w:rPr>
+          <w:szCs w:val="22"/>
+        </w:rPr>
+      </w:pPr>
+      <w:r>
+        <w:t>Strecke durch AWS DeepRacer befahrbar.</w:t>
+      </w:r>
+    </w:p>
+    <w:p>
+      <w:pPr>
+        <w:pStyle w:val="ListParagraph"/>
+        <w:numPr>
+          <w:ilvl w:val="0"/>
+          <w:numId w:val="1"/>
+        </w:numPr>
+        <w:rPr>
+          <w:szCs w:val="22"/>
+        </w:rPr>
+      </w:pPr>
+      <w:r>
+        <w:t>Algorithmus optimiert, um gewünschte Ergebnisse zu erzielen.</w:t>
+      </w:r>
+    </w:p>
+    <w:p>
+      <w:pPr>
+        <w:pStyle w:val="ListParagraph"/>
+        <w:numPr>
+          <w:ilvl w:val="0"/>
+          <w:numId w:val="1"/>
+        </w:numPr>
+        <w:rPr>
+          <w:szCs w:val="22"/>
+        </w:rPr>
+      </w:pPr>
+      <w:r>
+        <w:t>Geeigneten Algorithmus zur Straßenschilderkennung implemen</w:t>
+      </w:r>
+      <w:r>
+        <w:t>t</w:t>
+      </w:r>
+      <w:r>
+        <w:t>ieren.</w:t>
+      </w:r>
+    </w:p>
+    <w:p>
+      <w:pPr>
+        <w:pStyle w:val="ListParagraph"/>
+        <w:numPr>
+          <w:ilvl w:val="0"/>
+          <w:numId w:val="1"/>
+        </w:numPr>
+        <w:rPr>
+          <w:szCs w:val="22"/>
+        </w:rPr>
+      </w:pPr>
+      <w:r>
+        <w:t>Anpassung der physikalischen Strecke an die Anforderungen der Straßenschilderkennung.</w:t>
+      </w:r>
+    </w:p>
+    <w:p>
+      <w:pPr>
+        <w:pStyle w:val="ListParagraph"/>
+        <w:numPr>
+          <w:ilvl w:val="0"/>
+          <w:numId w:val="1"/>
+        </w:numPr>
+        <w:rPr>
+          <w:szCs w:val="22"/>
+        </w:rPr>
+      </w:pPr>
+      <w:r>
+        <w:t>Übertragung des Algorithmus auf dem DeepRacer</w:t>
+      </w:r>
+    </w:p>
+    <w:p>
+      <w:pPr>
+        <w:pStyle w:val="ListParagraph"/>
+        <w:numPr>
+          <w:ilvl w:val="0"/>
+          <w:numId w:val="1"/>
+        </w:numPr>
+        <w:rPr>
+          <w:szCs w:val="22"/>
+        </w:rPr>
+      </w:pPr>
+      <w:r>
+        <w:lastRenderedPageBreak/>
+        <w:t>Optimierung der Straßenschilderkennung mit dem DeepRacer auf der Teststrecke.</w:t>
       </w:r>
     </w:p>
     <w:sectPr>
       <w:headerReference w:type="default" r:id="rId11"/>
+      <w:footerReference w:type="default" r:id="rId12"/>
       <w:pgSz w:w="11906" w:h="16838" w:code="9"/>
       <w:pgMar w:top="1440" w:right="1440" w:bottom="1440" w:left="1440" w:header="720" w:footer="720" w:gutter="0"/>
       <w:cols w:space="720"/>
@@ -49,6 +621,82 @@
     </w:p>
   </w:endnote>
 </w:endnotes>
+</file>
+
+<file path=word/footer1.xml><?xml version="1.0" encoding="utf-8"?>
+<w:ftr xmlns:wpc="http://schemas.microsoft.com/office/word/2010/wordprocessingCanvas" xmlns:cx="http://schemas.microsoft.com/office/drawing/2014/chartex" xmlns:cx1="http://schemas.microsoft.com/office/drawing/2015/9/8/chartex" xmlns:cx2="http://schemas.microsoft.com/office/drawing/2015/10/21/chartex" xmlns:cx3="http://schemas.microsoft.com/office/drawing/2016/5/9/chartex" xmlns:cx4="http://schemas.microsoft.com/office/drawing/2016/5/10/chartex" xmlns:cx5="http://schemas.microsoft.com/office/drawing/2016/5/11/chartex" xmlns:cx6="http://schemas.microsoft.com/office/drawing/2016/5/12/chartex" xmlns:cx7="http://schemas.microsoft.com/office/drawing/2016/5/13/chartex" xmlns:cx8="http://schemas.microsoft.com/office/drawing/2016/5/14/chartex" xmlns:mc="http://schemas.openxmlformats.org/markup-compatibility/2006" xmlns:aink="http://schemas.microsoft.com/office/drawing/2016/ink" xmlns:am3d="http://schemas.microsoft.com/office/drawing/2017/model3d" xmlns:o="urn:schemas-microsoft-com:office:office" xmlns:r="http://schemas.openxmlformats.org/officeDocument/2006/relationships" xmlns:m="http://schemas.openxmlformats.org/officeDocument/2006/math" xmlns:v="urn:schemas-microsoft-com:vml" xmlns:wp14="http://schemas.microsoft.com/office/word/2010/wordprocessingDrawing" xmlns:wp="http://schemas.openxmlformats.org/drawingml/2006/wordprocessingDrawing" xmlns:w10="urn:schemas-microsoft-com:office:word" xmlns:w="http://schemas.openxmlformats.org/wordprocessingml/2006/main" xmlns:w14="http://schemas.microsoft.com/office/word/2010/wordml" xmlns:w15="http://schemas.microsoft.com/office/word/2012/wordml" xmlns:w16cid="http://schemas.microsoft.com/office/word/2016/wordml/cid" xmlns:w16se="http://schemas.microsoft.com/office/word/2015/wordml/symex" xmlns:wpg="http://schemas.microsoft.com/office/word/2010/wordprocessingGroup" xmlns:wpi="http://schemas.microsoft.com/office/word/2010/wordprocessingInk" xmlns:wne="http://schemas.microsoft.com/office/word/2006/wordml" xmlns:wps="http://schemas.microsoft.com/office/word/2010/wordprocessingShape" mc:Ignorable="w14 w15 w16se w16cid wp14">
+  <w:tbl>
+    <w:tblPr>
+      <w:tblW w:w="0" w:type="auto"/>
+      <w:tblLayout w:type="fixed"/>
+      <w:tblLook w:val="06A0" w:firstRow="1" w:lastRow="0" w:firstColumn="1" w:lastColumn="0" w:noHBand="1" w:noVBand="1"/>
+    </w:tblPr>
+    <w:tblGrid>
+      <w:gridCol w:w="3009"/>
+      <w:gridCol w:w="3009"/>
+      <w:gridCol w:w="3009"/>
+    </w:tblGrid>
+    <w:tr>
+      <w:tc>
+        <w:tcPr>
+          <w:tcW w:w="3009" w:type="dxa"/>
+        </w:tcPr>
+        <w:p>
+          <w:pPr>
+            <w:pStyle w:val="Header"/>
+            <w:ind w:left="-115"/>
+          </w:pPr>
+        </w:p>
+      </w:tc>
+      <w:tc>
+        <w:tcPr>
+          <w:tcW w:w="3009" w:type="dxa"/>
+        </w:tcPr>
+        <w:p>
+          <w:pPr>
+            <w:pStyle w:val="Header"/>
+            <w:jc w:val="center"/>
+          </w:pPr>
+        </w:p>
+      </w:tc>
+      <w:tc>
+        <w:tcPr>
+          <w:tcW w:w="3009" w:type="dxa"/>
+        </w:tcPr>
+        <w:p>
+          <w:pPr>
+            <w:pStyle w:val="Header"/>
+            <w:ind w:right="-115"/>
+            <w:jc w:val="right"/>
+          </w:pPr>
+          <w:r>
+            <w:fldChar w:fldCharType="begin"/>
+          </w:r>
+          <w:r>
+            <w:instrText>PAGE</w:instrText>
+          </w:r>
+          <w:r>
+            <w:fldChar w:fldCharType="separate"/>
+          </w:r>
+          <w:r>
+            <w:rPr>
+              <w:noProof/>
+            </w:rPr>
+            <w:t>1</w:t>
+          </w:r>
+          <w:r>
+            <w:fldChar w:fldCharType="end"/>
+          </w:r>
+        </w:p>
+      </w:tc>
+    </w:tr>
+  </w:tbl>
+  <w:p>
+    <w:pPr>
+      <w:pStyle w:val="Footer"/>
+    </w:pPr>
+  </w:p>
+</w:ftr>
 </file>
 
 <file path=word/footnotes.xml><?xml version="1.0" encoding="utf-8"?>
@@ -100,6 +748,232 @@
 <file path=word/numbering.xml><?xml version="1.0" encoding="utf-8"?>
 <w:numbering xmlns:wpc="http://schemas.microsoft.com/office/word/2010/wordprocessingCanvas" xmlns:cx="http://schemas.microsoft.com/office/drawing/2014/chartex" xmlns:cx1="http://schemas.microsoft.com/office/drawing/2015/9/8/chartex" xmlns:cx2="http://schemas.microsoft.com/office/drawing/2015/10/21/chartex" xmlns:cx3="http://schemas.microsoft.com/office/drawing/2016/5/9/chartex" xmlns:cx4="http://schemas.microsoft.com/office/drawing/2016/5/10/chartex" xmlns:cx5="http://schemas.microsoft.com/office/drawing/2016/5/11/chartex" xmlns:cx6="http://schemas.microsoft.com/office/drawing/2016/5/12/chartex" xmlns:cx7="http://schemas.microsoft.com/office/drawing/2016/5/13/chartex" xmlns:cx8="http://schemas.microsoft.com/office/drawing/2016/5/14/chartex" xmlns:mc="http://schemas.openxmlformats.org/markup-compatibility/2006" xmlns:aink="http://schemas.microsoft.com/office/drawing/2016/ink" xmlns:am3d="http://schemas.microsoft.com/office/drawing/2017/model3d" xmlns:o="urn:schemas-microsoft-com:office:office" xmlns:r="http://schemas.openxmlformats.org/officeDocument/2006/relationships" xmlns:m="http://schemas.openxmlformats.org/officeDocument/2006/math" xmlns:v="urn:schemas-microsoft-com:vml" xmlns:wp14="http://schemas.microsoft.com/office/word/2010/wordprocessingDrawing" xmlns:wp="http://schemas.openxmlformats.org/drawingml/2006/wordprocessingDrawing" xmlns:w10="urn:schemas-microsoft-com:office:word" xmlns:w="http://schemas.openxmlformats.org/wordprocessingml/2006/main" xmlns:w14="http://schemas.microsoft.com/office/word/2010/wordml" xmlns:w15="http://schemas.microsoft.com/office/word/2012/wordml" xmlns:w16cid="http://schemas.microsoft.com/office/word/2016/wordml/cid" xmlns:w16se="http://schemas.microsoft.com/office/word/2015/wordml/symex" xmlns:wpg="http://schemas.microsoft.com/office/word/2010/wordprocessingGroup" xmlns:wpi="http://schemas.microsoft.com/office/word/2010/wordprocessingInk" xmlns:wne="http://schemas.microsoft.com/office/word/2006/wordml" xmlns:wps="http://schemas.microsoft.com/office/word/2010/wordprocessingShape" mc:Ignorable="w14 w15 w16se w16cid wp14">
   <w:abstractNum w:abstractNumId="0" w15:restartNumberingAfterBreak="0">
+    <w:nsid w:val="3FB13DBB"/>
+    <w:multiLevelType w:val="hybridMultilevel"/>
+    <w:tmpl w:val="E02EEE20"/>
+    <w:lvl w:ilvl="0" w:tplc="DC2E5FFE">
+      <w:start w:val="1"/>
+      <w:numFmt w:val="bullet"/>
+      <w:lvlText w:val=""/>
+      <w:lvlJc w:val="left"/>
+      <w:pPr>
+        <w:ind w:left="720" w:hanging="360"/>
+      </w:pPr>
+      <w:rPr>
+        <w:rFonts w:ascii="Wingdings" w:hAnsi="Wingdings" w:hint="default"/>
+      </w:rPr>
+    </w:lvl>
+    <w:lvl w:ilvl="1" w:tplc="039E25F4">
+      <w:start w:val="1"/>
+      <w:numFmt w:val="bullet"/>
+      <w:lvlText w:val="o"/>
+      <w:lvlJc w:val="left"/>
+      <w:pPr>
+        <w:ind w:left="1440" w:hanging="360"/>
+      </w:pPr>
+      <w:rPr>
+        <w:rFonts w:ascii="Courier New" w:hAnsi="Courier New" w:hint="default"/>
+      </w:rPr>
+    </w:lvl>
+    <w:lvl w:ilvl="2" w:tplc="51D83490">
+      <w:start w:val="1"/>
+      <w:numFmt w:val="bullet"/>
+      <w:lvlText w:val=""/>
+      <w:lvlJc w:val="left"/>
+      <w:pPr>
+        <w:ind w:left="2160" w:hanging="360"/>
+      </w:pPr>
+      <w:rPr>
+        <w:rFonts w:ascii="Wingdings" w:hAnsi="Wingdings" w:hint="default"/>
+      </w:rPr>
+    </w:lvl>
+    <w:lvl w:ilvl="3" w:tplc="E858336A">
+      <w:start w:val="1"/>
+      <w:numFmt w:val="bullet"/>
+      <w:lvlText w:val=""/>
+      <w:lvlJc w:val="left"/>
+      <w:pPr>
+        <w:ind w:left="2880" w:hanging="360"/>
+      </w:pPr>
+      <w:rPr>
+        <w:rFonts w:ascii="Symbol" w:hAnsi="Symbol" w:hint="default"/>
+      </w:rPr>
+    </w:lvl>
+    <w:lvl w:ilvl="4" w:tplc="EB024B9C">
+      <w:start w:val="1"/>
+      <w:numFmt w:val="bullet"/>
+      <w:lvlText w:val="o"/>
+      <w:lvlJc w:val="left"/>
+      <w:pPr>
+        <w:ind w:left="3600" w:hanging="360"/>
+      </w:pPr>
+      <w:rPr>
+        <w:rFonts w:ascii="Courier New" w:hAnsi="Courier New" w:hint="default"/>
+      </w:rPr>
+    </w:lvl>
+    <w:lvl w:ilvl="5" w:tplc="1B004E48">
+      <w:start w:val="1"/>
+      <w:numFmt w:val="bullet"/>
+      <w:lvlText w:val=""/>
+      <w:lvlJc w:val="left"/>
+      <w:pPr>
+        <w:ind w:left="4320" w:hanging="360"/>
+      </w:pPr>
+      <w:rPr>
+        <w:rFonts w:ascii="Wingdings" w:hAnsi="Wingdings" w:hint="default"/>
+      </w:rPr>
+    </w:lvl>
+    <w:lvl w:ilvl="6" w:tplc="9CFE5226">
+      <w:start w:val="1"/>
+      <w:numFmt w:val="bullet"/>
+      <w:lvlText w:val=""/>
+      <w:lvlJc w:val="left"/>
+      <w:pPr>
+        <w:ind w:left="5040" w:hanging="360"/>
+      </w:pPr>
+      <w:rPr>
+        <w:rFonts w:ascii="Symbol" w:hAnsi="Symbol" w:hint="default"/>
+      </w:rPr>
+    </w:lvl>
+    <w:lvl w:ilvl="7" w:tplc="0236176E">
+      <w:start w:val="1"/>
+      <w:numFmt w:val="bullet"/>
+      <w:lvlText w:val="o"/>
+      <w:lvlJc w:val="left"/>
+      <w:pPr>
+        <w:ind w:left="5760" w:hanging="360"/>
+      </w:pPr>
+      <w:rPr>
+        <w:rFonts w:ascii="Courier New" w:hAnsi="Courier New" w:hint="default"/>
+      </w:rPr>
+    </w:lvl>
+    <w:lvl w:ilvl="8" w:tplc="2084B6E0">
+      <w:start w:val="1"/>
+      <w:numFmt w:val="bullet"/>
+      <w:lvlText w:val=""/>
+      <w:lvlJc w:val="left"/>
+      <w:pPr>
+        <w:ind w:left="6480" w:hanging="360"/>
+      </w:pPr>
+      <w:rPr>
+        <w:rFonts w:ascii="Wingdings" w:hAnsi="Wingdings" w:hint="default"/>
+      </w:rPr>
+    </w:lvl>
+  </w:abstractNum>
+  <w:abstractNum w:abstractNumId="1" w15:restartNumberingAfterBreak="0">
+    <w:nsid w:val="7AB94E87"/>
+    <w:multiLevelType w:val="hybridMultilevel"/>
+    <w:tmpl w:val="B8263FEC"/>
+    <w:lvl w:ilvl="0" w:tplc="90582982">
+      <w:start w:val="1"/>
+      <w:numFmt w:val="bullet"/>
+      <w:lvlText w:val=""/>
+      <w:lvlJc w:val="left"/>
+      <w:pPr>
+        <w:ind w:left="720" w:hanging="360"/>
+      </w:pPr>
+      <w:rPr>
+        <w:rFonts w:ascii="Wingdings" w:hAnsi="Wingdings" w:hint="default"/>
+      </w:rPr>
+    </w:lvl>
+    <w:lvl w:ilvl="1" w:tplc="B458173C">
+      <w:start w:val="1"/>
+      <w:numFmt w:val="bullet"/>
+      <w:lvlText w:val="o"/>
+      <w:lvlJc w:val="left"/>
+      <w:pPr>
+        <w:ind w:left="1440" w:hanging="360"/>
+      </w:pPr>
+      <w:rPr>
+        <w:rFonts w:ascii="Courier New" w:hAnsi="Courier New" w:hint="default"/>
+      </w:rPr>
+    </w:lvl>
+    <w:lvl w:ilvl="2" w:tplc="96CC8B96">
+      <w:start w:val="1"/>
+      <w:numFmt w:val="bullet"/>
+      <w:lvlText w:val=""/>
+      <w:lvlJc w:val="left"/>
+      <w:pPr>
+        <w:ind w:left="2160" w:hanging="360"/>
+      </w:pPr>
+      <w:rPr>
+        <w:rFonts w:ascii="Wingdings" w:hAnsi="Wingdings" w:hint="default"/>
+      </w:rPr>
+    </w:lvl>
+    <w:lvl w:ilvl="3" w:tplc="94ECC0EE">
+      <w:start w:val="1"/>
+      <w:numFmt w:val="bullet"/>
+      <w:lvlText w:val=""/>
+      <w:lvlJc w:val="left"/>
+      <w:pPr>
+        <w:ind w:left="2880" w:hanging="360"/>
+      </w:pPr>
+      <w:rPr>
+        <w:rFonts w:ascii="Symbol" w:hAnsi="Symbol" w:hint="default"/>
+      </w:rPr>
+    </w:lvl>
+    <w:lvl w:ilvl="4" w:tplc="F42253CA">
+      <w:start w:val="1"/>
+      <w:numFmt w:val="bullet"/>
+      <w:lvlText w:val="o"/>
+      <w:lvlJc w:val="left"/>
+      <w:pPr>
+        <w:ind w:left="3600" w:hanging="360"/>
+      </w:pPr>
+      <w:rPr>
+        <w:rFonts w:ascii="Courier New" w:hAnsi="Courier New" w:hint="default"/>
+      </w:rPr>
+    </w:lvl>
+    <w:lvl w:ilvl="5" w:tplc="FEA24860">
+      <w:start w:val="1"/>
+      <w:numFmt w:val="bullet"/>
+      <w:lvlText w:val=""/>
+      <w:lvlJc w:val="left"/>
+      <w:pPr>
+        <w:ind w:left="4320" w:hanging="360"/>
+      </w:pPr>
+      <w:rPr>
+        <w:rFonts w:ascii="Wingdings" w:hAnsi="Wingdings" w:hint="default"/>
+      </w:rPr>
+    </w:lvl>
+    <w:lvl w:ilvl="6" w:tplc="0D70DBDE">
+      <w:start w:val="1"/>
+      <w:numFmt w:val="bullet"/>
+      <w:lvlText w:val=""/>
+      <w:lvlJc w:val="left"/>
+      <w:pPr>
+        <w:ind w:left="5040" w:hanging="360"/>
+      </w:pPr>
+      <w:rPr>
+        <w:rFonts w:ascii="Symbol" w:hAnsi="Symbol" w:hint="default"/>
+      </w:rPr>
+    </w:lvl>
+    <w:lvl w:ilvl="7" w:tplc="7BACFA80">
+      <w:start w:val="1"/>
+      <w:numFmt w:val="bullet"/>
+      <w:lvlText w:val="o"/>
+      <w:lvlJc w:val="left"/>
+      <w:pPr>
+        <w:ind w:left="5760" w:hanging="360"/>
+      </w:pPr>
+      <w:rPr>
+        <w:rFonts w:ascii="Courier New" w:hAnsi="Courier New" w:hint="default"/>
+      </w:rPr>
+    </w:lvl>
+    <w:lvl w:ilvl="8" w:tplc="8CD8A1FA">
+      <w:start w:val="1"/>
+      <w:numFmt w:val="bullet"/>
+      <w:lvlText w:val=""/>
+      <w:lvlJc w:val="left"/>
+      <w:pPr>
+        <w:ind w:left="6480" w:hanging="360"/>
+      </w:pPr>
+      <w:rPr>
+        <w:rFonts w:ascii="Wingdings" w:hAnsi="Wingdings" w:hint="default"/>
+      </w:rPr>
+    </w:lvl>
+  </w:abstractNum>
+  <w:abstractNum w:abstractNumId="2" w15:restartNumberingAfterBreak="0">
     <w:nsid w:val="7E0608B8"/>
     <w:multiLevelType w:val="hybridMultilevel"/>
     <w:tmpl w:val="BA48E97A"/>
@@ -211,7 +1085,7 @@
       </w:rPr>
     </w:lvl>
   </w:abstractNum>
-  <w:abstractNum w:abstractNumId="1" w15:restartNumberingAfterBreak="0">
+  <w:abstractNum w:abstractNumId="3" w15:restartNumberingAfterBreak="0">
     <w:nsid w:val="7EC05455"/>
     <w:multiLevelType w:val="hybridMultilevel"/>
     <w:tmpl w:val="1E38928A"/>
@@ -324,10 +1198,16 @@
     </w:lvl>
   </w:abstractNum>
   <w:num w:numId="1">
+    <w:abstractNumId w:val="1"/>
+  </w:num>
+  <w:num w:numId="2">
     <w:abstractNumId w:val="0"/>
   </w:num>
-  <w:num w:numId="2">
-    <w:abstractNumId w:val="1"/>
+  <w:num w:numId="3">
+    <w:abstractNumId w:val="2"/>
+  </w:num>
+  <w:num w:numId="4">
+    <w:abstractNumId w:val="3"/>
   </w:num>
 </w:numbering>
 </file>
@@ -1414,6 +2294,25 @@
       <w:sz w:val="22"/>
     </w:rPr>
   </w:style>
+  <w:style w:type="table" w:styleId="TableGrid">
+    <w:name w:val="Table Grid"/>
+    <w:basedOn w:val="TableNormal"/>
+    <w:uiPriority w:val="59"/>
+    <w:rsid w:val="00FB4123"/>
+    <w:pPr>
+      <w:spacing w:after="0" w:line="240" w:lineRule="auto"/>
+    </w:pPr>
+    <w:tblPr>
+      <w:tblBorders>
+        <w:top w:val="single" w:sz="4" w:space="0" w:color="000000" w:themeColor="text1"/>
+        <w:left w:val="single" w:sz="4" w:space="0" w:color="000000" w:themeColor="text1"/>
+        <w:bottom w:val="single" w:sz="4" w:space="0" w:color="000000" w:themeColor="text1"/>
+        <w:right w:val="single" w:sz="4" w:space="0" w:color="000000" w:themeColor="text1"/>
+        <w:insideH w:val="single" w:sz="4" w:space="0" w:color="000000" w:themeColor="text1"/>
+        <w:insideV w:val="single" w:sz="4" w:space="0" w:color="000000" w:themeColor="text1"/>
+      </w:tblBorders>
+    </w:tblPr>
+  </w:style>
 </w:styles>
 </file>
 
@@ -1685,127 +2584,7 @@
 
 <file path=customXml/item1.xml><?xml version="1.0" encoding="utf-8"?>
 <p:properties xmlns:p="http://schemas.microsoft.com/office/2006/metadata/properties" xmlns:xsi="http://www.w3.org/2001/XMLSchema-instance" xmlns:pc="http://schemas.microsoft.com/office/infopath/2007/PartnerControls">
-  <documentManagement>
-    <APDescription xmlns="4873beb7-5857-4685-be1f-d57550cc96cc" xsi:nil="true"/>
-    <AssetExpire xmlns="4873beb7-5857-4685-be1f-d57550cc96cc">2029-01-01T08:00:00+00:00</AssetExpire>
-    <CampaignTagsTaxHTField0 xmlns="4873beb7-5857-4685-be1f-d57550cc96cc">
-      <Terms xmlns="http://schemas.microsoft.com/office/infopath/2007/PartnerControls"/>
-    </CampaignTagsTaxHTField0>
-    <IntlLangReviewDate xmlns="4873beb7-5857-4685-be1f-d57550cc96cc" xsi:nil="true"/>
-    <TPFriendlyName xmlns="4873beb7-5857-4685-be1f-d57550cc96cc" xsi:nil="true"/>
-    <IntlLangReview xmlns="4873beb7-5857-4685-be1f-d57550cc96cc">false</IntlLangReview>
-    <LocLastLocAttemptVersionLookup xmlns="4873beb7-5857-4685-be1f-d57550cc96cc">856579</LocLastLocAttemptVersionLookup>
-    <PolicheckWords xmlns="4873beb7-5857-4685-be1f-d57550cc96cc" xsi:nil="true"/>
-    <SubmitterId xmlns="4873beb7-5857-4685-be1f-d57550cc96cc" xsi:nil="true"/>
-    <AcquiredFrom xmlns="4873beb7-5857-4685-be1f-d57550cc96cc">Internal MS</AcquiredFrom>
-    <EditorialStatus xmlns="4873beb7-5857-4685-be1f-d57550cc96cc">Complete</EditorialStatus>
-    <Markets xmlns="4873beb7-5857-4685-be1f-d57550cc96cc"/>
-    <OriginAsset xmlns="4873beb7-5857-4685-be1f-d57550cc96cc" xsi:nil="true"/>
-    <AssetStart xmlns="4873beb7-5857-4685-be1f-d57550cc96cc">2012-09-19T07:40:00+00:00</AssetStart>
-    <FriendlyTitle xmlns="4873beb7-5857-4685-be1f-d57550cc96cc" xsi:nil="true"/>
-    <MarketSpecific xmlns="4873beb7-5857-4685-be1f-d57550cc96cc">false</MarketSpecific>
-    <TPNamespace xmlns="4873beb7-5857-4685-be1f-d57550cc96cc" xsi:nil="true"/>
-    <PublishStatusLookup xmlns="4873beb7-5857-4685-be1f-d57550cc96cc">
-      <Value>1622608</Value>
-    </PublishStatusLookup>
-    <APAuthor xmlns="4873beb7-5857-4685-be1f-d57550cc96cc">
-      <UserInfo>
-        <DisplayName>REDMOND\v-aptall</DisplayName>
-        <AccountId>2566</AccountId>
-        <AccountType/>
-      </UserInfo>
-    </APAuthor>
-    <TPCommandLine xmlns="4873beb7-5857-4685-be1f-d57550cc96cc" xsi:nil="true"/>
-    <IntlLangReviewer xmlns="4873beb7-5857-4685-be1f-d57550cc96cc" xsi:nil="true"/>
-    <OpenTemplate xmlns="4873beb7-5857-4685-be1f-d57550cc96cc">true</OpenTemplate>
-    <CSXSubmissionDate xmlns="4873beb7-5857-4685-be1f-d57550cc96cc" xsi:nil="true"/>
-    <TaxCatchAll xmlns="4873beb7-5857-4685-be1f-d57550cc96cc"/>
-    <Manager xmlns="4873beb7-5857-4685-be1f-d57550cc96cc" xsi:nil="true"/>
-    <NumericId xmlns="4873beb7-5857-4685-be1f-d57550cc96cc" xsi:nil="true"/>
-    <ParentAssetId xmlns="4873beb7-5857-4685-be1f-d57550cc96cc" xsi:nil="true"/>
-    <OriginalSourceMarket xmlns="4873beb7-5857-4685-be1f-d57550cc96cc" xsi:nil="true"/>
-    <ApprovalStatus xmlns="4873beb7-5857-4685-be1f-d57550cc96cc">InProgress</ApprovalStatus>
-    <TPComponent xmlns="4873beb7-5857-4685-be1f-d57550cc96cc" xsi:nil="true"/>
-    <EditorialTags xmlns="4873beb7-5857-4685-be1f-d57550cc96cc" xsi:nil="true"/>
-    <TPExecutable xmlns="4873beb7-5857-4685-be1f-d57550cc96cc" xsi:nil="true"/>
-    <TPLaunchHelpLink xmlns="4873beb7-5857-4685-be1f-d57550cc96cc" xsi:nil="true"/>
-    <LocComments xmlns="4873beb7-5857-4685-be1f-d57550cc96cc" xsi:nil="true"/>
-    <LocRecommendedHandoff xmlns="4873beb7-5857-4685-be1f-d57550cc96cc" xsi:nil="true"/>
-    <SourceTitle xmlns="4873beb7-5857-4685-be1f-d57550cc96cc" xsi:nil="true"/>
-    <CSXUpdate xmlns="4873beb7-5857-4685-be1f-d57550cc96cc">false</CSXUpdate>
-    <IntlLocPriority xmlns="4873beb7-5857-4685-be1f-d57550cc96cc" xsi:nil="true"/>
-    <UAProjectedTotalWords xmlns="4873beb7-5857-4685-be1f-d57550cc96cc" xsi:nil="true"/>
-    <AssetType xmlns="4873beb7-5857-4685-be1f-d57550cc96cc">TP</AssetType>
-    <MachineTranslated xmlns="4873beb7-5857-4685-be1f-d57550cc96cc">false</MachineTranslated>
-    <OutputCachingOn xmlns="4873beb7-5857-4685-be1f-d57550cc96cc">false</OutputCachingOn>
-    <TemplateStatus xmlns="4873beb7-5857-4685-be1f-d57550cc96cc">Complete</TemplateStatus>
-    <IsSearchable xmlns="4873beb7-5857-4685-be1f-d57550cc96cc">true</IsSearchable>
-    <ContentItem xmlns="4873beb7-5857-4685-be1f-d57550cc96cc" xsi:nil="true"/>
-    <HandoffToMSDN xmlns="4873beb7-5857-4685-be1f-d57550cc96cc" xsi:nil="true"/>
-    <ShowIn xmlns="4873beb7-5857-4685-be1f-d57550cc96cc">Show everywhere</ShowIn>
-    <ThumbnailAssetId xmlns="4873beb7-5857-4685-be1f-d57550cc96cc" xsi:nil="true"/>
-    <UALocComments xmlns="4873beb7-5857-4685-be1f-d57550cc96cc" xsi:nil="true"/>
-    <UALocRecommendation xmlns="4873beb7-5857-4685-be1f-d57550cc96cc">Localize</UALocRecommendation>
-    <LastModifiedDateTime xmlns="4873beb7-5857-4685-be1f-d57550cc96cc" xsi:nil="true"/>
-    <LegacyData xmlns="4873beb7-5857-4685-be1f-d57550cc96cc" xsi:nil="true"/>
-    <LocManualTestRequired xmlns="4873beb7-5857-4685-be1f-d57550cc96cc">false</LocManualTestRequired>
-    <LocMarketGroupTiers2 xmlns="4873beb7-5857-4685-be1f-d57550cc96cc" xsi:nil="true"/>
-    <ClipArtFilename xmlns="4873beb7-5857-4685-be1f-d57550cc96cc" xsi:nil="true"/>
-    <TPApplication xmlns="4873beb7-5857-4685-be1f-d57550cc96cc" xsi:nil="true"/>
-    <CSXHash xmlns="4873beb7-5857-4685-be1f-d57550cc96cc" xsi:nil="true"/>
-    <DirectSourceMarket xmlns="4873beb7-5857-4685-be1f-d57550cc96cc" xsi:nil="true"/>
-    <PrimaryImageGen xmlns="4873beb7-5857-4685-be1f-d57550cc96cc">true</PrimaryImageGen>
-    <PlannedPubDate xmlns="4873beb7-5857-4685-be1f-d57550cc96cc" xsi:nil="true"/>
-    <CSXSubmissionMarket xmlns="4873beb7-5857-4685-be1f-d57550cc96cc" xsi:nil="true"/>
-    <Downloads xmlns="4873beb7-5857-4685-be1f-d57550cc96cc">0</Downloads>
-    <ArtSampleDocs xmlns="4873beb7-5857-4685-be1f-d57550cc96cc" xsi:nil="true"/>
-    <TrustLevel xmlns="4873beb7-5857-4685-be1f-d57550cc96cc">1 Microsoft Managed Content</TrustLevel>
-    <BlockPublish xmlns="4873beb7-5857-4685-be1f-d57550cc96cc">false</BlockPublish>
-    <TPLaunchHelpLinkType xmlns="4873beb7-5857-4685-be1f-d57550cc96cc">Template</TPLaunchHelpLinkType>
-    <LocalizationTagsTaxHTField0 xmlns="4873beb7-5857-4685-be1f-d57550cc96cc">
-      <Terms xmlns="http://schemas.microsoft.com/office/infopath/2007/PartnerControls"/>
-    </LocalizationTagsTaxHTField0>
-    <BusinessGroup xmlns="4873beb7-5857-4685-be1f-d57550cc96cc" xsi:nil="true"/>
-    <Providers xmlns="4873beb7-5857-4685-be1f-d57550cc96cc" xsi:nil="true"/>
-    <TemplateTemplateType xmlns="4873beb7-5857-4685-be1f-d57550cc96cc">Word Document Template</TemplateTemplateType>
-    <TimesCloned xmlns="4873beb7-5857-4685-be1f-d57550cc96cc" xsi:nil="true"/>
-    <TPAppVersion xmlns="4873beb7-5857-4685-be1f-d57550cc96cc" xsi:nil="true"/>
-    <VoteCount xmlns="4873beb7-5857-4685-be1f-d57550cc96cc" xsi:nil="true"/>
-    <AverageRating xmlns="4873beb7-5857-4685-be1f-d57550cc96cc" xsi:nil="true"/>
-    <FeatureTagsTaxHTField0 xmlns="4873beb7-5857-4685-be1f-d57550cc96cc">
-      <Terms xmlns="http://schemas.microsoft.com/office/infopath/2007/PartnerControls"/>
-    </FeatureTagsTaxHTField0>
-    <Provider xmlns="4873beb7-5857-4685-be1f-d57550cc96cc" xsi:nil="true"/>
-    <UACurrentWords xmlns="4873beb7-5857-4685-be1f-d57550cc96cc" xsi:nil="true"/>
-    <AssetId xmlns="4873beb7-5857-4685-be1f-d57550cc96cc">TP103457710</AssetId>
-    <TPClientViewer xmlns="4873beb7-5857-4685-be1f-d57550cc96cc" xsi:nil="true"/>
-    <DSATActionTaken xmlns="4873beb7-5857-4685-be1f-d57550cc96cc" xsi:nil="true"/>
-    <APEditor xmlns="4873beb7-5857-4685-be1f-d57550cc96cc">
-      <UserInfo>
-        <DisplayName/>
-        <AccountId xsi:nil="true"/>
-        <AccountType/>
-      </UserInfo>
-    </APEditor>
-    <TPInstallLocation xmlns="4873beb7-5857-4685-be1f-d57550cc96cc" xsi:nil="true"/>
-    <OOCacheId xmlns="4873beb7-5857-4685-be1f-d57550cc96cc" xsi:nil="true"/>
-    <IsDeleted xmlns="4873beb7-5857-4685-be1f-d57550cc96cc">false</IsDeleted>
-    <PublishTargets xmlns="4873beb7-5857-4685-be1f-d57550cc96cc">OfficeOnlineVNext</PublishTargets>
-    <ApprovalLog xmlns="4873beb7-5857-4685-be1f-d57550cc96cc" xsi:nil="true"/>
-    <BugNumber xmlns="4873beb7-5857-4685-be1f-d57550cc96cc" xsi:nil="true"/>
-    <CrawlForDependencies xmlns="4873beb7-5857-4685-be1f-d57550cc96cc">false</CrawlForDependencies>
-    <InternalTagsTaxHTField0 xmlns="4873beb7-5857-4685-be1f-d57550cc96cc">
-      <Terms xmlns="http://schemas.microsoft.com/office/infopath/2007/PartnerControls"/>
-    </InternalTagsTaxHTField0>
-    <LastHandOff xmlns="4873beb7-5857-4685-be1f-d57550cc96cc" xsi:nil="true"/>
-    <Milestone xmlns="4873beb7-5857-4685-be1f-d57550cc96cc" xsi:nil="true"/>
-    <OriginalRelease xmlns="4873beb7-5857-4685-be1f-d57550cc96cc">15</OriginalRelease>
-    <RecommendationsModifier xmlns="4873beb7-5857-4685-be1f-d57550cc96cc" xsi:nil="true"/>
-    <ScenarioTagsTaxHTField0 xmlns="4873beb7-5857-4685-be1f-d57550cc96cc">
-      <Terms xmlns="http://schemas.microsoft.com/office/infopath/2007/PartnerControls"/>
-    </ScenarioTagsTaxHTField0>
-    <UANotes xmlns="4873beb7-5857-4685-be1f-d57550cc96cc" xsi:nil="true"/>
-  </documentManagement>
+  <documentManagement/>
 </p:properties>
 </file>
 
@@ -1813,950 +2592,24 @@
 <?mso-contentType ?>
 <FormTemplates xmlns="http://schemas.microsoft.com/sharepoint/v3/contenttype/forms">
   <Display>DocumentLibraryForm</Display>
-  <Edit>AssetEditForm</Edit>
+  <Edit>DocumentLibraryForm</Edit>
   <New>DocumentLibraryForm</New>
 </FormTemplates>
 </file>
 
 <file path=customXml/item3.xml><?xml version="1.0" encoding="utf-8"?>
-<ct:contentTypeSchema xmlns:ct="http://schemas.microsoft.com/office/2006/metadata/contentType" xmlns:ma="http://schemas.microsoft.com/office/2006/metadata/properties/metaAttributes" ct:_="" ma:_="" ma:contentTypeName="TemplateFile" ma:contentTypeID="0x0101006EDDDB5EE6D98C44930B742096920B300400F5B6D36B3EF94B4E9A635CDF2A18F5B8" ma:contentTypeVersion="72" ma:contentTypeDescription="Create a new document." ma:contentTypeScope="" ma:versionID="a23e56308344d904b51738559c3d67c9">
-  <xsd:schema xmlns:xsd="http://www.w3.org/2001/XMLSchema" xmlns:xs="http://www.w3.org/2001/XMLSchema" xmlns:p="http://schemas.microsoft.com/office/2006/metadata/properties" xmlns:ns2="4873beb7-5857-4685-be1f-d57550cc96cc" targetNamespace="http://schemas.microsoft.com/office/2006/metadata/properties" ma:root="true" ma:fieldsID="cd0908cc4600e77bf5da051303e00c8d" ns2:_="">
-    <xsd:import namespace="4873beb7-5857-4685-be1f-d57550cc96cc"/>
+<ct:contentTypeSchema xmlns:ct="http://schemas.microsoft.com/office/2006/metadata/contentType" xmlns:ma="http://schemas.microsoft.com/office/2006/metadata/properties/metaAttributes" ct:_="" ma:_="" ma:contentTypeName="Document" ma:contentTypeID="0x010100D72F8B38D3C5264BB78418AB8D69B3BF" ma:contentTypeVersion="0" ma:contentTypeDescription="Create a new document." ma:contentTypeScope="" ma:versionID="7f70dd31027f76c11d2911fa732ecd08">
+  <xsd:schema xmlns:xsd="http://www.w3.org/2001/XMLSchema" xmlns:xs="http://www.w3.org/2001/XMLSchema" xmlns:p="http://schemas.microsoft.com/office/2006/metadata/properties" targetNamespace="http://schemas.microsoft.com/office/2006/metadata/properties" ma:root="true" ma:fieldsID="d413257cd9829394d17656a545d5fa4e">
     <xsd:element name="properties">
       <xsd:complexType>
         <xsd:sequence>
           <xsd:element name="documentManagement">
             <xsd:complexType>
-              <xsd:all>
-                <xsd:element ref="ns2:AcquiredFrom" minOccurs="0"/>
-                <xsd:element ref="ns2:UACurrentWords" minOccurs="0"/>
-                <xsd:element ref="ns2:TPApplication" minOccurs="0"/>
-                <xsd:element ref="ns2:ApprovalLog" minOccurs="0"/>
-                <xsd:element ref="ns2:ApprovalStatus" minOccurs="0"/>
-                <xsd:element ref="ns2:AssetStart" minOccurs="0"/>
-                <xsd:element ref="ns2:AssetExpire" minOccurs="0"/>
-                <xsd:element ref="ns2:AssetId" minOccurs="0"/>
-                <xsd:element ref="ns2:IsSearchable" minOccurs="0"/>
-                <xsd:element ref="ns2:AssetType" minOccurs="0"/>
-                <xsd:element ref="ns2:APAuthor" minOccurs="0"/>
-                <xsd:element ref="ns2:AverageRating" minOccurs="0"/>
-                <xsd:element ref="ns2:BlockPublish" minOccurs="0"/>
-                <xsd:element ref="ns2:BugNumber" minOccurs="0"/>
-                <xsd:element ref="ns2:CampaignTagsTaxHTField0" minOccurs="0"/>
-                <xsd:element ref="ns2:TPClientViewer" minOccurs="0"/>
-                <xsd:element ref="ns2:ClipArtFilename" minOccurs="0"/>
-                <xsd:element ref="ns2:TPCommandLine" minOccurs="0"/>
-                <xsd:element ref="ns2:TPComponent" minOccurs="0"/>
-                <xsd:element ref="ns2:ContentItem" minOccurs="0"/>
-                <xsd:element ref="ns2:CrawlForDependencies" minOccurs="0"/>
-                <xsd:element ref="ns2:CSXHash" minOccurs="0"/>
-                <xsd:element ref="ns2:CSXSubmissionMarket" minOccurs="0"/>
-                <xsd:element ref="ns2:CSXUpdate" minOccurs="0"/>
-                <xsd:element ref="ns2:IntlLangReviewDate" minOccurs="0"/>
-                <xsd:element ref="ns2:IsDeleted" minOccurs="0"/>
-                <xsd:element ref="ns2:APDescription" minOccurs="0"/>
-                <xsd:element ref="ns2:DirectSourceMarket" minOccurs="0"/>
-                <xsd:element ref="ns2:Downloads" minOccurs="0"/>
-                <xsd:element ref="ns2:DSATActionTaken" minOccurs="0"/>
-                <xsd:element ref="ns2:APEditor" minOccurs="0"/>
-                <xsd:element ref="ns2:EditorialStatus" minOccurs="0"/>
-                <xsd:element ref="ns2:EditorialTags" minOccurs="0"/>
-                <xsd:element ref="ns2:TPExecutable" minOccurs="0"/>
-                <xsd:element ref="ns2:FeatureTagsTaxHTField0" minOccurs="0"/>
-                <xsd:element ref="ns2:TPFriendlyName" minOccurs="0"/>
-                <xsd:element ref="ns2:FriendlyTitle" minOccurs="0"/>
-                <xsd:element ref="ns2:PrimaryImageGen" minOccurs="0"/>
-                <xsd:element ref="ns2:HandoffToMSDN" minOccurs="0"/>
-                <xsd:element ref="ns2:InProjectListLookup" minOccurs="0"/>
-                <xsd:element ref="ns2:TPInstallLocation" minOccurs="0"/>
-                <xsd:element ref="ns2:InternalTagsTaxHTField0" minOccurs="0"/>
-                <xsd:element ref="ns2:IntlLangReview" minOccurs="0"/>
-                <xsd:element ref="ns2:IntlLangReviewer" minOccurs="0"/>
-                <xsd:element ref="ns2:MarketSpecific" minOccurs="0"/>
-                <xsd:element ref="ns2:LastCompleteVersionLookup" minOccurs="0"/>
-                <xsd:element ref="ns2:LastHandOff" minOccurs="0"/>
-                <xsd:element ref="ns2:LastModifiedDateTime" minOccurs="0"/>
-                <xsd:element ref="ns2:LastPreviewErrorLookup" minOccurs="0"/>
-                <xsd:element ref="ns2:LastPreviewResultLookup" minOccurs="0"/>
-                <xsd:element ref="ns2:LastPreviewAttemptDateLookup" minOccurs="0"/>
-                <xsd:element ref="ns2:LastPreviewedByLookup" minOccurs="0"/>
-                <xsd:element ref="ns2:LastPreviewTimeLookup" minOccurs="0"/>
-                <xsd:element ref="ns2:LastPreviewVersionLookup" minOccurs="0"/>
-                <xsd:element ref="ns2:LastPublishErrorLookup" minOccurs="0"/>
-                <xsd:element ref="ns2:LastPublishResultLookup" minOccurs="0"/>
-                <xsd:element ref="ns2:LastPublishAttemptDateLookup" minOccurs="0"/>
-                <xsd:element ref="ns2:LastPublishedByLookup" minOccurs="0"/>
-                <xsd:element ref="ns2:LastPublishTimeLookup" minOccurs="0"/>
-                <xsd:element ref="ns2:LastPublishVersionLookup" minOccurs="0"/>
-                <xsd:element ref="ns2:TPLaunchHelpLinkType" minOccurs="0"/>
-                <xsd:element ref="ns2:LegacyData" minOccurs="0"/>
-                <xsd:element ref="ns2:TPLaunchHelpLink" minOccurs="0"/>
-                <xsd:element ref="ns2:LocComments" minOccurs="0"/>
-                <xsd:element ref="ns2:LocLastLocAttemptVersionLookup" minOccurs="0"/>
-                <xsd:element ref="ns2:LocLastLocAttemptVersionTypeLookup" minOccurs="0"/>
-                <xsd:element ref="ns2:LocManualTestRequired" minOccurs="0"/>
-                <xsd:element ref="ns2:LocMarketGroupTiers2" minOccurs="0"/>
-                <xsd:element ref="ns2:LocNewPublishedVersionLookup" minOccurs="0"/>
-                <xsd:element ref="ns2:LocOverallHandbackStatusLookup" minOccurs="0"/>
-                <xsd:element ref="ns2:LocOverallLocStatusLookup" minOccurs="0"/>
-                <xsd:element ref="ns2:LocOverallPreviewStatusLookup" minOccurs="0"/>
-                <xsd:element ref="ns2:LocOverallPublishStatusLookup" minOccurs="0"/>
-                <xsd:element ref="ns2:IntlLocPriority" minOccurs="0"/>
-                <xsd:element ref="ns2:LocProcessedForHandoffsLookup" minOccurs="0"/>
-                <xsd:element ref="ns2:LocProcessedForMarketsLookup" minOccurs="0"/>
-                <xsd:element ref="ns2:LocPublishedDependentAssetsLookup" minOccurs="0"/>
-                <xsd:element ref="ns2:LocPublishedLinkedAssetsLookup" minOccurs="0"/>
-                <xsd:element ref="ns2:LocRecommendedHandoff" minOccurs="0"/>
-                <xsd:element ref="ns2:LocalizationTagsTaxHTField0" minOccurs="0"/>
-                <xsd:element ref="ns2:MachineTranslated" minOccurs="0"/>
-                <xsd:element ref="ns2:Manager" minOccurs="0"/>
-                <xsd:element ref="ns2:Markets" minOccurs="0"/>
-                <xsd:element ref="ns2:Milestone" minOccurs="0"/>
-                <xsd:element ref="ns2:TPNamespace" minOccurs="0"/>
-                <xsd:element ref="ns2:NumericId" minOccurs="0"/>
-                <xsd:element ref="ns2:NumOfRatingsLookup" minOccurs="0"/>
-                <xsd:element ref="ns2:OOCacheId" minOccurs="0"/>
-                <xsd:element ref="ns2:OpenTemplate" minOccurs="0"/>
-                <xsd:element ref="ns2:OriginAsset" minOccurs="0"/>
-                <xsd:element ref="ns2:OriginalRelease" minOccurs="0"/>
-                <xsd:element ref="ns2:OriginalSourceMarket" minOccurs="0"/>
-                <xsd:element ref="ns2:OutputCachingOn" minOccurs="0"/>
-                <xsd:element ref="ns2:ParentAssetId" minOccurs="0"/>
-                <xsd:element ref="ns2:PlannedPubDate" minOccurs="0"/>
-                <xsd:element ref="ns2:PolicheckWords" minOccurs="0"/>
-                <xsd:element ref="ns2:BusinessGroup" minOccurs="0"/>
-                <xsd:element ref="ns2:UAProjectedTotalWords" minOccurs="0"/>
-                <xsd:element ref="ns2:Provider" minOccurs="0"/>
-                <xsd:element ref="ns2:Providers" minOccurs="0"/>
-                <xsd:element ref="ns2:PublishStatusLookup" minOccurs="0"/>
-                <xsd:element ref="ns2:PublishTargets" minOccurs="0"/>
-                <xsd:element ref="ns2:RecommendationsModifier" minOccurs="0"/>
-                <xsd:element ref="ns2:ArtSampleDocs" minOccurs="0"/>
-                <xsd:element ref="ns2:ScenarioTagsTaxHTField0" minOccurs="0"/>
-                <xsd:element ref="ns2:ShowIn" minOccurs="0"/>
-                <xsd:element ref="ns2:SourceTitle" minOccurs="0"/>
-                <xsd:element ref="ns2:CSXSubmissionDate" minOccurs="0"/>
-                <xsd:element ref="ns2:SubmitterId" minOccurs="0"/>
-                <xsd:element ref="ns2:TaxCatchAll" minOccurs="0"/>
-                <xsd:element ref="ns2:TaxCatchAllLabel" minOccurs="0"/>
-                <xsd:element ref="ns2:TemplateStatus" minOccurs="0"/>
-                <xsd:element ref="ns2:TemplateTemplateType" minOccurs="0"/>
-                <xsd:element ref="ns2:ThumbnailAssetId" minOccurs="0"/>
-                <xsd:element ref="ns2:TimesCloned" minOccurs="0"/>
-                <xsd:element ref="ns2:TrustLevel" minOccurs="0"/>
-                <xsd:element ref="ns2:UALocComments" minOccurs="0"/>
-                <xsd:element ref="ns2:UALocRecommendation" minOccurs="0"/>
-                <xsd:element ref="ns2:UANotes" minOccurs="0"/>
-                <xsd:element ref="ns2:TPAppVersion" minOccurs="0"/>
-                <xsd:element ref="ns2:VoteCount" minOccurs="0"/>
-              </xsd:all>
+              <xsd:all/>
             </xsd:complexType>
           </xsd:element>
         </xsd:sequence>
       </xsd:complexType>
-    </xsd:element>
-  </xsd:schema>
-  <xsd:schema xmlns:xsd="http://www.w3.org/2001/XMLSchema" xmlns:xs="http://www.w3.org/2001/XMLSchema" xmlns:dms="http://schemas.microsoft.com/office/2006/documentManagement/types" xmlns:pc="http://schemas.microsoft.com/office/infopath/2007/PartnerControls" targetNamespace="4873beb7-5857-4685-be1f-d57550cc96cc" elementFormDefault="qualified">
-    <xsd:import namespace="http://schemas.microsoft.com/office/2006/documentManagement/types"/>
-    <xsd:import namespace="http://schemas.microsoft.com/office/infopath/2007/PartnerControls"/>
-    <xsd:element name="AcquiredFrom" ma:index="1" nillable="true" ma:displayName="Acquired From" ma:default="Internal MS" ma:internalName="AcquiredFrom" ma:readOnly="false">
-      <xsd:simpleType>
-        <xsd:restriction base="dms:Choice">
-          <xsd:enumeration value="Internal MS"/>
-          <xsd:enumeration value="Community"/>
-          <xsd:enumeration value="MVP"/>
-          <xsd:enumeration value="Publisher"/>
-          <xsd:enumeration value="Partner"/>
-          <xsd:enumeration value="None"/>
-        </xsd:restriction>
-      </xsd:simpleType>
-    </xsd:element>
-    <xsd:element name="UACurrentWords" ma:index="2" nillable="true" ma:displayName="Actual Word Count" ma:default="" ma:internalName="UACurrentWords" ma:readOnly="false">
-      <xsd:simpleType>
-        <xsd:restriction base="dms:Unknown"/>
-      </xsd:simpleType>
-    </xsd:element>
-    <xsd:element name="TPApplication" ma:index="3" nillable="true" ma:displayName="Application to Open Template With" ma:default="" ma:internalName="TPApplication">
-      <xsd:simpleType>
-        <xsd:restriction base="dms:Text"/>
-      </xsd:simpleType>
-    </xsd:element>
-    <xsd:element name="ApprovalLog" ma:index="4" nillable="true" ma:displayName="Approval Log" ma:default="" ma:hidden="true" ma:internalName="ApprovalLog" ma:readOnly="false">
-      <xsd:simpleType>
-        <xsd:restriction base="dms:Note"/>
-      </xsd:simpleType>
-    </xsd:element>
-    <xsd:element name="ApprovalStatus" ma:index="5" nillable="true" ma:displayName="Approval Status" ma:default="InProgress" ma:internalName="ApprovalStatus" ma:readOnly="false">
-      <xsd:simpleType>
-        <xsd:restriction base="dms:Choice">
-          <xsd:enumeration value="InProgress"/>
-          <xsd:enumeration value="Rejected"/>
-          <xsd:enumeration value="Questionable"/>
-          <xsd:enumeration value="ApprovedAutomatic"/>
-          <xsd:enumeration value="ApprovedManual"/>
-          <xsd:enumeration value="On Hold"/>
-          <xsd:enumeration value="Needs Review"/>
-          <xsd:enumeration value="A Violation"/>
-          <xsd:enumeration value="Unpublished Violation"/>
-        </xsd:restriction>
-      </xsd:simpleType>
-    </xsd:element>
-    <xsd:element name="AssetStart" ma:index="6" nillable="true" ma:displayName="Asset Begin Date" ma:default="[Today]" ma:internalName="AssetStart" ma:readOnly="false">
-      <xsd:simpleType>
-        <xsd:restriction base="dms:DateTime"/>
-      </xsd:simpleType>
-    </xsd:element>
-    <xsd:element name="AssetExpire" ma:index="7" nillable="true" ma:displayName="Asset End Date" ma:default="2029-01-01T08:00:00Z" ma:format="DateTime" ma:internalName="AssetExpire" ma:readOnly="false">
-      <xsd:simpleType>
-        <xsd:restriction base="dms:DateTime"/>
-      </xsd:simpleType>
-    </xsd:element>
-    <xsd:element name="AssetId" ma:index="8" nillable="true" ma:displayName="Asset ID" ma:default="" ma:indexed="true" ma:internalName="AssetId" ma:readOnly="false">
-      <xsd:simpleType>
-        <xsd:restriction base="dms:Text">
-          <xsd:maxLength value="255"/>
-        </xsd:restriction>
-      </xsd:simpleType>
-    </xsd:element>
-    <xsd:element name="IsSearchable" ma:index="9" nillable="true" ma:displayName="Asset Searchable?" ma:default="true" ma:internalName="IsSearchable" ma:readOnly="false">
-      <xsd:simpleType>
-        <xsd:restriction base="dms:Boolean"/>
-      </xsd:simpleType>
-    </xsd:element>
-    <xsd:element name="AssetType" ma:index="10" nillable="true" ma:displayName="Asset Type" ma:default="" ma:internalName="AssetType" ma:readOnly="false">
-      <xsd:simpleType>
-        <xsd:restriction base="dms:Unknown"/>
-      </xsd:simpleType>
-    </xsd:element>
-    <xsd:element name="APAuthor" ma:index="11" nillable="true" ma:displayName="Author" ma:default="" ma:list="UserInfo" ma:internalName="APAuthor" ma:readOnly="false">
-      <xsd:complexType>
-        <xsd:complexContent>
-          <xsd:extension base="dms:User">
-            <xsd:sequence>
-              <xsd:element name="UserInfo" minOccurs="0" maxOccurs="unbounded">
-                <xsd:complexType>
-                  <xsd:sequence>
-                    <xsd:element name="DisplayName" type="xsd:string" minOccurs="0"/>
-                    <xsd:element name="AccountId" type="dms:UserId" minOccurs="0" nillable="true"/>
-                    <xsd:element name="AccountType" type="xsd:string" minOccurs="0"/>
-                  </xsd:sequence>
-                </xsd:complexType>
-              </xsd:element>
-            </xsd:sequence>
-          </xsd:extension>
-        </xsd:complexContent>
-      </xsd:complexType>
-    </xsd:element>
-    <xsd:element name="AverageRating" ma:index="12" nillable="true" ma:displayName="Average Rating" ma:internalName="AverageRating" ma:readOnly="false">
-      <xsd:simpleType>
-        <xsd:restriction base="dms:Text"/>
-      </xsd:simpleType>
-    </xsd:element>
-    <xsd:element name="BlockPublish" ma:index="13" nillable="true" ma:displayName="Block from Publishing?" ma:default="" ma:internalName="BlockPublish" ma:readOnly="false">
-      <xsd:simpleType>
-        <xsd:restriction base="dms:Boolean"/>
-      </xsd:simpleType>
-    </xsd:element>
-    <xsd:element name="BugNumber" ma:index="14" nillable="true" ma:displayName="Bug Number" ma:default="" ma:internalName="BugNumber" ma:readOnly="false">
-      <xsd:simpleType>
-        <xsd:restriction base="dms:Text"/>
-      </xsd:simpleType>
-    </xsd:element>
-    <xsd:element name="CampaignTagsTaxHTField0" ma:index="16" nillable="true" ma:taxonomy="true" ma:internalName="CampaignTagsTaxHTField0" ma:taxonomyFieldName="CampaignTags" ma:displayName="Campaigns" ma:readOnly="false" ma:default="" ma:fieldId="{1df42cc3-2301-4f11-a52a-6ead923c29ed}" ma:taxonomyMulti="true" ma:sspId="8f79753a-75d3-41f5-8ca3-40b843941b4f" ma:termSetId="ca0e50d4-faa1-44ce-961e-bb1441c60e66" ma:anchorId="00000000-0000-0000-0000-000000000000" ma:open="false" ma:isKeyword="false">
-      <xsd:complexType>
-        <xsd:sequence>
-          <xsd:element ref="pc:Terms" minOccurs="0" maxOccurs="1"/>
-        </xsd:sequence>
-      </xsd:complexType>
-    </xsd:element>
-    <xsd:element name="TPClientViewer" ma:index="17" nillable="true" ma:displayName="Client Viewer" ma:default="" ma:internalName="TPClientViewer">
-      <xsd:simpleType>
-        <xsd:restriction base="dms:Text"/>
-      </xsd:simpleType>
-    </xsd:element>
-    <xsd:element name="ClipArtFilename" ma:index="18" nillable="true" ma:displayName="Clip Art Name" ma:default="" ma:internalName="ClipArtFilename" ma:readOnly="false">
-      <xsd:simpleType>
-        <xsd:restriction base="dms:Text"/>
-      </xsd:simpleType>
-    </xsd:element>
-    <xsd:element name="TPCommandLine" ma:index="19" nillable="true" ma:displayName="Command Line" ma:default="" ma:internalName="TPCommandLine">
-      <xsd:simpleType>
-        <xsd:restriction base="dms:Text"/>
-      </xsd:simpleType>
-    </xsd:element>
-    <xsd:element name="TPComponent" ma:index="20" nillable="true" ma:displayName="Component" ma:default="" ma:internalName="TPComponent">
-      <xsd:simpleType>
-        <xsd:restriction base="dms:Text"/>
-      </xsd:simpleType>
-    </xsd:element>
-    <xsd:element name="ContentItem" ma:index="21" nillable="true" ma:displayName="Content Item" ma:default="" ma:hidden="true" ma:internalName="ContentItem" ma:readOnly="false">
-      <xsd:simpleType>
-        <xsd:restriction base="dms:Unknown"/>
-      </xsd:simpleType>
-    </xsd:element>
-    <xsd:element name="CrawlForDependencies" ma:index="23" nillable="true" ma:displayName="Crawl for Dependencies?" ma:default="true" ma:internalName="CrawlForDependencies" ma:readOnly="false">
-      <xsd:simpleType>
-        <xsd:restriction base="dms:Boolean"/>
-      </xsd:simpleType>
-    </xsd:element>
-    <xsd:element name="CSXHash" ma:index="26" nillable="true" ma:displayName="CSX Hash" ma:default="" ma:indexed="true" ma:internalName="CSXHash" ma:readOnly="false">
-      <xsd:simpleType>
-        <xsd:restriction base="dms:Text"/>
-      </xsd:simpleType>
-    </xsd:element>
-    <xsd:element name="CSXSubmissionMarket" ma:index="27" nillable="true" ma:displayName="CSX Submission Market" ma:default="" ma:list="{2FBD1B11-2ACE-4FDC-B5A3-635D4ADF6F1B}" ma:internalName="CSXSubmissionMarket" ma:readOnly="false" ma:showField="MarketName" ma:web="4873beb7-5857-4685-be1f-d57550cc96cc">
-      <xsd:simpleType>
-        <xsd:restriction base="dms:Lookup"/>
-      </xsd:simpleType>
-    </xsd:element>
-    <xsd:element name="CSXUpdate" ma:index="28" nillable="true" ma:displayName="CSX Updated?" ma:default="false" ma:internalName="CSXUpdate" ma:readOnly="false">
-      <xsd:simpleType>
-        <xsd:restriction base="dms:Boolean"/>
-      </xsd:simpleType>
-    </xsd:element>
-    <xsd:element name="IntlLangReviewDate" ma:index="29" nillable="true" ma:displayName="Date to Complete Intl QA" ma:default="" ma:internalName="IntlLangReviewDate" ma:readOnly="false">
-      <xsd:simpleType>
-        <xsd:restriction base="dms:DateTime"/>
-      </xsd:simpleType>
-    </xsd:element>
-    <xsd:element name="IsDeleted" ma:index="30" nillable="true" ma:displayName="Deleted?" ma:default="" ma:internalName="IsDeleted" ma:readOnly="false">
-      <xsd:simpleType>
-        <xsd:restriction base="dms:Boolean"/>
-      </xsd:simpleType>
-    </xsd:element>
-    <xsd:element name="APDescription" ma:index="31" nillable="true" ma:displayName="Description" ma:default="" ma:internalName="APDescription" ma:readOnly="false">
-      <xsd:simpleType>
-        <xsd:restriction base="dms:Note"/>
-      </xsd:simpleType>
-    </xsd:element>
-    <xsd:element name="DirectSourceMarket" ma:index="32" nillable="true" ma:displayName="Direct Source Market Group" ma:default="" ma:internalName="DirectSourceMarket" ma:readOnly="false">
-      <xsd:simpleType>
-        <xsd:restriction base="dms:Text"/>
-      </xsd:simpleType>
-    </xsd:element>
-    <xsd:element name="Downloads" ma:index="33" nillable="true" ma:displayName="Downloads" ma:default="0" ma:hidden="true" ma:internalName="Downloads" ma:readOnly="false">
-      <xsd:simpleType>
-        <xsd:restriction base="dms:Unknown"/>
-      </xsd:simpleType>
-    </xsd:element>
-    <xsd:element name="DSATActionTaken" ma:index="34" nillable="true" ma:displayName="DSAT Action Taken" ma:default="" ma:internalName="DSATActionTaken" ma:readOnly="false">
-      <xsd:simpleType>
-        <xsd:restriction base="dms:Choice">
-          <xsd:enumeration value="Best Bets"/>
-          <xsd:enumeration value="Expire"/>
-          <xsd:enumeration value="Hide"/>
-          <xsd:enumeration value="None"/>
-        </xsd:restriction>
-      </xsd:simpleType>
-    </xsd:element>
-    <xsd:element name="APEditor" ma:index="35" nillable="true" ma:displayName="Editor" ma:default="" ma:list="UserInfo" ma:internalName="APEditor" ma:readOnly="false">
-      <xsd:complexType>
-        <xsd:complexContent>
-          <xsd:extension base="dms:User">
-            <xsd:sequence>
-              <xsd:element name="UserInfo" minOccurs="0" maxOccurs="unbounded">
-                <xsd:complexType>
-                  <xsd:sequence>
-                    <xsd:element name="DisplayName" type="xsd:string" minOccurs="0"/>
-                    <xsd:element name="AccountId" type="dms:UserId" minOccurs="0" nillable="true"/>
-                    <xsd:element name="AccountType" type="xsd:string" minOccurs="0"/>
-                  </xsd:sequence>
-                </xsd:complexType>
-              </xsd:element>
-            </xsd:sequence>
-          </xsd:extension>
-        </xsd:complexContent>
-      </xsd:complexType>
-    </xsd:element>
-    <xsd:element name="EditorialStatus" ma:index="36" nillable="true" ma:displayName="Editorial Status" ma:default="" ma:internalName="EditorialStatus" ma:readOnly="false">
-      <xsd:simpleType>
-        <xsd:restriction base="dms:Unknown"/>
-      </xsd:simpleType>
-    </xsd:element>
-    <xsd:element name="EditorialTags" ma:index="37" nillable="true" ma:displayName="Editorial Tags" ma:default="" ma:internalName="EditorialTags">
-      <xsd:simpleType>
-        <xsd:restriction base="dms:Unknown"/>
-      </xsd:simpleType>
-    </xsd:element>
-    <xsd:element name="TPExecutable" ma:index="38" nillable="true" ma:displayName="Executable" ma:default="" ma:internalName="TPExecutable">
-      <xsd:simpleType>
-        <xsd:restriction base="dms:Text"/>
-      </xsd:simpleType>
-    </xsd:element>
-    <xsd:element name="FeatureTagsTaxHTField0" ma:index="40" nillable="true" ma:taxonomy="true" ma:internalName="FeatureTagsTaxHTField0" ma:taxonomyFieldName="FeatureTags" ma:displayName="Features" ma:readOnly="false" ma:default="" ma:fieldId="{7fc0d542-15c6-4882-a8e3-13bca44403fb}" ma:taxonomyMulti="true" ma:sspId="8f79753a-75d3-41f5-8ca3-40b843941b4f" ma:termSetId="f1ab6845-967d-4854-a0ba-4ec07f0f8113" ma:anchorId="00000000-0000-0000-0000-000000000000" ma:open="false" ma:isKeyword="false">
-      <xsd:complexType>
-        <xsd:sequence>
-          <xsd:element ref="pc:Terms" minOccurs="0" maxOccurs="1"/>
-        </xsd:sequence>
-      </xsd:complexType>
-    </xsd:element>
-    <xsd:element name="TPFriendlyName" ma:index="41" nillable="true" ma:displayName="Friendly Name" ma:default="" ma:internalName="TPFriendlyName">
-      <xsd:simpleType>
-        <xsd:restriction base="dms:Text"/>
-      </xsd:simpleType>
-    </xsd:element>
-    <xsd:element name="FriendlyTitle" ma:index="42" nillable="true" ma:displayName="Friendly Title" ma:default="" ma:description="Shorter title to be used when displaying search results" ma:internalName="FriendlyTitle" ma:readOnly="false">
-      <xsd:simpleType>
-        <xsd:restriction base="dms:Text"/>
-      </xsd:simpleType>
-    </xsd:element>
-    <xsd:element name="PrimaryImageGen" ma:index="43" nillable="true" ma:displayName="Generate Images?" ma:default="true" ma:internalName="PrimaryImageGen">
-      <xsd:simpleType>
-        <xsd:restriction base="dms:Boolean"/>
-      </xsd:simpleType>
-    </xsd:element>
-    <xsd:element name="HandoffToMSDN" ma:index="44" nillable="true" ma:displayName="Handoff To MSDN Date" ma:default="" ma:internalName="HandoffToMSDN" ma:readOnly="false">
-      <xsd:simpleType>
-        <xsd:restriction base="dms:DateTime"/>
-      </xsd:simpleType>
-    </xsd:element>
-    <xsd:element name="InProjectListLookup" ma:index="45" nillable="true" ma:displayName="InProjectListLookup" ma:list="{9E343742-310B-4684-A24C-1D137CB4B230}" ma:internalName="InProjectListLookup" ma:readOnly="true" ma:showField="InProjectList" ma:web="4873beb7-5857-4685-be1f-d57550cc96cc">
-      <xsd:complexType>
-        <xsd:complexContent>
-          <xsd:extension base="dms:MultiChoiceLookup">
-            <xsd:sequence>
-              <xsd:element name="Value" type="dms:Lookup" maxOccurs="unbounded" minOccurs="0" nillable="true"/>
-            </xsd:sequence>
-          </xsd:extension>
-        </xsd:complexContent>
-      </xsd:complexType>
-    </xsd:element>
-    <xsd:element name="TPInstallLocation" ma:index="46" nillable="true" ma:displayName="Install Location" ma:default="" ma:internalName="TPInstallLocation">
-      <xsd:simpleType>
-        <xsd:restriction base="dms:Text"/>
-      </xsd:simpleType>
-    </xsd:element>
-    <xsd:element name="InternalTagsTaxHTField0" ma:index="48" nillable="true" ma:taxonomy="true" ma:internalName="InternalTagsTaxHTField0" ma:taxonomyFieldName="InternalTags" ma:displayName="Internal Tags" ma:readOnly="false" ma:default="" ma:fieldId="{1490b8a4-2706-41ec-b5e3-73176dccf34e}" ma:taxonomyMulti="true" ma:sspId="8f79753a-75d3-41f5-8ca3-40b843941b4f" ma:termSetId="82b6639e-f7fc-4c18-ad2d-003a6e707765" ma:anchorId="00000000-0000-0000-0000-000000000000" ma:open="false" ma:isKeyword="false">
-      <xsd:complexType>
-        <xsd:sequence>
-          <xsd:element ref="pc:Terms" minOccurs="0" maxOccurs="1"/>
-        </xsd:sequence>
-      </xsd:complexType>
-    </xsd:element>
-    <xsd:element name="IntlLangReview" ma:index="49" nillable="true" ma:displayName="Intl Lang QA Review Required?" ma:default="" ma:internalName="IntlLangReview" ma:readOnly="false">
-      <xsd:simpleType>
-        <xsd:restriction base="dms:Boolean"/>
-      </xsd:simpleType>
-    </xsd:element>
-    <xsd:element name="IntlLangReviewer" ma:index="50" nillable="true" ma:displayName="Intl Lang QA Reviewer" ma:default="" ma:internalName="IntlLangReviewer" ma:readOnly="false">
-      <xsd:simpleType>
-        <xsd:restriction base="dms:Text"/>
-      </xsd:simpleType>
-    </xsd:element>
-    <xsd:element name="MarketSpecific" ma:index="51" nillable="true" ma:displayName="Is Market Specific?" ma:default="" ma:internalName="MarketSpecific" ma:readOnly="false">
-      <xsd:simpleType>
-        <xsd:restriction base="dms:Boolean"/>
-      </xsd:simpleType>
-    </xsd:element>
-    <xsd:element name="LastCompleteVersionLookup" ma:index="52" nillable="true" ma:displayName="Last Complete Version Lookup" ma:default="" ma:list="{9E343742-310B-4684-A24C-1D137CB4B230}" ma:internalName="LastCompleteVersionLookup" ma:readOnly="true" ma:showField="LastCompleteVersion" ma:web="4873beb7-5857-4685-be1f-d57550cc96cc">
-      <xsd:complexType>
-        <xsd:complexContent>
-          <xsd:extension base="dms:MultiChoiceLookup">
-            <xsd:sequence>
-              <xsd:element name="Value" type="dms:Lookup" maxOccurs="unbounded" minOccurs="0" nillable="true"/>
-            </xsd:sequence>
-          </xsd:extension>
-        </xsd:complexContent>
-      </xsd:complexType>
-    </xsd:element>
-    <xsd:element name="LastHandOff" ma:index="53" nillable="true" ma:displayName="Last Hand-off" ma:default="" ma:internalName="LastHandOff" ma:readOnly="false">
-      <xsd:simpleType>
-        <xsd:restriction base="dms:DateTime"/>
-      </xsd:simpleType>
-    </xsd:element>
-    <xsd:element name="LastModifiedDateTime" ma:index="54" nillable="true" ma:displayName="Last Modified Date" ma:default="" ma:internalName="LastModifiedDateTime" ma:readOnly="false">
-      <xsd:simpleType>
-        <xsd:restriction base="dms:DateTime"/>
-      </xsd:simpleType>
-    </xsd:element>
-    <xsd:element name="LastPreviewErrorLookup" ma:index="55" nillable="true" ma:displayName="Last Preview Attempt Error" ma:default="" ma:list="{9E343742-310B-4684-A24C-1D137CB4B230}" ma:internalName="LastPreviewErrorLookup" ma:readOnly="true" ma:showField="LastPreviewError" ma:web="4873beb7-5857-4685-be1f-d57550cc96cc">
-      <xsd:complexType>
-        <xsd:complexContent>
-          <xsd:extension base="dms:MultiChoiceLookup">
-            <xsd:sequence>
-              <xsd:element name="Value" type="dms:Lookup" maxOccurs="unbounded" minOccurs="0" nillable="true"/>
-            </xsd:sequence>
-          </xsd:extension>
-        </xsd:complexContent>
-      </xsd:complexType>
-    </xsd:element>
-    <xsd:element name="LastPreviewResultLookup" ma:index="56" nillable="true" ma:displayName="Last Preview Attempt Result" ma:default="" ma:list="{9E343742-310B-4684-A24C-1D137CB4B230}" ma:internalName="LastPreviewResultLookup" ma:readOnly="true" ma:showField="LastPreviewResult" ma:web="4873beb7-5857-4685-be1f-d57550cc96cc">
-      <xsd:complexType>
-        <xsd:complexContent>
-          <xsd:extension base="dms:MultiChoiceLookup">
-            <xsd:sequence>
-              <xsd:element name="Value" type="dms:Lookup" maxOccurs="unbounded" minOccurs="0" nillable="true"/>
-            </xsd:sequence>
-          </xsd:extension>
-        </xsd:complexContent>
-      </xsd:complexType>
-    </xsd:element>
-    <xsd:element name="LastPreviewAttemptDateLookup" ma:index="57" nillable="true" ma:displayName="Last Preview Attempted On" ma:default="" ma:list="{9E343742-310B-4684-A24C-1D137CB4B230}" ma:internalName="LastPreviewAttemptDateLookup" ma:readOnly="true" ma:showField="LastPreviewAttemptDate" ma:web="4873beb7-5857-4685-be1f-d57550cc96cc">
-      <xsd:complexType>
-        <xsd:complexContent>
-          <xsd:extension base="dms:MultiChoiceLookup">
-            <xsd:sequence>
-              <xsd:element name="Value" type="dms:Lookup" maxOccurs="unbounded" minOccurs="0" nillable="true"/>
-            </xsd:sequence>
-          </xsd:extension>
-        </xsd:complexContent>
-      </xsd:complexType>
-    </xsd:element>
-    <xsd:element name="LastPreviewedByLookup" ma:index="58" nillable="true" ma:displayName="Last Previewed By" ma:default="" ma:list="{9E343742-310B-4684-A24C-1D137CB4B230}" ma:internalName="LastPreviewedByLookup" ma:readOnly="true" ma:showField="LastPreviewedBy" ma:web="4873beb7-5857-4685-be1f-d57550cc96cc">
-      <xsd:complexType>
-        <xsd:complexContent>
-          <xsd:extension base="dms:MultiChoiceLookup">
-            <xsd:sequence>
-              <xsd:element name="Value" type="dms:Lookup" maxOccurs="unbounded" minOccurs="0" nillable="true"/>
-            </xsd:sequence>
-          </xsd:extension>
-        </xsd:complexContent>
-      </xsd:complexType>
-    </xsd:element>
-    <xsd:element name="LastPreviewTimeLookup" ma:index="59" nillable="true" ma:displayName="Last Previewed Date" ma:default="" ma:list="{9E343742-310B-4684-A24C-1D137CB4B230}" ma:internalName="LastPreviewTimeLookup" ma:readOnly="true" ma:showField="LastPreviewTime" ma:web="4873beb7-5857-4685-be1f-d57550cc96cc">
-      <xsd:complexType>
-        <xsd:complexContent>
-          <xsd:extension base="dms:MultiChoiceLookup">
-            <xsd:sequence>
-              <xsd:element name="Value" type="dms:Lookup" maxOccurs="unbounded" minOccurs="0" nillable="true"/>
-            </xsd:sequence>
-          </xsd:extension>
-        </xsd:complexContent>
-      </xsd:complexType>
-    </xsd:element>
-    <xsd:element name="LastPreviewVersionLookup" ma:index="60" nillable="true" ma:displayName="Last Previewed Version" ma:default="" ma:list="{9E343742-310B-4684-A24C-1D137CB4B230}" ma:internalName="LastPreviewVersionLookup" ma:readOnly="true" ma:showField="LastPreviewVersion" ma:web="4873beb7-5857-4685-be1f-d57550cc96cc">
-      <xsd:complexType>
-        <xsd:complexContent>
-          <xsd:extension base="dms:MultiChoiceLookup">
-            <xsd:sequence>
-              <xsd:element name="Value" type="dms:Lookup" maxOccurs="unbounded" minOccurs="0" nillable="true"/>
-            </xsd:sequence>
-          </xsd:extension>
-        </xsd:complexContent>
-      </xsd:complexType>
-    </xsd:element>
-    <xsd:element name="LastPublishErrorLookup" ma:index="61" nillable="true" ma:displayName="Last Publish Attempt Error" ma:default="" ma:list="{9E343742-310B-4684-A24C-1D137CB4B230}" ma:internalName="LastPublishErrorLookup" ma:readOnly="true" ma:showField="LastPublishError" ma:web="4873beb7-5857-4685-be1f-d57550cc96cc">
-      <xsd:complexType>
-        <xsd:complexContent>
-          <xsd:extension base="dms:MultiChoiceLookup">
-            <xsd:sequence>
-              <xsd:element name="Value" type="dms:Lookup" maxOccurs="unbounded" minOccurs="0" nillable="true"/>
-            </xsd:sequence>
-          </xsd:extension>
-        </xsd:complexContent>
-      </xsd:complexType>
-    </xsd:element>
-    <xsd:element name="LastPublishResultLookup" ma:index="62" nillable="true" ma:displayName="Last Publish Attempt Result" ma:default="" ma:list="{9E343742-310B-4684-A24C-1D137CB4B230}" ma:internalName="LastPublishResultLookup" ma:readOnly="true" ma:showField="LastPublishResult" ma:web="4873beb7-5857-4685-be1f-d57550cc96cc">
-      <xsd:complexType>
-        <xsd:complexContent>
-          <xsd:extension base="dms:MultiChoiceLookup">
-            <xsd:sequence>
-              <xsd:element name="Value" type="dms:Lookup" maxOccurs="unbounded" minOccurs="0" nillable="true"/>
-            </xsd:sequence>
-          </xsd:extension>
-        </xsd:complexContent>
-      </xsd:complexType>
-    </xsd:element>
-    <xsd:element name="LastPublishAttemptDateLookup" ma:index="63" nillable="true" ma:displayName="Last Publish Attempted On" ma:default="" ma:list="{9E343742-310B-4684-A24C-1D137CB4B230}" ma:internalName="LastPublishAttemptDateLookup" ma:readOnly="true" ma:showField="LastPublishAttemptDate" ma:web="4873beb7-5857-4685-be1f-d57550cc96cc">
-      <xsd:complexType>
-        <xsd:complexContent>
-          <xsd:extension base="dms:MultiChoiceLookup">
-            <xsd:sequence>
-              <xsd:element name="Value" type="dms:Lookup" maxOccurs="unbounded" minOccurs="0" nillable="true"/>
-            </xsd:sequence>
-          </xsd:extension>
-        </xsd:complexContent>
-      </xsd:complexType>
-    </xsd:element>
-    <xsd:element name="LastPublishedByLookup" ma:index="64" nillable="true" ma:displayName="Last Published By" ma:default="" ma:list="{9E343742-310B-4684-A24C-1D137CB4B230}" ma:internalName="LastPublishedByLookup" ma:readOnly="true" ma:showField="LastPublishedBy" ma:web="4873beb7-5857-4685-be1f-d57550cc96cc">
-      <xsd:complexType>
-        <xsd:complexContent>
-          <xsd:extension base="dms:MultiChoiceLookup">
-            <xsd:sequence>
-              <xsd:element name="Value" type="dms:Lookup" maxOccurs="unbounded" minOccurs="0" nillable="true"/>
-            </xsd:sequence>
-          </xsd:extension>
-        </xsd:complexContent>
-      </xsd:complexType>
-    </xsd:element>
-    <xsd:element name="LastPublishTimeLookup" ma:index="65" nillable="true" ma:displayName="Last Published Date" ma:default="" ma:list="{9E343742-310B-4684-A24C-1D137CB4B230}" ma:internalName="LastPublishTimeLookup" ma:readOnly="true" ma:showField="LastPublishTime" ma:web="4873beb7-5857-4685-be1f-d57550cc96cc">
-      <xsd:complexType>
-        <xsd:complexContent>
-          <xsd:extension base="dms:MultiChoiceLookup">
-            <xsd:sequence>
-              <xsd:element name="Value" type="dms:Lookup" maxOccurs="unbounded" minOccurs="0" nillable="true"/>
-            </xsd:sequence>
-          </xsd:extension>
-        </xsd:complexContent>
-      </xsd:complexType>
-    </xsd:element>
-    <xsd:element name="LastPublishVersionLookup" ma:index="66" nillable="true" ma:displayName="Last Published Version" ma:default="" ma:list="{9E343742-310B-4684-A24C-1D137CB4B230}" ma:internalName="LastPublishVersionLookup" ma:readOnly="true" ma:showField="LastPublishVersion" ma:web="4873beb7-5857-4685-be1f-d57550cc96cc">
-      <xsd:complexType>
-        <xsd:complexContent>
-          <xsd:extension base="dms:MultiChoiceLookup">
-            <xsd:sequence>
-              <xsd:element name="Value" type="dms:Lookup" maxOccurs="unbounded" minOccurs="0" nillable="true"/>
-            </xsd:sequence>
-          </xsd:extension>
-        </xsd:complexContent>
-      </xsd:complexType>
-    </xsd:element>
-    <xsd:element name="TPLaunchHelpLinkType" ma:index="67" nillable="true" ma:displayName="Launch Help Link Type" ma:default="Template" ma:internalName="TPLaunchHelpLinkType">
-      <xsd:simpleType>
-        <xsd:restriction base="dms:Choice">
-          <xsd:enumeration value="Template"/>
-          <xsd:enumeration value="Training"/>
-          <xsd:enumeration value="URL"/>
-          <xsd:enumeration value="None"/>
-        </xsd:restriction>
-      </xsd:simpleType>
-    </xsd:element>
-    <xsd:element name="LegacyData" ma:index="68" nillable="true" ma:displayName="Legacy Data" ma:default="" ma:internalName="LegacyData" ma:readOnly="false">
-      <xsd:simpleType>
-        <xsd:restriction base="dms:Note"/>
-      </xsd:simpleType>
-    </xsd:element>
-    <xsd:element name="TPLaunchHelpLink" ma:index="69" nillable="true" ma:displayName="Link to Launch Help Topic" ma:default="" ma:internalName="TPLaunchHelpLink">
-      <xsd:simpleType>
-        <xsd:restriction base="dms:Text"/>
-      </xsd:simpleType>
-    </xsd:element>
-    <xsd:element name="LocComments" ma:index="70" nillable="true" ma:displayName="Loc Approval Comments" ma:default="" ma:internalName="LocComments" ma:readOnly="false">
-      <xsd:simpleType>
-        <xsd:restriction base="dms:Note"/>
-      </xsd:simpleType>
-    </xsd:element>
-    <xsd:element name="LocLastLocAttemptVersionLookup" ma:index="71" nillable="true" ma:displayName="Loc Last Loc Attempt Version" ma:default="" ma:list="{7DD1DCEC-E449-43D3-891F-7DC62F62AD21}" ma:internalName="LocLastLocAttemptVersionLookup" ma:readOnly="false" ma:showField="LastLocAttemptVersion" ma:web="4873beb7-5857-4685-be1f-d57550cc96cc">
-      <xsd:simpleType>
-        <xsd:restriction base="dms:Lookup"/>
-      </xsd:simpleType>
-    </xsd:element>
-    <xsd:element name="LocLastLocAttemptVersionTypeLookup" ma:index="72" nillable="true" ma:displayName="Loc Last Loc Attempt Version Type" ma:default="" ma:list="{7DD1DCEC-E449-43D3-891F-7DC62F62AD21}" ma:internalName="LocLastLocAttemptVersionTypeLookup" ma:readOnly="true" ma:showField="LastLocAttemptVersionType" ma:web="4873beb7-5857-4685-be1f-d57550cc96cc">
-      <xsd:simpleType>
-        <xsd:restriction base="dms:Lookup"/>
-      </xsd:simpleType>
-    </xsd:element>
-    <xsd:element name="LocManualTestRequired" ma:index="73" nillable="true" ma:displayName="Loc Manual Test Required" ma:default="" ma:internalName="LocManualTestRequired" ma:readOnly="false">
-      <xsd:simpleType>
-        <xsd:restriction base="dms:Boolean"/>
-      </xsd:simpleType>
-    </xsd:element>
-    <xsd:element name="LocMarketGroupTiers2" ma:index="74" nillable="true" ma:displayName="Loc Market Group Tiers" ma:internalName="LocMarketGroupTiers2" ma:readOnly="false">
-      <xsd:simpleType>
-        <xsd:restriction base="dms:Unknown"/>
-      </xsd:simpleType>
-    </xsd:element>
-    <xsd:element name="LocNewPublishedVersionLookup" ma:index="75" nillable="true" ma:displayName="Loc New Published Version Lookup" ma:default="" ma:list="{7DD1DCEC-E449-43D3-891F-7DC62F62AD21}" ma:internalName="LocNewPublishedVersionLookup" ma:readOnly="true" ma:showField="NewPublishedVersion" ma:web="4873beb7-5857-4685-be1f-d57550cc96cc">
-      <xsd:simpleType>
-        <xsd:restriction base="dms:Lookup"/>
-      </xsd:simpleType>
-    </xsd:element>
-    <xsd:element name="LocOverallHandbackStatusLookup" ma:index="76" nillable="true" ma:displayName="Loc Overall Handback Status" ma:default="" ma:list="{7DD1DCEC-E449-43D3-891F-7DC62F62AD21}" ma:internalName="LocOverallHandbackStatusLookup" ma:readOnly="true" ma:showField="OverallHandbackStatus" ma:web="4873beb7-5857-4685-be1f-d57550cc96cc">
-      <xsd:simpleType>
-        <xsd:restriction base="dms:Lookup"/>
-      </xsd:simpleType>
-    </xsd:element>
-    <xsd:element name="LocOverallLocStatusLookup" ma:index="77" nillable="true" ma:displayName="Loc Overall Localize Status" ma:default="" ma:list="{7DD1DCEC-E449-43D3-891F-7DC62F62AD21}" ma:internalName="LocOverallLocStatusLookup" ma:readOnly="true" ma:showField="OverallLocStatus" ma:web="4873beb7-5857-4685-be1f-d57550cc96cc">
-      <xsd:simpleType>
-        <xsd:restriction base="dms:Lookup"/>
-      </xsd:simpleType>
-    </xsd:element>
-    <xsd:element name="LocOverallPreviewStatusLookup" ma:index="78" nillable="true" ma:displayName="Loc Overall Preview Status" ma:default="" ma:list="{7DD1DCEC-E449-43D3-891F-7DC62F62AD21}" ma:internalName="LocOverallPreviewStatusLookup" ma:readOnly="true" ma:showField="OverallPreviewStatus" ma:web="4873beb7-5857-4685-be1f-d57550cc96cc">
-      <xsd:simpleType>
-        <xsd:restriction base="dms:Lookup"/>
-      </xsd:simpleType>
-    </xsd:element>
-    <xsd:element name="LocOverallPublishStatusLookup" ma:index="79" nillable="true" ma:displayName="Loc Overall Publish Status" ma:default="" ma:list="{7DD1DCEC-E449-43D3-891F-7DC62F62AD21}" ma:internalName="LocOverallPublishStatusLookup" ma:readOnly="true" ma:showField="OverallPublishStatus" ma:web="4873beb7-5857-4685-be1f-d57550cc96cc">
-      <xsd:simpleType>
-        <xsd:restriction base="dms:Lookup"/>
-      </xsd:simpleType>
-    </xsd:element>
-    <xsd:element name="IntlLocPriority" ma:index="80" nillable="true" ma:displayName="Loc Priority" ma:default="" ma:internalName="IntlLocPriority" ma:readOnly="false">
-      <xsd:simpleType>
-        <xsd:restriction base="dms:Unknown"/>
-      </xsd:simpleType>
-    </xsd:element>
-    <xsd:element name="LocProcessedForHandoffsLookup" ma:index="81" nillable="true" ma:displayName="Loc Processed For Handoffs" ma:default="" ma:list="{7DD1DCEC-E449-43D3-891F-7DC62F62AD21}" ma:internalName="LocProcessedForHandoffsLookup" ma:readOnly="true" ma:showField="ProcessedForHandoffs" ma:web="4873beb7-5857-4685-be1f-d57550cc96cc">
-      <xsd:simpleType>
-        <xsd:restriction base="dms:Lookup"/>
-      </xsd:simpleType>
-    </xsd:element>
-    <xsd:element name="LocProcessedForMarketsLookup" ma:index="82" nillable="true" ma:displayName="Loc Processed For Markets" ma:default="" ma:list="{7DD1DCEC-E449-43D3-891F-7DC62F62AD21}" ma:internalName="LocProcessedForMarketsLookup" ma:readOnly="true" ma:showField="ProcessedForMarkets" ma:web="4873beb7-5857-4685-be1f-d57550cc96cc">
-      <xsd:simpleType>
-        <xsd:restriction base="dms:Lookup"/>
-      </xsd:simpleType>
-    </xsd:element>
-    <xsd:element name="LocPublishedDependentAssetsLookup" ma:index="83" nillable="true" ma:displayName="Loc Published Dependent Assets" ma:default="" ma:list="{7DD1DCEC-E449-43D3-891F-7DC62F62AD21}" ma:internalName="LocPublishedDependentAssetsLookup" ma:readOnly="true" ma:showField="PublishedDependentAssets" ma:web="4873beb7-5857-4685-be1f-d57550cc96cc">
-      <xsd:simpleType>
-        <xsd:restriction base="dms:Lookup"/>
-      </xsd:simpleType>
-    </xsd:element>
-    <xsd:element name="LocPublishedLinkedAssetsLookup" ma:index="84" nillable="true" ma:displayName="Loc Published Linked Assets" ma:default="" ma:list="{7DD1DCEC-E449-43D3-891F-7DC62F62AD21}" ma:internalName="LocPublishedLinkedAssetsLookup" ma:readOnly="true" ma:showField="PublishedLinkedAssets" ma:web="4873beb7-5857-4685-be1f-d57550cc96cc">
-      <xsd:simpleType>
-        <xsd:restriction base="dms:Lookup"/>
-      </xsd:simpleType>
-    </xsd:element>
-    <xsd:element name="LocRecommendedHandoff" ma:index="85" nillable="true" ma:displayName="Loc Recommended Handoff" ma:default="" ma:indexed="true" ma:internalName="LocRecommendedHandoff" ma:readOnly="false">
-      <xsd:simpleType>
-        <xsd:restriction base="dms:Text"/>
-      </xsd:simpleType>
-    </xsd:element>
-    <xsd:element name="LocalizationTagsTaxHTField0" ma:index="87" nillable="true" ma:taxonomy="true" ma:internalName="LocalizationTagsTaxHTField0" ma:taxonomyFieldName="LocalizationTags" ma:displayName="Localization Tags" ma:readOnly="false" ma:default="" ma:fieldId="{00f02cb3-2c7c-424a-9c61-10e9b6878429}" ma:taxonomyMulti="true" ma:sspId="8f79753a-75d3-41f5-8ca3-40b843941b4f" ma:termSetId="5b7703a5-8e8b-4b58-8b31-1cea35331da3" ma:anchorId="00000000-0000-0000-0000-000000000000" ma:open="false" ma:isKeyword="false">
-      <xsd:complexType>
-        <xsd:sequence>
-          <xsd:element ref="pc:Terms" minOccurs="0" maxOccurs="1"/>
-        </xsd:sequence>
-      </xsd:complexType>
-    </xsd:element>
-    <xsd:element name="MachineTranslated" ma:index="88" nillable="true" ma:displayName="Machine Translated" ma:default="" ma:internalName="MachineTranslated" ma:readOnly="false">
-      <xsd:simpleType>
-        <xsd:restriction base="dms:Boolean"/>
-      </xsd:simpleType>
-    </xsd:element>
-    <xsd:element name="Manager" ma:index="89" nillable="true" ma:displayName="Manager" ma:hidden="true" ma:internalName="Manager" ma:readOnly="false">
-      <xsd:simpleType>
-        <xsd:restriction base="dms:Text"/>
-      </xsd:simpleType>
-    </xsd:element>
-    <xsd:element name="Markets" ma:index="90" nillable="true" ma:displayName="Markets" ma:default="" ma:description="Leave blank to show in all markets" ma:list="{2FBD1B11-2ACE-4FDC-B5A3-635D4ADF6F1B}" ma:internalName="Markets" ma:readOnly="false" ma:showField="MarketName" ma:web="4873beb7-5857-4685-be1f-d57550cc96cc">
-      <xsd:complexType>
-        <xsd:complexContent>
-          <xsd:extension base="dms:MultiChoiceLookup">
-            <xsd:sequence>
-              <xsd:element name="Value" type="dms:Lookup" maxOccurs="unbounded" minOccurs="0" nillable="true"/>
-            </xsd:sequence>
-          </xsd:extension>
-        </xsd:complexContent>
-      </xsd:complexType>
-    </xsd:element>
-    <xsd:element name="Milestone" ma:index="91" nillable="true" ma:displayName="Milestone" ma:default="" ma:internalName="Milestone" ma:readOnly="false">
-      <xsd:simpleType>
-        <xsd:restriction base="dms:Unknown"/>
-      </xsd:simpleType>
-    </xsd:element>
-    <xsd:element name="TPNamespace" ma:index="94" nillable="true" ma:displayName="Namespace" ma:default="" ma:internalName="TPNamespace">
-      <xsd:simpleType>
-        <xsd:restriction base="dms:Text"/>
-      </xsd:simpleType>
-    </xsd:element>
-    <xsd:element name="NumericId" ma:index="95" nillable="true" ma:displayName="Numeric ID" ma:default="" ma:indexed="true" ma:internalName="NumericId" ma:readOnly="false">
-      <xsd:simpleType>
-        <xsd:restriction base="dms:Number"/>
-      </xsd:simpleType>
-    </xsd:element>
-    <xsd:element name="NumOfRatingsLookup" ma:index="96" nillable="true" ma:displayName="NumOfRatings" ma:default="" ma:list="{9E343742-310B-4684-A24C-1D137CB4B230}" ma:internalName="NumOfRatingsLookup" ma:readOnly="true" ma:showField="NumOfRatings" ma:web="4873beb7-5857-4685-be1f-d57550cc96cc">
-      <xsd:complexType>
-        <xsd:complexContent>
-          <xsd:extension base="dms:MultiChoiceLookup">
-            <xsd:sequence>
-              <xsd:element name="Value" type="dms:Lookup" maxOccurs="unbounded" minOccurs="0" nillable="true"/>
-            </xsd:sequence>
-          </xsd:extension>
-        </xsd:complexContent>
-      </xsd:complexType>
-    </xsd:element>
-    <xsd:element name="OOCacheId" ma:index="97" nillable="true" ma:displayName="OOCacheId" ma:internalName="OOCacheId" ma:readOnly="false">
-      <xsd:simpleType>
-        <xsd:restriction base="dms:Text"/>
-      </xsd:simpleType>
-    </xsd:element>
-    <xsd:element name="OpenTemplate" ma:index="98" nillable="true" ma:displayName="Open Template" ma:default="true" ma:internalName="OpenTemplate">
-      <xsd:simpleType>
-        <xsd:restriction base="dms:Boolean"/>
-      </xsd:simpleType>
-    </xsd:element>
-    <xsd:element name="OriginAsset" ma:index="99" nillable="true" ma:displayName="Origin Asset" ma:default="" ma:internalName="OriginAsset" ma:readOnly="false">
-      <xsd:simpleType>
-        <xsd:restriction base="dms:Text"/>
-      </xsd:simpleType>
-    </xsd:element>
-    <xsd:element name="OriginalRelease" ma:index="100" nillable="true" ma:displayName="Original Release" ma:default="15" ma:internalName="OriginalRelease" ma:readOnly="false">
-      <xsd:simpleType>
-        <xsd:restriction base="dms:Choice">
-          <xsd:enumeration value="14"/>
-          <xsd:enumeration value="15"/>
-          <xsd:enumeration value="16"/>
-        </xsd:restriction>
-      </xsd:simpleType>
-    </xsd:element>
-    <xsd:element name="OriginalSourceMarket" ma:index="101" nillable="true" ma:displayName="Original Source Market Group" ma:default="" ma:internalName="OriginalSourceMarket" ma:readOnly="false">
-      <xsd:simpleType>
-        <xsd:restriction base="dms:Text"/>
-      </xsd:simpleType>
-    </xsd:element>
-    <xsd:element name="OutputCachingOn" ma:index="102" nillable="true" ma:displayName="Output Caching" ma:default="true" ma:hidden="true" ma:internalName="OutputCachingOn" ma:readOnly="false">
-      <xsd:simpleType>
-        <xsd:restriction base="dms:Boolean"/>
-      </xsd:simpleType>
-    </xsd:element>
-    <xsd:element name="ParentAssetId" ma:index="103" nillable="true" ma:displayName="Parent Asset Id" ma:default="" ma:internalName="ParentAssetId" ma:readOnly="false">
-      <xsd:simpleType>
-        <xsd:restriction base="dms:Text"/>
-      </xsd:simpleType>
-    </xsd:element>
-    <xsd:element name="PlannedPubDate" ma:index="104" nillable="true" ma:displayName="Planned Publish Date" ma:default="" ma:indexed="true" ma:internalName="PlannedPubDate" ma:readOnly="false">
-      <xsd:simpleType>
-        <xsd:restriction base="dms:DateTime"/>
-      </xsd:simpleType>
-    </xsd:element>
-    <xsd:element name="PolicheckWords" ma:index="105" nillable="true" ma:displayName="Policheck Words" ma:default="" ma:internalName="PolicheckWords" ma:readOnly="false">
-      <xsd:simpleType>
-        <xsd:restriction base="dms:Text"/>
-      </xsd:simpleType>
-    </xsd:element>
-    <xsd:element name="BusinessGroup" ma:index="106" nillable="true" ma:displayName="Product Division Owner" ma:default="" ma:internalName="BusinessGroup" ma:readOnly="false">
-      <xsd:simpleType>
-        <xsd:restriction base="dms:Unknown"/>
-      </xsd:simpleType>
-    </xsd:element>
-    <xsd:element name="UAProjectedTotalWords" ma:index="107" nillable="true" ma:displayName="Projected Word Count" ma:default="" ma:internalName="UAProjectedTotalWords" ma:readOnly="false">
-      <xsd:simpleType>
-        <xsd:restriction base="dms:Unknown"/>
-      </xsd:simpleType>
-    </xsd:element>
-    <xsd:element name="Provider" ma:index="108" nillable="true" ma:displayName="Provider" ma:default="" ma:internalName="Provider" ma:readOnly="false">
-      <xsd:simpleType>
-        <xsd:restriction base="dms:Unknown"/>
-      </xsd:simpleType>
-    </xsd:element>
-    <xsd:element name="Providers" ma:index="109" nillable="true" ma:displayName="Providers" ma:default="" ma:internalName="Providers">
-      <xsd:simpleType>
-        <xsd:restriction base="dms:Unknown"/>
-      </xsd:simpleType>
-    </xsd:element>
-    <xsd:element name="PublishStatusLookup" ma:index="110" nillable="true" ma:displayName="Publish Status" ma:default="" ma:list="{9E343742-310B-4684-A24C-1D137CB4B230}" ma:internalName="PublishStatusLookup" ma:readOnly="false" ma:showField="PublishStatus" ma:web="4873beb7-5857-4685-be1f-d57550cc96cc">
-      <xsd:complexType>
-        <xsd:complexContent>
-          <xsd:extension base="dms:MultiChoiceLookup">
-            <xsd:sequence>
-              <xsd:element name="Value" type="dms:Lookup" maxOccurs="unbounded" minOccurs="0" nillable="true"/>
-            </xsd:sequence>
-          </xsd:extension>
-        </xsd:complexContent>
-      </xsd:complexType>
-    </xsd:element>
-    <xsd:element name="PublishTargets" ma:index="111" nillable="true" ma:displayName="Publish Target" ma:default="OfficeOnlineVNext" ma:internalName="PublishTargets" ma:readOnly="false">
-      <xsd:simpleType>
-        <xsd:restriction base="dms:Unknown"/>
-      </xsd:simpleType>
-    </xsd:element>
-    <xsd:element name="RecommendationsModifier" ma:index="112" nillable="true" ma:displayName="Recommendations Modifier" ma:default="" ma:internalName="RecommendationsModifier" ma:readOnly="false">
-      <xsd:simpleType>
-        <xsd:restriction base="dms:Number"/>
-      </xsd:simpleType>
-    </xsd:element>
-    <xsd:element name="ArtSampleDocs" ma:index="113" nillable="true" ma:displayName="Sample Docs" ma:default="" ma:hidden="true" ma:internalName="ArtSampleDocs" ma:readOnly="false">
-      <xsd:simpleType>
-        <xsd:restriction base="dms:Text"/>
-      </xsd:simpleType>
-    </xsd:element>
-    <xsd:element name="ScenarioTagsTaxHTField0" ma:index="115" nillable="true" ma:taxonomy="true" ma:internalName="ScenarioTagsTaxHTField0" ma:taxonomyFieldName="ScenarioTags" ma:displayName="Scenarios" ma:readOnly="false" ma:default="" ma:fieldId="{93aef74d-6c78-4815-8310-51477dceeccc}" ma:taxonomyMulti="true" ma:sspId="8f79753a-75d3-41f5-8ca3-40b843941b4f" ma:termSetId="4b7d5f16-e2f2-4fc0-bab3-6e8b931e57d6" ma:anchorId="00000000-0000-0000-0000-000000000000" ma:open="false" ma:isKeyword="false">
-      <xsd:complexType>
-        <xsd:sequence>
-          <xsd:element ref="pc:Terms" minOccurs="0" maxOccurs="1"/>
-        </xsd:sequence>
-      </xsd:complexType>
-    </xsd:element>
-    <xsd:element name="ShowIn" ma:index="117" nillable="true" ma:displayName="Show In" ma:default="Show everywhere" ma:internalName="ShowIn" ma:readOnly="false">
-      <xsd:simpleType>
-        <xsd:restriction base="dms:Choice">
-          <xsd:enumeration value="Hide on web"/>
-          <xsd:enumeration value="On Web no search"/>
-          <xsd:enumeration value="Show everywhere"/>
-          <xsd:enumeration value="Special use only"/>
-        </xsd:restriction>
-      </xsd:simpleType>
-    </xsd:element>
-    <xsd:element name="SourceTitle" ma:index="118" nillable="true" ma:displayName="Source Title" ma:default="" ma:indexed="true" ma:internalName="SourceTitle" ma:readOnly="false">
-      <xsd:simpleType>
-        <xsd:restriction base="dms:Text"/>
-      </xsd:simpleType>
-    </xsd:element>
-    <xsd:element name="CSXSubmissionDate" ma:index="119" nillable="true" ma:displayName="Submission Date" ma:default="" ma:internalName="CSXSubmissionDate" ma:readOnly="false">
-      <xsd:simpleType>
-        <xsd:restriction base="dms:DateTime"/>
-      </xsd:simpleType>
-    </xsd:element>
-    <xsd:element name="SubmitterId" ma:index="120" nillable="true" ma:displayName="Submitter ID" ma:default="" ma:internalName="SubmitterId" ma:readOnly="false">
-      <xsd:simpleType>
-        <xsd:restriction base="dms:Text"/>
-      </xsd:simpleType>
-    </xsd:element>
-    <xsd:element name="TaxCatchAll" ma:index="121" nillable="true" ma:displayName="Taxonomy Catch All Column" ma:hidden="true" ma:list="{530f955b-6704-4601-bd83-f81d87f1e440}" ma:internalName="TaxCatchAll" ma:showField="CatchAllData" ma:web="4873beb7-5857-4685-be1f-d57550cc96cc">
-      <xsd:complexType>
-        <xsd:complexContent>
-          <xsd:extension base="dms:MultiChoiceLookup">
-            <xsd:sequence>
-              <xsd:element name="Value" type="dms:Lookup" maxOccurs="unbounded" minOccurs="0" nillable="true"/>
-            </xsd:sequence>
-          </xsd:extension>
-        </xsd:complexContent>
-      </xsd:complexType>
-    </xsd:element>
-    <xsd:element name="TaxCatchAllLabel" ma:index="122" nillable="true" ma:displayName="Taxonomy Catch All Column1" ma:hidden="true" ma:list="{530f955b-6704-4601-bd83-f81d87f1e440}" ma:internalName="TaxCatchAllLabel" ma:readOnly="true" ma:showField="CatchAllDataLabel" ma:web="4873beb7-5857-4685-be1f-d57550cc96cc">
-      <xsd:complexType>
-        <xsd:complexContent>
-          <xsd:extension base="dms:MultiChoiceLookup">
-            <xsd:sequence>
-              <xsd:element name="Value" type="dms:Lookup" maxOccurs="unbounded" minOccurs="0" nillable="true"/>
-            </xsd:sequence>
-          </xsd:extension>
-        </xsd:complexContent>
-      </xsd:complexType>
-    </xsd:element>
-    <xsd:element name="TemplateStatus" ma:index="123" nillable="true" ma:displayName="Template Status" ma:default="" ma:internalName="TemplateStatus">
-      <xsd:simpleType>
-        <xsd:restriction base="dms:Unknown"/>
-      </xsd:simpleType>
-    </xsd:element>
-    <xsd:element name="TemplateTemplateType" ma:index="124" nillable="true" ma:displayName="Template Type" ma:default="" ma:internalName="TemplateTemplateType">
-      <xsd:simpleType>
-        <xsd:restriction base="dms:Unknown"/>
-      </xsd:simpleType>
-    </xsd:element>
-    <xsd:element name="ThumbnailAssetId" ma:index="125" nillable="true" ma:displayName="Thumbnail Image Asset" ma:default="" ma:internalName="ThumbnailAssetId" ma:readOnly="false">
-      <xsd:simpleType>
-        <xsd:restriction base="dms:Text"/>
-      </xsd:simpleType>
-    </xsd:element>
-    <xsd:element name="TimesCloned" ma:index="126" nillable="true" ma:displayName="Times Cloned" ma:default="" ma:internalName="TimesCloned" ma:readOnly="false">
-      <xsd:simpleType>
-        <xsd:restriction base="dms:Number"/>
-      </xsd:simpleType>
-    </xsd:element>
-    <xsd:element name="TrustLevel" ma:index="128" nillable="true" ma:displayName="Trust Level" ma:default="1 Microsoft Managed Content" ma:internalName="TrustLevel" ma:readOnly="false">
-      <xsd:simpleType>
-        <xsd:restriction base="dms:Unknown"/>
-      </xsd:simpleType>
-    </xsd:element>
-    <xsd:element name="UALocComments" ma:index="129" nillable="true" ma:displayName="UA Loc Comments" ma:default="" ma:internalName="UALocComments" ma:readOnly="false">
-      <xsd:simpleType>
-        <xsd:restriction base="dms:Note"/>
-      </xsd:simpleType>
-    </xsd:element>
-    <xsd:element name="UALocRecommendation" ma:index="130" nillable="true" ma:displayName="UA Loc Recommendation" ma:default="Localize" ma:internalName="UALocRecommendation" ma:readOnly="false">
-      <xsd:simpleType>
-        <xsd:restriction base="dms:Choice">
-          <xsd:enumeration value="Localize"/>
-          <xsd:enumeration value="Never Localize"/>
-          <xsd:enumeration value="Priority Localize"/>
-        </xsd:restriction>
-      </xsd:simpleType>
-    </xsd:element>
-    <xsd:element name="UANotes" ma:index="131" nillable="true" ma:displayName="UA Notes" ma:default="" ma:internalName="UANotes" ma:readOnly="false">
-      <xsd:simpleType>
-        <xsd:restriction base="dms:Note"/>
-      </xsd:simpleType>
-    </xsd:element>
-    <xsd:element name="TPAppVersion" ma:index="132" nillable="true" ma:displayName="Version" ma:default="" ma:internalName="TPAppVersion">
-      <xsd:simpleType>
-        <xsd:restriction base="dms:Text"/>
-      </xsd:simpleType>
-    </xsd:element>
-    <xsd:element name="VoteCount" ma:index="133" nillable="true" ma:displayName="Vote Count" ma:default="" ma:internalName="VoteCount" ma:readOnly="false">
-      <xsd:simpleType>
-        <xsd:restriction base="dms:Unknown"/>
-      </xsd:simpleType>
     </xsd:element>
   </xsd:schema>
   <xsd:schema xmlns="http://schemas.openxmlformats.org/package/2006/metadata/core-properties" xmlns:xsd="http://www.w3.org/2001/XMLSchema" xmlns:xsi="http://www.w3.org/2001/XMLSchema-instance" xmlns:dc="http://purl.org/dc/elements/1.1/" xmlns:dcterms="http://purl.org/dc/terms/" xmlns:odoc="http://schemas.microsoft.com/internal/obd" targetNamespace="http://schemas.openxmlformats.org/package/2006/metadata/core-properties" elementFormDefault="qualified" attributeFormDefault="unqualified" blockDefault="#all">
@@ -2768,8 +2621,8 @@
         <xsd:element ref="dc:creator" minOccurs="0" maxOccurs="1"/>
         <xsd:element ref="dcterms:created" minOccurs="0" maxOccurs="1"/>
         <xsd:element ref="dc:identifier" minOccurs="0" maxOccurs="1"/>
-        <xsd:element name="contentType" minOccurs="0" maxOccurs="1" type="xsd:string" ma:index="22" ma:displayName="Content Type"/>
-        <xsd:element ref="dc:title" minOccurs="0" maxOccurs="1" ma:index="127" ma:displayName="Title"/>
+        <xsd:element name="contentType" minOccurs="0" maxOccurs="1" type="xsd:string" ma:index="0" ma:displayName="Content Type"/>
+        <xsd:element ref="dc:title" minOccurs="0" maxOccurs="1" ma:index="4" ma:displayName="Title"/>
         <xsd:element ref="dc:subject" minOccurs="0" maxOccurs="1"/>
         <xsd:element ref="dc:description" minOccurs="0" maxOccurs="1"/>
         <xsd:element name="keywords" minOccurs="0" maxOccurs="1" type="xsd:string"/>
@@ -2867,13 +2720,12 @@
   <ds:schemaRefs>
     <ds:schemaRef ds:uri="http://schemas.microsoft.com/office/2006/metadata/properties"/>
     <ds:schemaRef ds:uri="http://schemas.microsoft.com/office/infopath/2007/PartnerControls"/>
-    <ds:schemaRef ds:uri="4873beb7-5857-4685-be1f-d57550cc96cc"/>
   </ds:schemaRefs>
 </ds:datastoreItem>
 </file>
 
 <file path=customXml/itemProps2.xml><?xml version="1.0" encoding="utf-8"?>
-<ds:datastoreItem xmlns:ds="http://schemas.openxmlformats.org/officeDocument/2006/customXml" ds:itemID="{F8D527A9-858A-4DE6-85D1-2C4E15415FCB}">
+<ds:datastoreItem xmlns:ds="http://schemas.openxmlformats.org/officeDocument/2006/customXml" ds:itemID="{E0F9A1B3-D9BC-4742-8FF9-D08C6DDE7F71}">
   <ds:schemaRefs>
     <ds:schemaRef ds:uri="http://schemas.microsoft.com/sharepoint/v3/contenttype/forms"/>
   </ds:schemaRefs>
@@ -2881,25 +2733,23 @@
 </file>
 
 <file path=customXml/itemProps3.xml><?xml version="1.0" encoding="utf-8"?>
-<ds:datastoreItem xmlns:ds="http://schemas.openxmlformats.org/officeDocument/2006/customXml" ds:itemID="{9154EAD9-B8AF-4D5C-A6A4-5A078681DE82}">
+<ds:datastoreItem xmlns:ds="http://schemas.openxmlformats.org/officeDocument/2006/customXml" ds:itemID="{FE2E05F8-76A8-46B1-9500-32B8B0E5AD97}">
   <ds:schemaRefs>
     <ds:schemaRef ds:uri="http://schemas.microsoft.com/office/2006/metadata/contentType"/>
     <ds:schemaRef ds:uri="http://schemas.microsoft.com/office/2006/metadata/properties/metaAttributes"/>
     <ds:schemaRef ds:uri="http://www.w3.org/2001/XMLSchema"/>
     <ds:schemaRef ds:uri="http://schemas.microsoft.com/office/2006/metadata/properties"/>
-    <ds:schemaRef ds:uri="4873beb7-5857-4685-be1f-d57550cc96cc"/>
-    <ds:schemaRef ds:uri="http://schemas.microsoft.com/office/2006/documentManagement/types"/>
-    <ds:schemaRef ds:uri="http://schemas.microsoft.com/office/infopath/2007/PartnerControls"/>
     <ds:schemaRef ds:uri="http://schemas.openxmlformats.org/package/2006/metadata/core-properties"/>
     <ds:schemaRef ds:uri="http://purl.org/dc/elements/1.1/"/>
     <ds:schemaRef ds:uri="http://purl.org/dc/terms/"/>
     <ds:schemaRef ds:uri="http://schemas.microsoft.com/internal/obd"/>
+    <ds:schemaRef ds:uri="http://schemas.microsoft.com/office/infopath/2007/PartnerControls"/>
   </ds:schemaRefs>
 </ds:datastoreItem>
 </file>
 
 <file path=customXml/itemProps4.xml><?xml version="1.0" encoding="utf-8"?>
-<ds:datastoreItem xmlns:ds="http://schemas.openxmlformats.org/officeDocument/2006/customXml" ds:itemID="{5F007D55-ED42-4FB2-8652-C2C636AB6F60}">
+<ds:datastoreItem xmlns:ds="http://schemas.openxmlformats.org/officeDocument/2006/customXml" ds:itemID="{4A76B660-EA61-4B1B-8732-3BA3807D7491}">
   <ds:schemaRefs>
     <ds:schemaRef ds:uri="http://schemas.openxmlformats.org/officeDocument/2006/bibliography"/>
   </ds:schemaRefs>

</xml_diff>

<commit_message>
verbesserung des Antrags 2020-06-03
</commit_message>
<xml_diff>
--- a/AWSDeepRacer.docx
+++ b/AWSDeepRacer.docx
@@ -260,89 +260,231 @@
     </w:p>
     <w:p>
       <w:r>
-        <w:t>Derzeit ist das Trainieren des Algorithmus nur in der AWS Cloud möglich, was wiederum mit Kosten verbunden ist. Daher ist auch das lokale Trainieren des DeepRacers Teil der Diplomarbeit.</w:t>
-      </w:r>
-    </w:p>
-    <w:p>
-      <w:r>
-        <w:lastRenderedPageBreak/>
+        <w:rPr/>
+        <w:t xml:space="preserve">Derzeit ist das Trainieren des Algorithmus nur in der AWS Cloud möglich, was wiederum mit Kosten verbunden ist. Daher ist auch </w:t>
+      </w:r>
+      <w:r>
+        <w:rPr/>
+        <w:t>das</w:t>
+      </w:r>
+      <w:r>
+        <w:rPr/>
+        <w:t xml:space="preserve"> </w:t>
+      </w:r>
+      <w:r>
+        <w:rPr/>
+        <w:t>E</w:t>
+      </w:r>
+      <w:r>
+        <w:rPr/>
+        <w:t>rrichten</w:t>
+      </w:r>
+      <w:r>
+        <w:rPr/>
+        <w:t xml:space="preserve"> einer Schnittstelle </w:t>
+      </w:r>
+      <w:r>
+        <w:rPr/>
+        <w:t>für das</w:t>
+      </w:r>
+      <w:r>
+        <w:rPr/>
+        <w:t xml:space="preserve"> lokale</w:t>
+      </w:r>
+      <w:r>
+        <w:rPr/>
+        <w:t xml:space="preserve"> Trainieren des </w:t>
+      </w:r>
+      <w:proofErr w:type="spellStart"/>
+      <w:r>
+        <w:rPr/>
+        <w:t>DeepRacers</w:t>
+      </w:r>
+      <w:proofErr w:type="spellEnd"/>
+      <w:r>
+        <w:rPr/>
+        <w:t xml:space="preserve"> Teil der Diplomarbeit.</w:t>
+      </w:r>
+    </w:p>
+    <w:p>
+      <w:pPr>
+        <w:pStyle w:val="Normal"/>
+      </w:pPr>
+      <w:r>
+        <w:rPr/>
+        <w:t>Durch das lokale Trainieren können dann mehrere Modelle mit unterschiedlichen Fahrverhalten ohne große Kosten verwendet werden. So kann zum Beispie</w:t>
+      </w:r>
+      <w:r>
+        <w:rPr/>
+        <w:t>l ein realitätsnahes Fahrverhalten nachempfunden werden, indem das Fahrzeug nur auf der rechten Spur fährt.</w:t>
+      </w:r>
+    </w:p>
+    <w:p>
+      <w:r>
+        <w:rPr/>
         <w:t>Da der der eintrainierte Code auch auf der echten Rennstrecke reibungslos funktionieren soll, muss nun der Roboter auf die physikalische</w:t>
       </w:r>
       <w:r>
+        <w:rPr/>
         <w:t xml:space="preserve">n Begebenheiten </w:t>
       </w:r>
       <w:r>
+        <w:rPr/>
         <w:t xml:space="preserve">abgestimmt </w:t>
       </w:r>
       <w:r>
+        <w:rPr/>
         <w:t>werden,</w:t>
       </w:r>
       <w:r>
+        <w:rPr/>
         <w:t xml:space="preserve"> um auch einen flüssigen Testverlauf im </w:t>
       </w:r>
       <w:r>
+        <w:rPr/>
         <w:t>echten Leben zu garantieren.</w:t>
       </w:r>
       <w:r>
+        <w:rPr/>
         <w:t xml:space="preserve"> Da auf dem Deep Racer eine Stereo Kamera installiert ist, soll</w:t>
       </w:r>
       <w:r>
+        <w:rPr/>
         <w:t>,</w:t>
       </w:r>
       <w:r>
+        <w:rPr/>
         <w:t xml:space="preserve"> nachdem der Streckenablauf funktioniert, eine durch </w:t>
       </w:r>
-      <w:r>
+      <w:proofErr w:type="spellStart"/>
+      <w:r>
+        <w:rPr/>
         <w:t>M</w:t>
       </w:r>
       <w:r>
+        <w:rPr/>
         <w:t>achine</w:t>
       </w:r>
-      <w:r>
+      <w:proofErr w:type="spellEnd"/>
+      <w:r>
+        <w:rPr/>
         <w:t>-L</w:t>
       </w:r>
       <w:r>
+        <w:rPr/>
         <w:t>earning angeeig</w:t>
       </w:r>
       <w:r>
+        <w:rPr/>
         <w:t>nete Verkehrszeichenerkennung implementiert und trainiert werden.</w:t>
       </w:r>
       <w:r>
-        <w:t xml:space="preserve"> Zusätzlich zu Verkehrszeichen werden auch Hindernisse auf der Strecke erkannt, welchen das Fahrzeug daraufhin ausweichen soll.</w:t>
-      </w:r>
-      <w:r>
+        <w:rPr/>
+        <w:t xml:space="preserve"> Zusätzlich zu Verkehrszeichen werden auch Hindernisse auf der Strecke </w:t>
+      </w:r>
+      <w:r>
+        <w:rPr/>
+        <w:t>erkannt, auf welche das Fahrzeug dementsprechend reagieren</w:t>
+      </w:r>
+      <w:r>
+        <w:rPr/>
+        <w:t xml:space="preserve"> soll.</w:t>
+      </w:r>
+      <w:r>
+        <w:rPr/>
         <w:t xml:space="preserve"> </w:t>
       </w:r>
       <w:r>
+        <w:rPr/>
         <w:t xml:space="preserve">Dies soll </w:t>
       </w:r>
       <w:r>
+        <w:rPr/>
         <w:t xml:space="preserve">in spätere Folge </w:t>
       </w:r>
       <w:r>
+        <w:rPr/>
         <w:t>durch echte Verkehr</w:t>
       </w:r>
       <w:r>
+        <w:rPr/>
         <w:t>s</w:t>
       </w:r>
       <w:r>
+        <w:rPr/>
         <w:t xml:space="preserve">zeichen auf der physikalischen Rennstrecke </w:t>
       </w:r>
       <w:r>
+        <w:rPr/>
         <w:t>getestet und verbessert werden.</w:t>
       </w:r>
     </w:p>
     <w:p>
       <w:r>
-        <w:t>Als letzter Punkt ist zu überprüfen, ob durch den Algorithmus nicht nur eine zirkulare Strecke befahren kann, sondern auch einem im Vorhinein definierten Weg folgen kann. Dieser Weg ist wiederum mit Verkehrsschildern und</w:t>
-      </w:r>
-      <w:r>
-        <w:t xml:space="preserve"> Hindernissen versehen, welchen der Deepracer ausweichen soll. Es si derzeit noch nicht bekannt, ob diese Funktionalität mit dem DeepRacer implementiert werden kann</w:t>
-      </w:r>
-      <w:r>
+        <w:rPr/>
+        <w:t>Als letzter Punkt ist zu überprü</w:t>
+      </w:r>
+      <w:r>
+        <w:rPr/>
+        <w:t>fen</w:t>
+      </w:r>
+      <w:r>
+        <w:rPr/>
+        <w:t xml:space="preserve">, ob durch den Algorithmus nicht nur eine </w:t>
+      </w:r>
+      <w:r>
+        <w:rPr/>
+        <w:t>zirkulare</w:t>
+      </w:r>
+      <w:r>
+        <w:rPr/>
+        <w:t xml:space="preserve"> Strecke befahren kann, sondern auch einem im Vorhinein definierten Weg folgen kann. Dieser Weg ist wiederum mit Verkehrsschildern und</w:t>
+      </w:r>
+      <w:r>
+        <w:rPr/>
+        <w:t xml:space="preserve"> Hindernissen versehen, welchen der </w:t>
+      </w:r>
+      <w:proofErr w:type="spellStart"/>
+      <w:r>
+        <w:rPr/>
+        <w:t>Deep</w:t>
+      </w:r>
+      <w:r>
+        <w:rPr/>
+        <w:t>R</w:t>
+      </w:r>
+      <w:r>
+        <w:rPr/>
+        <w:t>acer</w:t>
+      </w:r>
+      <w:proofErr w:type="spellEnd"/>
+      <w:r>
+        <w:rPr/>
+        <w:t xml:space="preserve"> ausweichen soll. Es </w:t>
+      </w:r>
+      <w:r>
+        <w:rPr/>
+        <w:t>ist</w:t>
+      </w:r>
+      <w:r>
+        <w:rPr/>
+        <w:t xml:space="preserve"> derzeit noch nicht bekannt, ob diese Funktionalität mit dem </w:t>
+      </w:r>
+      <w:proofErr w:type="spellStart"/>
+      <w:r>
+        <w:rPr/>
+        <w:t>DeepRacer</w:t>
+      </w:r>
+      <w:proofErr w:type="spellEnd"/>
+      <w:r>
+        <w:rPr/>
+        <w:t xml:space="preserve"> implementiert werden kann</w:t>
+      </w:r>
+      <w:r>
+        <w:rPr/>
         <w:t>.</w:t>
       </w:r>
-      <w:bookmarkStart w:id="0" w:name="_GoBack"/>
+      <w:bookmarkStart w:name="_GoBack" w:id="0"/>
       <w:bookmarkEnd w:id="0"/>
     </w:p>
     <w:p/>
@@ -412,12 +554,63 @@
           <w:ilvl w:val="0"/>
           <w:numId w:val="2"/>
         </w:numPr>
-        <w:rPr>
-          <w:szCs w:val="22"/>
-        </w:rPr>
-      </w:pPr>
-      <w:r>
-        <w:t>Einrichtung der benöigten Software, um den Deep-Learning Algorithmus auch ohne die Verwendung der AWS Cloud zu trainieren.</w:t>
+        <w:rPr/>
+      </w:pPr>
+      <w:r>
+        <w:rPr/>
+        <w:t xml:space="preserve">Einrichtung der </w:t>
+      </w:r>
+      <w:r>
+        <w:rPr/>
+        <w:t>benötigten</w:t>
+      </w:r>
+      <w:r>
+        <w:rPr/>
+        <w:t xml:space="preserve"> Software, um den Deep-Learning Algorithmus auch ohne die Verwendung der AWS Cloud zu trainieren.</w:t>
+      </w:r>
+    </w:p>
+    <w:p>
+      <w:pPr>
+        <w:pStyle w:val="ListParagraph"/>
+        <w:numPr>
+          <w:ilvl w:val="0"/>
+          <w:numId w:val="2"/>
+        </w:numPr>
+        <w:rPr/>
+      </w:pPr>
+      <w:r>
+        <w:rPr/>
+        <w:t>Abstimmung des Programmes auf die physikalische Rennstrecke.</w:t>
+      </w:r>
+    </w:p>
+    <w:p>
+      <w:pPr>
+        <w:pStyle w:val="ListParagraph"/>
+        <w:numPr>
+          <w:ilvl w:val="0"/>
+          <w:numId w:val="2"/>
+        </w:numPr>
+        <w:rPr/>
+      </w:pPr>
+      <w:r>
+        <w:rPr/>
+        <w:t xml:space="preserve">Erstellung verschiedener Modelle zur </w:t>
+      </w:r>
+      <w:r>
+        <w:rPr/>
+        <w:t>Simulation</w:t>
+      </w:r>
+      <w:r>
+        <w:rPr/>
+        <w:t xml:space="preserve"> </w:t>
+      </w:r>
+      <w:r>
+        <w:rPr/>
+        <w:t>unterschiedlicher</w:t>
+      </w:r>
+      <w:r>
+        <w:rPr/>
+        <w:t xml:space="preserve"> Fahrverhalten.</w:t>
       </w:r>
     </w:p>
     <w:p>
@@ -432,21 +625,6 @@
         </w:rPr>
       </w:pPr>
       <w:r>
-        <w:t>Abstimmung des Programmes auf die physikalische Rennstrecke.</w:t>
-      </w:r>
-    </w:p>
-    <w:p>
-      <w:pPr>
-        <w:pStyle w:val="ListParagraph"/>
-        <w:numPr>
-          <w:ilvl w:val="0"/>
-          <w:numId w:val="2"/>
-        </w:numPr>
-        <w:rPr>
-          <w:szCs w:val="22"/>
-        </w:rPr>
-      </w:pPr>
-      <w:r>
         <w:t>Implementierung eines Deep-Learning Algorithmus zur Erkennung von Verkehrsschildern auf der Stereo Kamera des Deep Racers.</w:t>
       </w:r>
     </w:p>
@@ -511,12 +689,45 @@
           <w:ilvl w:val="0"/>
           <w:numId w:val="1"/>
         </w:numPr>
-        <w:rPr>
-          <w:szCs w:val="22"/>
-        </w:rPr>
-      </w:pPr>
-      <w:r>
+        <w:rPr/>
+      </w:pPr>
+      <w:r>
+        <w:rPr/>
         <w:t>Algorithmus optimiert, um gewünschte Ergebnisse zu erzielen.</w:t>
+      </w:r>
+    </w:p>
+    <w:p>
+      <w:pPr>
+        <w:pStyle w:val="ListParagraph"/>
+        <w:numPr>
+          <w:ilvl w:val="0"/>
+          <w:numId w:val="1"/>
+        </w:numPr>
+        <w:rPr/>
+      </w:pPr>
+      <w:r>
+        <w:rPr/>
+        <w:t xml:space="preserve">Implementierung verschiedener </w:t>
+      </w:r>
+      <w:r>
+        <w:rPr/>
+        <w:t>Modelle</w:t>
+      </w:r>
+      <w:r>
+        <w:rPr/>
+        <w:t>,</w:t>
+      </w:r>
+      <w:r>
+        <w:rPr/>
+        <w:t xml:space="preserve"> um unterschiedliche Fahrverhalten zu </w:t>
+      </w:r>
+      <w:r>
+        <w:rPr/>
+        <w:t>er</w:t>
+      </w:r>
+      <w:r>
+        <w:rPr/>
+        <w:t>zielen</w:t>
       </w:r>
     </w:p>
     <w:p>
@@ -563,12 +774,23 @@
           <w:numId w:val="1"/>
         </w:numPr>
         <w:rPr>
-          <w:szCs w:val="22"/>
+          <w:rFonts w:ascii="Century Gothic" w:hAnsi="Century Gothic" w:eastAsia="Century Gothic" w:cs="Century Gothic" w:asciiTheme="minorAscii" w:hAnsiTheme="minorAscii" w:eastAsiaTheme="minorAscii" w:cstheme="minorAscii"/>
         </w:rPr>
       </w:pPr>
       <w:r>
-        <w:t>Übertragung des Algorithmus auf dem DeepRacer</w:t>
-      </w:r>
+        <w:rPr>
+          <w:rFonts w:ascii="Century Gothic" w:hAnsi="Century Gothic" w:eastAsia="Century Gothic" w:cs="Century Gothic" w:asciiTheme="minorAscii" w:hAnsiTheme="minorAscii" w:eastAsiaTheme="minorAscii" w:cstheme="minorAscii"/>
+        </w:rPr>
+        <w:t xml:space="preserve">Übertragung des Algorithmus auf dem </w:t>
+      </w:r>
+      <w:proofErr w:type="spellStart"/>
+      <w:r>
+        <w:rPr>
+          <w:rFonts w:ascii="Century Gothic" w:hAnsi="Century Gothic" w:eastAsia="Century Gothic" w:cs="Century Gothic" w:asciiTheme="minorAscii" w:hAnsiTheme="minorAscii" w:eastAsiaTheme="minorAscii" w:cstheme="minorAscii"/>
+        </w:rPr>
+        <w:t>DeepRacer</w:t>
+      </w:r>
+      <w:proofErr w:type="spellEnd"/>
     </w:p>
     <w:p>
       <w:pPr>
@@ -589,7 +811,7 @@
     <w:sectPr>
       <w:headerReference w:type="default" r:id="rId11"/>
       <w:footerReference w:type="default" r:id="rId12"/>
-      <w:pgSz w:w="11906" w:h="16838" w:code="9"/>
+      <w:pgSz w:w="11906" w:h="16838" w:orient="portrait" w:code="9"/>
       <w:pgMar w:top="1440" w:right="1440" w:bottom="1440" w:left="1440" w:header="720" w:footer="720" w:gutter="0"/>
       <w:cols w:space="720"/>
       <w:docGrid w:linePitch="231"/>
@@ -735,10 +957,14 @@
     </w:r>
     <w:r>
       <w:tab/>
+    </w:r>
+    <w:r>
       <w:t>4BHIF</w:t>
     </w:r>
     <w:r>
       <w:tab/>
+    </w:r>
+    <w:r>
       <w:t>18.05.2020</w:t>
     </w:r>
   </w:p>
@@ -760,7 +986,7 @@
         <w:ind w:left="720" w:hanging="360"/>
       </w:pPr>
       <w:rPr>
-        <w:rFonts w:ascii="Wingdings" w:hAnsi="Wingdings" w:hint="default"/>
+        <w:rFonts w:hint="default" w:ascii="Wingdings" w:hAnsi="Wingdings"/>
       </w:rPr>
     </w:lvl>
     <w:lvl w:ilvl="1" w:tplc="039E25F4">
@@ -772,7 +998,7 @@
         <w:ind w:left="1440" w:hanging="360"/>
       </w:pPr>
       <w:rPr>
-        <w:rFonts w:ascii="Courier New" w:hAnsi="Courier New" w:hint="default"/>
+        <w:rFonts w:hint="default" w:ascii="Courier New" w:hAnsi="Courier New"/>
       </w:rPr>
     </w:lvl>
     <w:lvl w:ilvl="2" w:tplc="51D83490">
@@ -784,7 +1010,7 @@
         <w:ind w:left="2160" w:hanging="360"/>
       </w:pPr>
       <w:rPr>
-        <w:rFonts w:ascii="Wingdings" w:hAnsi="Wingdings" w:hint="default"/>
+        <w:rFonts w:hint="default" w:ascii="Wingdings" w:hAnsi="Wingdings"/>
       </w:rPr>
     </w:lvl>
     <w:lvl w:ilvl="3" w:tplc="E858336A">
@@ -796,7 +1022,7 @@
         <w:ind w:left="2880" w:hanging="360"/>
       </w:pPr>
       <w:rPr>
-        <w:rFonts w:ascii="Symbol" w:hAnsi="Symbol" w:hint="default"/>
+        <w:rFonts w:hint="default" w:ascii="Symbol" w:hAnsi="Symbol"/>
       </w:rPr>
     </w:lvl>
     <w:lvl w:ilvl="4" w:tplc="EB024B9C">
@@ -808,7 +1034,7 @@
         <w:ind w:left="3600" w:hanging="360"/>
       </w:pPr>
       <w:rPr>
-        <w:rFonts w:ascii="Courier New" w:hAnsi="Courier New" w:hint="default"/>
+        <w:rFonts w:hint="default" w:ascii="Courier New" w:hAnsi="Courier New"/>
       </w:rPr>
     </w:lvl>
     <w:lvl w:ilvl="5" w:tplc="1B004E48">
@@ -820,7 +1046,7 @@
         <w:ind w:left="4320" w:hanging="360"/>
       </w:pPr>
       <w:rPr>
-        <w:rFonts w:ascii="Wingdings" w:hAnsi="Wingdings" w:hint="default"/>
+        <w:rFonts w:hint="default" w:ascii="Wingdings" w:hAnsi="Wingdings"/>
       </w:rPr>
     </w:lvl>
     <w:lvl w:ilvl="6" w:tplc="9CFE5226">
@@ -832,7 +1058,7 @@
         <w:ind w:left="5040" w:hanging="360"/>
       </w:pPr>
       <w:rPr>
-        <w:rFonts w:ascii="Symbol" w:hAnsi="Symbol" w:hint="default"/>
+        <w:rFonts w:hint="default" w:ascii="Symbol" w:hAnsi="Symbol"/>
       </w:rPr>
     </w:lvl>
     <w:lvl w:ilvl="7" w:tplc="0236176E">
@@ -844,7 +1070,7 @@
         <w:ind w:left="5760" w:hanging="360"/>
       </w:pPr>
       <w:rPr>
-        <w:rFonts w:ascii="Courier New" w:hAnsi="Courier New" w:hint="default"/>
+        <w:rFonts w:hint="default" w:ascii="Courier New" w:hAnsi="Courier New"/>
       </w:rPr>
     </w:lvl>
     <w:lvl w:ilvl="8" w:tplc="2084B6E0">
@@ -856,7 +1082,7 @@
         <w:ind w:left="6480" w:hanging="360"/>
       </w:pPr>
       <w:rPr>
-        <w:rFonts w:ascii="Wingdings" w:hAnsi="Wingdings" w:hint="default"/>
+        <w:rFonts w:hint="default" w:ascii="Wingdings" w:hAnsi="Wingdings"/>
       </w:rPr>
     </w:lvl>
   </w:abstractNum>
@@ -873,7 +1099,7 @@
         <w:ind w:left="720" w:hanging="360"/>
       </w:pPr>
       <w:rPr>
-        <w:rFonts w:ascii="Wingdings" w:hAnsi="Wingdings" w:hint="default"/>
+        <w:rFonts w:hint="default" w:ascii="Wingdings" w:hAnsi="Wingdings"/>
       </w:rPr>
     </w:lvl>
     <w:lvl w:ilvl="1" w:tplc="B458173C">
@@ -885,7 +1111,7 @@
         <w:ind w:left="1440" w:hanging="360"/>
       </w:pPr>
       <w:rPr>
-        <w:rFonts w:ascii="Courier New" w:hAnsi="Courier New" w:hint="default"/>
+        <w:rFonts w:hint="default" w:ascii="Courier New" w:hAnsi="Courier New"/>
       </w:rPr>
     </w:lvl>
     <w:lvl w:ilvl="2" w:tplc="96CC8B96">
@@ -897,7 +1123,7 @@
         <w:ind w:left="2160" w:hanging="360"/>
       </w:pPr>
       <w:rPr>
-        <w:rFonts w:ascii="Wingdings" w:hAnsi="Wingdings" w:hint="default"/>
+        <w:rFonts w:hint="default" w:ascii="Wingdings" w:hAnsi="Wingdings"/>
       </w:rPr>
     </w:lvl>
     <w:lvl w:ilvl="3" w:tplc="94ECC0EE">
@@ -909,7 +1135,7 @@
         <w:ind w:left="2880" w:hanging="360"/>
       </w:pPr>
       <w:rPr>
-        <w:rFonts w:ascii="Symbol" w:hAnsi="Symbol" w:hint="default"/>
+        <w:rFonts w:hint="default" w:ascii="Symbol" w:hAnsi="Symbol"/>
       </w:rPr>
     </w:lvl>
     <w:lvl w:ilvl="4" w:tplc="F42253CA">
@@ -921,7 +1147,7 @@
         <w:ind w:left="3600" w:hanging="360"/>
       </w:pPr>
       <w:rPr>
-        <w:rFonts w:ascii="Courier New" w:hAnsi="Courier New" w:hint="default"/>
+        <w:rFonts w:hint="default" w:ascii="Courier New" w:hAnsi="Courier New"/>
       </w:rPr>
     </w:lvl>
     <w:lvl w:ilvl="5" w:tplc="FEA24860">
@@ -933,7 +1159,7 @@
         <w:ind w:left="4320" w:hanging="360"/>
       </w:pPr>
       <w:rPr>
-        <w:rFonts w:ascii="Wingdings" w:hAnsi="Wingdings" w:hint="default"/>
+        <w:rFonts w:hint="default" w:ascii="Wingdings" w:hAnsi="Wingdings"/>
       </w:rPr>
     </w:lvl>
     <w:lvl w:ilvl="6" w:tplc="0D70DBDE">
@@ -945,7 +1171,7 @@
         <w:ind w:left="5040" w:hanging="360"/>
       </w:pPr>
       <w:rPr>
-        <w:rFonts w:ascii="Symbol" w:hAnsi="Symbol" w:hint="default"/>
+        <w:rFonts w:hint="default" w:ascii="Symbol" w:hAnsi="Symbol"/>
       </w:rPr>
     </w:lvl>
     <w:lvl w:ilvl="7" w:tplc="7BACFA80">
@@ -957,7 +1183,7 @@
         <w:ind w:left="5760" w:hanging="360"/>
       </w:pPr>
       <w:rPr>
-        <w:rFonts w:ascii="Courier New" w:hAnsi="Courier New" w:hint="default"/>
+        <w:rFonts w:hint="default" w:ascii="Courier New" w:hAnsi="Courier New"/>
       </w:rPr>
     </w:lvl>
     <w:lvl w:ilvl="8" w:tplc="8CD8A1FA">
@@ -969,7 +1195,7 @@
         <w:ind w:left="6480" w:hanging="360"/>
       </w:pPr>
       <w:rPr>
-        <w:rFonts w:ascii="Wingdings" w:hAnsi="Wingdings" w:hint="default"/>
+        <w:rFonts w:hint="default" w:ascii="Wingdings" w:hAnsi="Wingdings"/>
       </w:rPr>
     </w:lvl>
   </w:abstractNum>
@@ -985,7 +1211,7 @@
         <w:ind w:left="360" w:hanging="360"/>
       </w:pPr>
       <w:rPr>
-        <w:rFonts w:ascii="Century Gothic" w:eastAsiaTheme="minorEastAsia" w:hAnsi="Century Gothic" w:cstheme="minorBidi" w:hint="default"/>
+        <w:rFonts w:hint="default" w:ascii="Century Gothic" w:hAnsi="Century Gothic" w:eastAsiaTheme="minorEastAsia" w:cstheme="minorBidi"/>
       </w:rPr>
     </w:lvl>
     <w:lvl w:ilvl="1" w:tplc="04090003" w:tentative="1">
@@ -997,7 +1223,7 @@
         <w:ind w:left="1080" w:hanging="360"/>
       </w:pPr>
       <w:rPr>
-        <w:rFonts w:ascii="Courier New" w:hAnsi="Courier New" w:cs="Courier New" w:hint="default"/>
+        <w:rFonts w:hint="default" w:ascii="Courier New" w:hAnsi="Courier New" w:cs="Courier New"/>
       </w:rPr>
     </w:lvl>
     <w:lvl w:ilvl="2" w:tplc="04090005" w:tentative="1">
@@ -1009,7 +1235,7 @@
         <w:ind w:left="1800" w:hanging="360"/>
       </w:pPr>
       <w:rPr>
-        <w:rFonts w:ascii="Wingdings" w:hAnsi="Wingdings" w:hint="default"/>
+        <w:rFonts w:hint="default" w:ascii="Wingdings" w:hAnsi="Wingdings"/>
       </w:rPr>
     </w:lvl>
     <w:lvl w:ilvl="3" w:tplc="04090001" w:tentative="1">
@@ -1021,7 +1247,7 @@
         <w:ind w:left="2520" w:hanging="360"/>
       </w:pPr>
       <w:rPr>
-        <w:rFonts w:ascii="Symbol" w:hAnsi="Symbol" w:hint="default"/>
+        <w:rFonts w:hint="default" w:ascii="Symbol" w:hAnsi="Symbol"/>
       </w:rPr>
     </w:lvl>
     <w:lvl w:ilvl="4" w:tplc="04090003" w:tentative="1">
@@ -1033,7 +1259,7 @@
         <w:ind w:left="3240" w:hanging="360"/>
       </w:pPr>
       <w:rPr>
-        <w:rFonts w:ascii="Courier New" w:hAnsi="Courier New" w:cs="Courier New" w:hint="default"/>
+        <w:rFonts w:hint="default" w:ascii="Courier New" w:hAnsi="Courier New" w:cs="Courier New"/>
       </w:rPr>
     </w:lvl>
     <w:lvl w:ilvl="5" w:tplc="04090005" w:tentative="1">
@@ -1045,7 +1271,7 @@
         <w:ind w:left="3960" w:hanging="360"/>
       </w:pPr>
       <w:rPr>
-        <w:rFonts w:ascii="Wingdings" w:hAnsi="Wingdings" w:hint="default"/>
+        <w:rFonts w:hint="default" w:ascii="Wingdings" w:hAnsi="Wingdings"/>
       </w:rPr>
     </w:lvl>
     <w:lvl w:ilvl="6" w:tplc="04090001" w:tentative="1">
@@ -1057,7 +1283,7 @@
         <w:ind w:left="4680" w:hanging="360"/>
       </w:pPr>
       <w:rPr>
-        <w:rFonts w:ascii="Symbol" w:hAnsi="Symbol" w:hint="default"/>
+        <w:rFonts w:hint="default" w:ascii="Symbol" w:hAnsi="Symbol"/>
       </w:rPr>
     </w:lvl>
     <w:lvl w:ilvl="7" w:tplc="04090003" w:tentative="1">
@@ -1069,7 +1295,7 @@
         <w:ind w:left="5400" w:hanging="360"/>
       </w:pPr>
       <w:rPr>
-        <w:rFonts w:ascii="Courier New" w:hAnsi="Courier New" w:cs="Courier New" w:hint="default"/>
+        <w:rFonts w:hint="default" w:ascii="Courier New" w:hAnsi="Courier New" w:cs="Courier New"/>
       </w:rPr>
     </w:lvl>
     <w:lvl w:ilvl="8" w:tplc="04090005" w:tentative="1">
@@ -1081,7 +1307,7 @@
         <w:ind w:left="6120" w:hanging="360"/>
       </w:pPr>
       <w:rPr>
-        <w:rFonts w:ascii="Wingdings" w:hAnsi="Wingdings" w:hint="default"/>
+        <w:rFonts w:hint="default" w:ascii="Wingdings" w:hAnsi="Wingdings"/>
       </w:rPr>
     </w:lvl>
   </w:abstractNum>
@@ -1097,7 +1323,7 @@
         <w:ind w:left="720" w:hanging="360"/>
       </w:pPr>
       <w:rPr>
-        <w:rFonts w:ascii="Wingdings" w:eastAsiaTheme="minorEastAsia" w:hAnsi="Wingdings" w:cstheme="minorBidi" w:hint="default"/>
+        <w:rFonts w:hint="default" w:ascii="Wingdings" w:hAnsi="Wingdings" w:eastAsiaTheme="minorEastAsia" w:cstheme="minorBidi"/>
       </w:rPr>
     </w:lvl>
     <w:lvl w:ilvl="1" w:tplc="04090003" w:tentative="1">
@@ -1109,7 +1335,7 @@
         <w:ind w:left="1440" w:hanging="360"/>
       </w:pPr>
       <w:rPr>
-        <w:rFonts w:ascii="Courier New" w:hAnsi="Courier New" w:cs="Courier New" w:hint="default"/>
+        <w:rFonts w:hint="default" w:ascii="Courier New" w:hAnsi="Courier New" w:cs="Courier New"/>
       </w:rPr>
     </w:lvl>
     <w:lvl w:ilvl="2" w:tplc="04090005" w:tentative="1">
@@ -1121,7 +1347,7 @@
         <w:ind w:left="2160" w:hanging="360"/>
       </w:pPr>
       <w:rPr>
-        <w:rFonts w:ascii="Wingdings" w:hAnsi="Wingdings" w:hint="default"/>
+        <w:rFonts w:hint="default" w:ascii="Wingdings" w:hAnsi="Wingdings"/>
       </w:rPr>
     </w:lvl>
     <w:lvl w:ilvl="3" w:tplc="04090001" w:tentative="1">
@@ -1133,7 +1359,7 @@
         <w:ind w:left="2880" w:hanging="360"/>
       </w:pPr>
       <w:rPr>
-        <w:rFonts w:ascii="Symbol" w:hAnsi="Symbol" w:hint="default"/>
+        <w:rFonts w:hint="default" w:ascii="Symbol" w:hAnsi="Symbol"/>
       </w:rPr>
     </w:lvl>
     <w:lvl w:ilvl="4" w:tplc="04090003" w:tentative="1">
@@ -1145,7 +1371,7 @@
         <w:ind w:left="3600" w:hanging="360"/>
       </w:pPr>
       <w:rPr>
-        <w:rFonts w:ascii="Courier New" w:hAnsi="Courier New" w:cs="Courier New" w:hint="default"/>
+        <w:rFonts w:hint="default" w:ascii="Courier New" w:hAnsi="Courier New" w:cs="Courier New"/>
       </w:rPr>
     </w:lvl>
     <w:lvl w:ilvl="5" w:tplc="04090005" w:tentative="1">
@@ -1157,7 +1383,7 @@
         <w:ind w:left="4320" w:hanging="360"/>
       </w:pPr>
       <w:rPr>
-        <w:rFonts w:ascii="Wingdings" w:hAnsi="Wingdings" w:hint="default"/>
+        <w:rFonts w:hint="default" w:ascii="Wingdings" w:hAnsi="Wingdings"/>
       </w:rPr>
     </w:lvl>
     <w:lvl w:ilvl="6" w:tplc="04090001" w:tentative="1">
@@ -1169,7 +1395,7 @@
         <w:ind w:left="5040" w:hanging="360"/>
       </w:pPr>
       <w:rPr>
-        <w:rFonts w:ascii="Symbol" w:hAnsi="Symbol" w:hint="default"/>
+        <w:rFonts w:hint="default" w:ascii="Symbol" w:hAnsi="Symbol"/>
       </w:rPr>
     </w:lvl>
     <w:lvl w:ilvl="7" w:tplc="04090003" w:tentative="1">
@@ -1181,7 +1407,7 @@
         <w:ind w:left="5760" w:hanging="360"/>
       </w:pPr>
       <w:rPr>
-        <w:rFonts w:ascii="Courier New" w:hAnsi="Courier New" w:cs="Courier New" w:hint="default"/>
+        <w:rFonts w:hint="default" w:ascii="Courier New" w:hAnsi="Courier New" w:cs="Courier New"/>
       </w:rPr>
     </w:lvl>
     <w:lvl w:ilvl="8" w:tplc="04090005" w:tentative="1">
@@ -1193,7 +1419,7 @@
         <w:ind w:left="6480" w:hanging="360"/>
       </w:pPr>
       <w:rPr>
-        <w:rFonts w:ascii="Wingdings" w:hAnsi="Wingdings" w:hint="default"/>
+        <w:rFonts w:hint="default" w:ascii="Wingdings" w:hAnsi="Wingdings"/>
       </w:rPr>
     </w:lvl>
   </w:abstractNum>
@@ -1213,11 +1439,11 @@
 </file>
 
 <file path=word/styles.xml><?xml version="1.0" encoding="utf-8"?>
-<w:styles xmlns:mc="http://schemas.openxmlformats.org/markup-compatibility/2006" xmlns:r="http://schemas.openxmlformats.org/officeDocument/2006/relationships" xmlns:w="http://schemas.openxmlformats.org/wordprocessingml/2006/main" xmlns:w14="http://schemas.microsoft.com/office/word/2010/wordml" xmlns:w15="http://schemas.microsoft.com/office/word/2012/wordml" xmlns:w16cid="http://schemas.microsoft.com/office/word/2016/wordml/cid" xmlns:w16se="http://schemas.microsoft.com/office/word/2015/wordml/symex" mc:Ignorable="w14 w15 w16se w16cid">
+<w:styles xmlns:wp14="http://schemas.microsoft.com/office/word/2010/wordprocessingDrawing" xmlns:mc="http://schemas.openxmlformats.org/markup-compatibility/2006" xmlns:r="http://schemas.openxmlformats.org/officeDocument/2006/relationships" xmlns:w="http://schemas.openxmlformats.org/wordprocessingml/2006/main" xmlns:w14="http://schemas.microsoft.com/office/word/2010/wordml" xmlns:w15="http://schemas.microsoft.com/office/word/2012/wordml" xmlns:w16cid="http://schemas.microsoft.com/office/word/2016/wordml/cid" xmlns:w16se="http://schemas.microsoft.com/office/word/2015/wordml/symex" mc:Ignorable="w14 w15 w16se w16cid wp14">
   <w:docDefaults>
     <w:rPrDefault>
       <w:rPr>
-        <w:rFonts w:asciiTheme="minorHAnsi" w:eastAsiaTheme="minorEastAsia" w:hAnsiTheme="minorHAnsi" w:cstheme="minorBidi"/>
+        <w:rFonts w:asciiTheme="minorHAnsi" w:hAnsiTheme="minorHAnsi" w:eastAsiaTheme="minorEastAsia" w:cstheme="minorBidi"/>
         <w:sz w:val="17"/>
         <w:szCs w:val="17"/>
         <w:lang w:val="de-DE" w:eastAsia="ja-JP" w:bidi="ar-SA"/>
@@ -1232,14 +1458,14 @@
   <w:latentStyles w:defLockedState="0" w:defUIPriority="99" w:defSemiHidden="0" w:defUnhideWhenUsed="0" w:defQFormat="0" w:count="376">
     <w:lsdException w:name="Normal" w:uiPriority="0" w:qFormat="1"/>
     <w:lsdException w:name="heading 1" w:uiPriority="9" w:qFormat="1"/>
-    <w:lsdException w:name="heading 2" w:semiHidden="1" w:uiPriority="9" w:unhideWhenUsed="1" w:qFormat="1"/>
-    <w:lsdException w:name="heading 3" w:semiHidden="1" w:uiPriority="9" w:unhideWhenUsed="1" w:qFormat="1"/>
-    <w:lsdException w:name="heading 4" w:semiHidden="1" w:uiPriority="9" w:unhideWhenUsed="1" w:qFormat="1"/>
-    <w:lsdException w:name="heading 5" w:semiHidden="1" w:uiPriority="9" w:unhideWhenUsed="1" w:qFormat="1"/>
-    <w:lsdException w:name="heading 6" w:semiHidden="1" w:uiPriority="9" w:unhideWhenUsed="1" w:qFormat="1"/>
-    <w:lsdException w:name="heading 7" w:semiHidden="1" w:uiPriority="9" w:unhideWhenUsed="1" w:qFormat="1"/>
-    <w:lsdException w:name="heading 8" w:semiHidden="1" w:uiPriority="9" w:unhideWhenUsed="1" w:qFormat="1"/>
-    <w:lsdException w:name="heading 9" w:semiHidden="1" w:uiPriority="9" w:unhideWhenUsed="1" w:qFormat="1"/>
+    <w:lsdException w:name="heading 2" w:uiPriority="9" w:semiHidden="1" w:unhideWhenUsed="1" w:qFormat="1"/>
+    <w:lsdException w:name="heading 3" w:uiPriority="9" w:semiHidden="1" w:unhideWhenUsed="1" w:qFormat="1"/>
+    <w:lsdException w:name="heading 4" w:uiPriority="9" w:semiHidden="1" w:unhideWhenUsed="1" w:qFormat="1"/>
+    <w:lsdException w:name="heading 5" w:uiPriority="9" w:semiHidden="1" w:unhideWhenUsed="1" w:qFormat="1"/>
+    <w:lsdException w:name="heading 6" w:uiPriority="9" w:semiHidden="1" w:unhideWhenUsed="1" w:qFormat="1"/>
+    <w:lsdException w:name="heading 7" w:uiPriority="9" w:semiHidden="1" w:unhideWhenUsed="1" w:qFormat="1"/>
+    <w:lsdException w:name="heading 8" w:uiPriority="9" w:semiHidden="1" w:unhideWhenUsed="1" w:qFormat="1"/>
+    <w:lsdException w:name="heading 9" w:uiPriority="9" w:semiHidden="1" w:unhideWhenUsed="1" w:qFormat="1"/>
     <w:lsdException w:name="index 1" w:semiHidden="1" w:unhideWhenUsed="1"/>
     <w:lsdException w:name="index 2" w:semiHidden="1" w:unhideWhenUsed="1"/>
     <w:lsdException w:name="index 3" w:semiHidden="1" w:unhideWhenUsed="1"/>
@@ -1249,22 +1475,22 @@
     <w:lsdException w:name="index 7" w:semiHidden="1" w:unhideWhenUsed="1"/>
     <w:lsdException w:name="index 8" w:semiHidden="1" w:unhideWhenUsed="1"/>
     <w:lsdException w:name="index 9" w:semiHidden="1" w:unhideWhenUsed="1"/>
-    <w:lsdException w:name="toc 1" w:semiHidden="1" w:uiPriority="39" w:unhideWhenUsed="1"/>
-    <w:lsdException w:name="toc 2" w:semiHidden="1" w:uiPriority="39" w:unhideWhenUsed="1"/>
-    <w:lsdException w:name="toc 3" w:semiHidden="1" w:uiPriority="39" w:unhideWhenUsed="1"/>
-    <w:lsdException w:name="toc 4" w:semiHidden="1" w:uiPriority="39" w:unhideWhenUsed="1"/>
-    <w:lsdException w:name="toc 5" w:semiHidden="1" w:uiPriority="39" w:unhideWhenUsed="1"/>
-    <w:lsdException w:name="toc 6" w:semiHidden="1" w:uiPriority="39" w:unhideWhenUsed="1"/>
-    <w:lsdException w:name="toc 7" w:semiHidden="1" w:uiPriority="39" w:unhideWhenUsed="1"/>
-    <w:lsdException w:name="toc 8" w:semiHidden="1" w:uiPriority="39" w:unhideWhenUsed="1"/>
-    <w:lsdException w:name="toc 9" w:semiHidden="1" w:uiPriority="39" w:unhideWhenUsed="1"/>
+    <w:lsdException w:name="toc 1" w:uiPriority="39" w:semiHidden="1" w:unhideWhenUsed="1"/>
+    <w:lsdException w:name="toc 2" w:uiPriority="39" w:semiHidden="1" w:unhideWhenUsed="1"/>
+    <w:lsdException w:name="toc 3" w:uiPriority="39" w:semiHidden="1" w:unhideWhenUsed="1"/>
+    <w:lsdException w:name="toc 4" w:uiPriority="39" w:semiHidden="1" w:unhideWhenUsed="1"/>
+    <w:lsdException w:name="toc 5" w:uiPriority="39" w:semiHidden="1" w:unhideWhenUsed="1"/>
+    <w:lsdException w:name="toc 6" w:uiPriority="39" w:semiHidden="1" w:unhideWhenUsed="1"/>
+    <w:lsdException w:name="toc 7" w:uiPriority="39" w:semiHidden="1" w:unhideWhenUsed="1"/>
+    <w:lsdException w:name="toc 8" w:uiPriority="39" w:semiHidden="1" w:unhideWhenUsed="1"/>
+    <w:lsdException w:name="toc 9" w:uiPriority="39" w:semiHidden="1" w:unhideWhenUsed="1"/>
     <w:lsdException w:name="Normal Indent" w:semiHidden="1" w:unhideWhenUsed="1"/>
     <w:lsdException w:name="footnote text" w:semiHidden="1" w:unhideWhenUsed="1"/>
     <w:lsdException w:name="annotation text" w:semiHidden="1" w:unhideWhenUsed="1"/>
     <w:lsdException w:name="header" w:semiHidden="1" w:unhideWhenUsed="1"/>
     <w:lsdException w:name="footer" w:semiHidden="1" w:unhideWhenUsed="1"/>
     <w:lsdException w:name="index heading" w:semiHidden="1" w:unhideWhenUsed="1"/>
-    <w:lsdException w:name="caption" w:semiHidden="1" w:uiPriority="35" w:unhideWhenUsed="1" w:qFormat="1"/>
+    <w:lsdException w:name="caption" w:uiPriority="35" w:semiHidden="1" w:unhideWhenUsed="1" w:qFormat="1"/>
     <w:lsdException w:name="table of figures" w:semiHidden="1" w:unhideWhenUsed="1"/>
     <w:lsdException w:name="envelope address" w:semiHidden="1" w:unhideWhenUsed="1"/>
     <w:lsdException w:name="envelope return" w:semiHidden="1" w:unhideWhenUsed="1"/>
@@ -1295,7 +1521,7 @@
     <w:lsdException w:name="Title" w:uiPriority="10" w:qFormat="1"/>
     <w:lsdException w:name="Closing" w:semiHidden="1" w:unhideWhenUsed="1"/>
     <w:lsdException w:name="Signature" w:semiHidden="1" w:unhideWhenUsed="1"/>
-    <w:lsdException w:name="Default Paragraph Font" w:semiHidden="1" w:uiPriority="1" w:unhideWhenUsed="1"/>
+    <w:lsdException w:name="Default Paragraph Font" w:uiPriority="1" w:semiHidden="1" w:unhideWhenUsed="1"/>
     <w:lsdException w:name="Body Text" w:semiHidden="1" w:unhideWhenUsed="1"/>
     <w:lsdException w:name="Body Text Indent" w:semiHidden="1" w:unhideWhenUsed="1"/>
     <w:lsdException w:name="List Continue" w:semiHidden="1" w:unhideWhenUsed="1"/>
@@ -1315,7 +1541,7 @@
     <w:lsdException w:name="Body Text Indent 2" w:semiHidden="1" w:unhideWhenUsed="1"/>
     <w:lsdException w:name="Body Text Indent 3" w:semiHidden="1" w:unhideWhenUsed="1"/>
     <w:lsdException w:name="Block Text" w:semiHidden="1" w:unhideWhenUsed="1"/>
-    <w:lsdException w:name="Hyperlink" w:semiHidden="1" w:uiPriority="0" w:unhideWhenUsed="1"/>
+    <w:lsdException w:name="Hyperlink" w:uiPriority="0" w:semiHidden="1" w:unhideWhenUsed="1"/>
     <w:lsdException w:name="FollowedHyperlink" w:semiHidden="1" w:unhideWhenUsed="1"/>
     <w:lsdException w:name="Strong" w:uiPriority="22" w:qFormat="1"/>
     <w:lsdException w:name="Emphasis" w:uiPriority="20" w:qFormat="1"/>
@@ -1495,8 +1721,8 @@
     <w:lsdException w:name="Subtle Reference" w:uiPriority="31" w:qFormat="1"/>
     <w:lsdException w:name="Intense Reference" w:uiPriority="32" w:qFormat="1"/>
     <w:lsdException w:name="Book Title" w:uiPriority="33" w:qFormat="1"/>
-    <w:lsdException w:name="Bibliography" w:semiHidden="1" w:uiPriority="37" w:unhideWhenUsed="1"/>
-    <w:lsdException w:name="TOC Heading" w:semiHidden="1" w:uiPriority="39" w:unhideWhenUsed="1" w:qFormat="1"/>
+    <w:lsdException w:name="Bibliography" w:uiPriority="37" w:semiHidden="1" w:unhideWhenUsed="1"/>
+    <w:lsdException w:name="TOC Heading" w:uiPriority="39" w:semiHidden="1" w:unhideWhenUsed="1" w:qFormat="1"/>
     <w:lsdException w:name="Plain Table 1" w:uiPriority="41"/>
     <w:lsdException w:name="Plain Table 2" w:uiPriority="42"/>
     <w:lsdException w:name="Plain Table 3" w:uiPriority="43"/>
@@ -1607,7 +1833,7 @@
     <w:lsdException w:name="Unresolved Mention" w:semiHidden="1" w:unhideWhenUsed="1"/>
     <w:lsdException w:name="Smart Link" w:semiHidden="1" w:unhideWhenUsed="1"/>
   </w:latentStyles>
-  <w:style w:type="paragraph" w:default="1" w:styleId="Normal">
+  <w:style w:type="paragraph" w:styleId="Normal" w:default="1">
     <w:name w:val="Normal"/>
     <w:qFormat/>
     <w:rsid w:val="003D60BB"/>
@@ -1630,7 +1856,7 @@
       <w:outlineLvl w:val="0"/>
     </w:pPr>
     <w:rPr>
-      <w:rFonts w:asciiTheme="majorHAnsi" w:eastAsiaTheme="majorEastAsia" w:hAnsiTheme="majorHAnsi" w:cstheme="majorBidi"/>
+      <w:rFonts w:asciiTheme="majorHAnsi" w:hAnsiTheme="majorHAnsi" w:eastAsiaTheme="majorEastAsia" w:cstheme="majorBidi"/>
       <w:color w:val="B01513" w:themeColor="accent1"/>
       <w:sz w:val="34"/>
       <w:szCs w:val="28"/>
@@ -1653,7 +1879,7 @@
       <w:outlineLvl w:val="1"/>
     </w:pPr>
     <w:rPr>
-      <w:rFonts w:asciiTheme="majorHAnsi" w:eastAsiaTheme="majorEastAsia" w:hAnsiTheme="majorHAnsi" w:cstheme="majorBidi"/>
+      <w:rFonts w:asciiTheme="majorHAnsi" w:hAnsiTheme="majorHAnsi" w:eastAsiaTheme="majorEastAsia" w:cstheme="majorBidi"/>
       <w:color w:val="404040" w:themeColor="text1" w:themeTint="BF"/>
       <w:sz w:val="28"/>
       <w:szCs w:val="24"/>
@@ -1675,7 +1901,7 @@
       <w:outlineLvl w:val="2"/>
     </w:pPr>
     <w:rPr>
-      <w:rFonts w:asciiTheme="majorHAnsi" w:eastAsiaTheme="majorEastAsia" w:hAnsiTheme="majorHAnsi" w:cstheme="majorBidi"/>
+      <w:rFonts w:asciiTheme="majorHAnsi" w:hAnsiTheme="majorHAnsi" w:eastAsiaTheme="majorEastAsia" w:cstheme="majorBidi"/>
       <w:color w:val="B01513" w:themeColor="accent1"/>
       <w:szCs w:val="22"/>
     </w:rPr>
@@ -1696,7 +1922,7 @@
       <w:outlineLvl w:val="3"/>
     </w:pPr>
     <w:rPr>
-      <w:rFonts w:asciiTheme="majorHAnsi" w:eastAsiaTheme="majorEastAsia" w:hAnsiTheme="majorHAnsi" w:cstheme="majorBidi"/>
+      <w:rFonts w:asciiTheme="majorHAnsi" w:hAnsiTheme="majorHAnsi" w:eastAsiaTheme="majorEastAsia" w:cstheme="majorBidi"/>
       <w:b/>
       <w:bCs/>
       <w:color w:val="000000" w:themeColor="text1"/>
@@ -1720,7 +1946,7 @@
       <w:outlineLvl w:val="4"/>
     </w:pPr>
     <w:rPr>
-      <w:rFonts w:asciiTheme="majorHAnsi" w:eastAsiaTheme="majorEastAsia" w:hAnsiTheme="majorHAnsi" w:cstheme="majorBidi"/>
+      <w:rFonts w:asciiTheme="majorHAnsi" w:hAnsiTheme="majorHAnsi" w:eastAsiaTheme="majorEastAsia" w:cstheme="majorBidi"/>
       <w:sz w:val="20"/>
       <w:szCs w:val="20"/>
     </w:rPr>
@@ -1741,7 +1967,7 @@
       <w:outlineLvl w:val="5"/>
     </w:pPr>
     <w:rPr>
-      <w:rFonts w:asciiTheme="majorHAnsi" w:eastAsiaTheme="majorEastAsia" w:hAnsiTheme="majorHAnsi" w:cstheme="majorBidi"/>
+      <w:rFonts w:asciiTheme="majorHAnsi" w:hAnsiTheme="majorHAnsi" w:eastAsiaTheme="majorEastAsia" w:cstheme="majorBidi"/>
       <w:b/>
       <w:bCs/>
       <w:i/>
@@ -1766,7 +1992,7 @@
       <w:outlineLvl w:val="6"/>
     </w:pPr>
     <w:rPr>
-      <w:rFonts w:asciiTheme="majorHAnsi" w:eastAsiaTheme="majorEastAsia" w:hAnsiTheme="majorHAnsi" w:cstheme="majorBidi"/>
+      <w:rFonts w:asciiTheme="majorHAnsi" w:hAnsiTheme="majorHAnsi" w:eastAsiaTheme="majorEastAsia" w:cstheme="majorBidi"/>
       <w:i/>
       <w:iCs/>
       <w:color w:val="000000" w:themeColor="text1"/>
@@ -1790,7 +2016,7 @@
       <w:outlineLvl w:val="7"/>
     </w:pPr>
     <w:rPr>
-      <w:rFonts w:asciiTheme="majorHAnsi" w:eastAsiaTheme="majorEastAsia" w:hAnsiTheme="majorHAnsi" w:cstheme="majorBidi"/>
+      <w:rFonts w:asciiTheme="majorHAnsi" w:hAnsiTheme="majorHAnsi" w:eastAsiaTheme="majorEastAsia" w:cstheme="majorBidi"/>
       <w:b/>
       <w:bCs/>
       <w:color w:val="000000" w:themeColor="text1"/>
@@ -1812,7 +2038,7 @@
       <w:outlineLvl w:val="8"/>
     </w:pPr>
     <w:rPr>
-      <w:rFonts w:asciiTheme="majorHAnsi" w:eastAsiaTheme="majorEastAsia" w:hAnsiTheme="majorHAnsi" w:cstheme="majorBidi"/>
+      <w:rFonts w:asciiTheme="majorHAnsi" w:hAnsiTheme="majorHAnsi" w:eastAsiaTheme="majorEastAsia" w:cstheme="majorBidi"/>
       <w:b/>
       <w:bCs/>
       <w:i/>
@@ -1820,13 +2046,13 @@
       <w:color w:val="000000" w:themeColor="text1"/>
     </w:rPr>
   </w:style>
-  <w:style w:type="character" w:default="1" w:styleId="DefaultParagraphFont">
+  <w:style w:type="character" w:styleId="DefaultParagraphFont" w:default="1">
     <w:name w:val="Default Paragraph Font"/>
     <w:uiPriority w:val="1"/>
     <w:semiHidden/>
     <w:unhideWhenUsed/>
   </w:style>
-  <w:style w:type="table" w:default="1" w:styleId="TableNormal">
+  <w:style w:type="table" w:styleId="TableNormal" w:default="1">
     <w:name w:val="Normal Table"/>
     <w:uiPriority w:val="99"/>
     <w:semiHidden/>
@@ -1841,7 +2067,7 @@
       </w:tblCellMar>
     </w:tblPr>
   </w:style>
-  <w:style w:type="numbering" w:default="1" w:styleId="NoList">
+  <w:style w:type="numbering" w:styleId="NoList" w:default="1">
     <w:name w:val="No List"/>
     <w:uiPriority w:val="99"/>
     <w:semiHidden/>
@@ -1890,20 +2116,20 @@
       <w:color w:val="000000" w:themeColor="text1"/>
     </w:rPr>
   </w:style>
-  <w:style w:type="character" w:customStyle="1" w:styleId="Heading1Char">
+  <w:style w:type="character" w:styleId="Heading1Char" w:customStyle="1">
     <w:name w:val="Heading 1 Char"/>
     <w:basedOn w:val="DefaultParagraphFont"/>
     <w:link w:val="Heading1"/>
     <w:uiPriority w:val="9"/>
     <w:rsid w:val="00DD5EEF"/>
     <w:rPr>
-      <w:rFonts w:asciiTheme="majorHAnsi" w:eastAsiaTheme="majorEastAsia" w:hAnsiTheme="majorHAnsi" w:cstheme="majorBidi"/>
+      <w:rFonts w:asciiTheme="majorHAnsi" w:hAnsiTheme="majorHAnsi" w:eastAsiaTheme="majorEastAsia" w:cstheme="majorBidi"/>
       <w:color w:val="B01513" w:themeColor="accent1"/>
       <w:sz w:val="34"/>
       <w:szCs w:val="28"/>
     </w:rPr>
   </w:style>
-  <w:style w:type="character" w:customStyle="1" w:styleId="Heading2Char">
+  <w:style w:type="character" w:styleId="Heading2Char" w:customStyle="1">
     <w:name w:val="Heading 2 Char"/>
     <w:basedOn w:val="DefaultParagraphFont"/>
     <w:link w:val="Heading2"/>
@@ -1911,33 +2137,33 @@
     <w:semiHidden/>
     <w:rsid w:val="00DD5EEF"/>
     <w:rPr>
-      <w:rFonts w:asciiTheme="majorHAnsi" w:eastAsiaTheme="majorEastAsia" w:hAnsiTheme="majorHAnsi" w:cstheme="majorBidi"/>
+      <w:rFonts w:asciiTheme="majorHAnsi" w:hAnsiTheme="majorHAnsi" w:eastAsiaTheme="majorEastAsia" w:cstheme="majorBidi"/>
       <w:color w:val="404040" w:themeColor="text1" w:themeTint="BF"/>
       <w:sz w:val="28"/>
       <w:szCs w:val="24"/>
     </w:rPr>
   </w:style>
-  <w:style w:type="character" w:customStyle="1" w:styleId="Heading3Char">
+  <w:style w:type="character" w:styleId="Heading3Char" w:customStyle="1">
     <w:name w:val="Heading 3 Char"/>
     <w:basedOn w:val="DefaultParagraphFont"/>
     <w:link w:val="Heading3"/>
     <w:uiPriority w:val="9"/>
     <w:semiHidden/>
     <w:rPr>
-      <w:rFonts w:asciiTheme="majorHAnsi" w:eastAsiaTheme="majorEastAsia" w:hAnsiTheme="majorHAnsi" w:cstheme="majorBidi"/>
+      <w:rFonts w:asciiTheme="majorHAnsi" w:hAnsiTheme="majorHAnsi" w:eastAsiaTheme="majorEastAsia" w:cstheme="majorBidi"/>
       <w:color w:val="B01513" w:themeColor="accent1"/>
       <w:sz w:val="22"/>
       <w:szCs w:val="22"/>
     </w:rPr>
   </w:style>
-  <w:style w:type="character" w:customStyle="1" w:styleId="Heading4Char">
+  <w:style w:type="character" w:styleId="Heading4Char" w:customStyle="1">
     <w:name w:val="Heading 4 Char"/>
     <w:basedOn w:val="DefaultParagraphFont"/>
     <w:link w:val="Heading4"/>
     <w:uiPriority w:val="9"/>
     <w:semiHidden/>
     <w:rPr>
-      <w:rFonts w:asciiTheme="majorHAnsi" w:eastAsiaTheme="majorEastAsia" w:hAnsiTheme="majorHAnsi" w:cstheme="majorBidi"/>
+      <w:rFonts w:asciiTheme="majorHAnsi" w:hAnsiTheme="majorHAnsi" w:eastAsiaTheme="majorEastAsia" w:cstheme="majorBidi"/>
       <w:b/>
       <w:bCs/>
       <w:color w:val="000000" w:themeColor="text1"/>
@@ -1945,26 +2171,26 @@
       <w:szCs w:val="20"/>
     </w:rPr>
   </w:style>
-  <w:style w:type="character" w:customStyle="1" w:styleId="Heading5Char">
+  <w:style w:type="character" w:styleId="Heading5Char" w:customStyle="1">
     <w:name w:val="Heading 5 Char"/>
     <w:basedOn w:val="DefaultParagraphFont"/>
     <w:link w:val="Heading5"/>
     <w:uiPriority w:val="9"/>
     <w:semiHidden/>
     <w:rPr>
-      <w:rFonts w:asciiTheme="majorHAnsi" w:eastAsiaTheme="majorEastAsia" w:hAnsiTheme="majorHAnsi" w:cstheme="majorBidi"/>
+      <w:rFonts w:asciiTheme="majorHAnsi" w:hAnsiTheme="majorHAnsi" w:eastAsiaTheme="majorEastAsia" w:cstheme="majorBidi"/>
       <w:sz w:val="20"/>
       <w:szCs w:val="20"/>
     </w:rPr>
   </w:style>
-  <w:style w:type="character" w:customStyle="1" w:styleId="Heading6Char">
+  <w:style w:type="character" w:styleId="Heading6Char" w:customStyle="1">
     <w:name w:val="Heading 6 Char"/>
     <w:basedOn w:val="DefaultParagraphFont"/>
     <w:link w:val="Heading6"/>
     <w:uiPriority w:val="9"/>
     <w:semiHidden/>
     <w:rPr>
-      <w:rFonts w:asciiTheme="majorHAnsi" w:eastAsiaTheme="majorEastAsia" w:hAnsiTheme="majorHAnsi" w:cstheme="majorBidi"/>
+      <w:rFonts w:asciiTheme="majorHAnsi" w:hAnsiTheme="majorHAnsi" w:eastAsiaTheme="majorEastAsia" w:cstheme="majorBidi"/>
       <w:b/>
       <w:bCs/>
       <w:i/>
@@ -1973,14 +2199,14 @@
       <w:szCs w:val="20"/>
     </w:rPr>
   </w:style>
-  <w:style w:type="character" w:customStyle="1" w:styleId="Heading7Char">
+  <w:style w:type="character" w:styleId="Heading7Char" w:customStyle="1">
     <w:name w:val="Heading 7 Char"/>
     <w:basedOn w:val="DefaultParagraphFont"/>
     <w:link w:val="Heading7"/>
     <w:uiPriority w:val="9"/>
     <w:semiHidden/>
     <w:rPr>
-      <w:rFonts w:asciiTheme="majorHAnsi" w:eastAsiaTheme="majorEastAsia" w:hAnsiTheme="majorHAnsi" w:cstheme="majorBidi"/>
+      <w:rFonts w:asciiTheme="majorHAnsi" w:hAnsiTheme="majorHAnsi" w:eastAsiaTheme="majorEastAsia" w:cstheme="majorBidi"/>
       <w:i/>
       <w:iCs/>
       <w:color w:val="000000" w:themeColor="text1"/>
@@ -1988,27 +2214,27 @@
       <w:szCs w:val="20"/>
     </w:rPr>
   </w:style>
-  <w:style w:type="character" w:customStyle="1" w:styleId="Heading8Char">
+  <w:style w:type="character" w:styleId="Heading8Char" w:customStyle="1">
     <w:name w:val="Heading 8 Char"/>
     <w:basedOn w:val="DefaultParagraphFont"/>
     <w:link w:val="Heading8"/>
     <w:uiPriority w:val="9"/>
     <w:semiHidden/>
     <w:rPr>
-      <w:rFonts w:asciiTheme="majorHAnsi" w:eastAsiaTheme="majorEastAsia" w:hAnsiTheme="majorHAnsi" w:cstheme="majorBidi"/>
+      <w:rFonts w:asciiTheme="majorHAnsi" w:hAnsiTheme="majorHAnsi" w:eastAsiaTheme="majorEastAsia" w:cstheme="majorBidi"/>
       <w:b/>
       <w:bCs/>
       <w:color w:val="000000" w:themeColor="text1"/>
     </w:rPr>
   </w:style>
-  <w:style w:type="character" w:customStyle="1" w:styleId="Heading9Char">
+  <w:style w:type="character" w:styleId="Heading9Char" w:customStyle="1">
     <w:name w:val="Heading 9 Char"/>
     <w:basedOn w:val="DefaultParagraphFont"/>
     <w:link w:val="Heading9"/>
     <w:uiPriority w:val="9"/>
     <w:semiHidden/>
     <w:rPr>
-      <w:rFonts w:asciiTheme="majorHAnsi" w:eastAsiaTheme="majorEastAsia" w:hAnsiTheme="majorHAnsi" w:cstheme="majorBidi"/>
+      <w:rFonts w:asciiTheme="majorHAnsi" w:hAnsiTheme="majorHAnsi" w:eastAsiaTheme="majorEastAsia" w:cstheme="majorBidi"/>
       <w:b/>
       <w:bCs/>
       <w:i/>
@@ -2038,7 +2264,7 @@
     <w:qFormat/>
     <w:pPr>
       <w:pBdr>
-        <w:left w:val="single" w:sz="36" w:space="4" w:color="B01513" w:themeColor="accent1"/>
+        <w:left w:val="single" w:color="B01513" w:themeColor="accent1" w:sz="36" w:space="4"/>
       </w:pBdr>
       <w:spacing w:before="100" w:beforeAutospacing="1"/>
       <w:ind w:left="1224" w:right="1224"/>
@@ -2049,7 +2275,7 @@
       <w:szCs w:val="28"/>
     </w:rPr>
   </w:style>
-  <w:style w:type="character" w:customStyle="1" w:styleId="IntenseQuoteChar">
+  <w:style w:type="character" w:styleId="IntenseQuoteChar" w:customStyle="1">
     <w:name w:val="Intense Quote Char"/>
     <w:basedOn w:val="DefaultParagraphFont"/>
     <w:link w:val="IntenseQuote"/>
@@ -2108,7 +2334,7 @@
       <w:sz w:val="22"/>
     </w:rPr>
   </w:style>
-  <w:style w:type="character" w:customStyle="1" w:styleId="NoSpacingChar">
+  <w:style w:type="character" w:styleId="NoSpacingChar" w:customStyle="1">
     <w:name w:val="No Spacing Char"/>
     <w:basedOn w:val="DefaultParagraphFont"/>
     <w:link w:val="NoSpacing"/>
@@ -2130,16 +2356,16 @@
       <w:ind w:left="864" w:right="864"/>
     </w:pPr>
     <w:rPr>
-      <w:rFonts w:asciiTheme="majorHAnsi" w:eastAsiaTheme="majorEastAsia" w:hAnsiTheme="majorHAnsi" w:cstheme="majorBidi"/>
-    </w:rPr>
-  </w:style>
-  <w:style w:type="character" w:customStyle="1" w:styleId="QuoteChar">
+      <w:rFonts w:asciiTheme="majorHAnsi" w:hAnsiTheme="majorHAnsi" w:eastAsiaTheme="majorEastAsia" w:cstheme="majorBidi"/>
+    </w:rPr>
+  </w:style>
+  <w:style w:type="character" w:styleId="QuoteChar" w:customStyle="1">
     <w:name w:val="Quote Char"/>
     <w:basedOn w:val="DefaultParagraphFont"/>
     <w:link w:val="Quote"/>
     <w:uiPriority w:val="29"/>
     <w:rPr>
-      <w:rFonts w:asciiTheme="majorHAnsi" w:eastAsiaTheme="majorEastAsia" w:hAnsiTheme="majorHAnsi" w:cstheme="majorBidi"/>
+      <w:rFonts w:asciiTheme="majorHAnsi" w:hAnsiTheme="majorHAnsi" w:eastAsiaTheme="majorEastAsia" w:cstheme="majorBidi"/>
     </w:rPr>
   </w:style>
   <w:style w:type="character" w:styleId="Strong">
@@ -2169,7 +2395,7 @@
       <w:szCs w:val="28"/>
     </w:rPr>
   </w:style>
-  <w:style w:type="character" w:customStyle="1" w:styleId="SubtitleChar">
+  <w:style w:type="character" w:styleId="SubtitleChar" w:customStyle="1">
     <w:name w:val="Subtitle Char"/>
     <w:basedOn w:val="DefaultParagraphFont"/>
     <w:link w:val="Subtitle"/>
@@ -2214,20 +2440,20 @@
       <w:contextualSpacing/>
     </w:pPr>
     <w:rPr>
-      <w:rFonts w:asciiTheme="majorHAnsi" w:eastAsiaTheme="majorEastAsia" w:hAnsiTheme="majorHAnsi" w:cstheme="majorBidi"/>
+      <w:rFonts w:asciiTheme="majorHAnsi" w:hAnsiTheme="majorHAnsi" w:eastAsiaTheme="majorEastAsia" w:cstheme="majorBidi"/>
       <w:color w:val="B01513" w:themeColor="accent1"/>
       <w:kern w:val="28"/>
       <w:sz w:val="72"/>
       <w:szCs w:val="72"/>
     </w:rPr>
   </w:style>
-  <w:style w:type="character" w:customStyle="1" w:styleId="TitleChar">
+  <w:style w:type="character" w:styleId="TitleChar" w:customStyle="1">
     <w:name w:val="Title Char"/>
     <w:basedOn w:val="DefaultParagraphFont"/>
     <w:link w:val="Title"/>
     <w:uiPriority w:val="10"/>
     <w:rPr>
-      <w:rFonts w:asciiTheme="majorHAnsi" w:eastAsiaTheme="majorEastAsia" w:hAnsiTheme="majorHAnsi" w:cstheme="majorBidi"/>
+      <w:rFonts w:asciiTheme="majorHAnsi" w:hAnsiTheme="majorHAnsi" w:eastAsiaTheme="majorEastAsia" w:cstheme="majorBidi"/>
       <w:color w:val="B01513" w:themeColor="accent1"/>
       <w:kern w:val="28"/>
       <w:sz w:val="72"/>
@@ -2259,7 +2485,7 @@
       <w:spacing w:after="0" w:line="240" w:lineRule="auto"/>
     </w:pPr>
   </w:style>
-  <w:style w:type="character" w:customStyle="1" w:styleId="HeaderChar">
+  <w:style w:type="character" w:styleId="HeaderChar" w:customStyle="1">
     <w:name w:val="Header Char"/>
     <w:basedOn w:val="DefaultParagraphFont"/>
     <w:link w:val="Header"/>
@@ -2284,7 +2510,7 @@
       <w:spacing w:after="0" w:line="240" w:lineRule="auto"/>
     </w:pPr>
   </w:style>
-  <w:style w:type="character" w:customStyle="1" w:styleId="FooterChar">
+  <w:style w:type="character" w:styleId="FooterChar" w:customStyle="1">
     <w:name w:val="Footer Char"/>
     <w:basedOn w:val="DefaultParagraphFont"/>
     <w:link w:val="Footer"/>
@@ -2304,12 +2530,12 @@
     </w:pPr>
     <w:tblPr>
       <w:tblBorders>
-        <w:top w:val="single" w:sz="4" w:space="0" w:color="000000" w:themeColor="text1"/>
-        <w:left w:val="single" w:sz="4" w:space="0" w:color="000000" w:themeColor="text1"/>
-        <w:bottom w:val="single" w:sz="4" w:space="0" w:color="000000" w:themeColor="text1"/>
-        <w:right w:val="single" w:sz="4" w:space="0" w:color="000000" w:themeColor="text1"/>
-        <w:insideH w:val="single" w:sz="4" w:space="0" w:color="000000" w:themeColor="text1"/>
-        <w:insideV w:val="single" w:sz="4" w:space="0" w:color="000000" w:themeColor="text1"/>
+        <w:top w:val="single" w:color="000000" w:themeColor="text1" w:sz="4" w:space="0"/>
+        <w:left w:val="single" w:color="000000" w:themeColor="text1" w:sz="4" w:space="0"/>
+        <w:bottom w:val="single" w:color="000000" w:themeColor="text1" w:sz="4" w:space="0"/>
+        <w:right w:val="single" w:color="000000" w:themeColor="text1" w:sz="4" w:space="0"/>
+        <w:insideH w:val="single" w:color="000000" w:themeColor="text1" w:sz="4" w:space="0"/>
+        <w:insideV w:val="single" w:color="000000" w:themeColor="text1" w:sz="4" w:space="0"/>
       </w:tblBorders>
     </w:tblPr>
   </w:style>

</xml_diff>

<commit_message>
small typo, since we have two DeepRacer vehicles
</commit_message>
<xml_diff>
--- a/AWSDeepRacer.docx
+++ b/AWSDeepRacer.docx
@@ -1,10 +1,10 @@
 
 <file path=word/document.xml><?xml version="1.0" encoding="utf-8"?>
-<w:document xmlns:wpc="http://schemas.microsoft.com/office/word/2010/wordprocessingCanvas" xmlns:cx="http://schemas.microsoft.com/office/drawing/2014/chartex" xmlns:cx1="http://schemas.microsoft.com/office/drawing/2015/9/8/chartex" xmlns:cx2="http://schemas.microsoft.com/office/drawing/2015/10/21/chartex" xmlns:cx3="http://schemas.microsoft.com/office/drawing/2016/5/9/chartex" xmlns:cx4="http://schemas.microsoft.com/office/drawing/2016/5/10/chartex" xmlns:cx5="http://schemas.microsoft.com/office/drawing/2016/5/11/chartex" xmlns:cx6="http://schemas.microsoft.com/office/drawing/2016/5/12/chartex" xmlns:cx7="http://schemas.microsoft.com/office/drawing/2016/5/13/chartex" xmlns:cx8="http://schemas.microsoft.com/office/drawing/2016/5/14/chartex" xmlns:mc="http://schemas.openxmlformats.org/markup-compatibility/2006" xmlns:aink="http://schemas.microsoft.com/office/drawing/2016/ink" xmlns:am3d="http://schemas.microsoft.com/office/drawing/2017/model3d" xmlns:o="urn:schemas-microsoft-com:office:office" xmlns:r="http://schemas.openxmlformats.org/officeDocument/2006/relationships" xmlns:m="http://schemas.openxmlformats.org/officeDocument/2006/math" xmlns:v="urn:schemas-microsoft-com:vml" xmlns:wp14="http://schemas.microsoft.com/office/word/2010/wordprocessingDrawing" xmlns:wp="http://schemas.openxmlformats.org/drawingml/2006/wordprocessingDrawing" xmlns:w10="urn:schemas-microsoft-com:office:word" xmlns:w="http://schemas.openxmlformats.org/wordprocessingml/2006/main" xmlns:w14="http://schemas.microsoft.com/office/word/2010/wordml" xmlns:w15="http://schemas.microsoft.com/office/word/2012/wordml" xmlns:w16cid="http://schemas.microsoft.com/office/word/2016/wordml/cid" xmlns:w16se="http://schemas.microsoft.com/office/word/2015/wordml/symex" xmlns:wpg="http://schemas.microsoft.com/office/word/2010/wordprocessingGroup" xmlns:wpi="http://schemas.microsoft.com/office/word/2010/wordprocessingInk" xmlns:wne="http://schemas.microsoft.com/office/word/2006/wordml" xmlns:wps="http://schemas.microsoft.com/office/word/2010/wordprocessingShape" mc:Ignorable="w14 w15 w16se w16cid wp14">
+<w:document xmlns:wpc="http://schemas.microsoft.com/office/word/2010/wordprocessingCanvas" xmlns:cx="http://schemas.microsoft.com/office/drawing/2014/chartex" xmlns:cx1="http://schemas.microsoft.com/office/drawing/2015/9/8/chartex" xmlns:cx2="http://schemas.microsoft.com/office/drawing/2015/10/21/chartex" xmlns:cx3="http://schemas.microsoft.com/office/drawing/2016/5/9/chartex" xmlns:cx4="http://schemas.microsoft.com/office/drawing/2016/5/10/chartex" xmlns:cx5="http://schemas.microsoft.com/office/drawing/2016/5/11/chartex" xmlns:cx6="http://schemas.microsoft.com/office/drawing/2016/5/12/chartex" xmlns:cx7="http://schemas.microsoft.com/office/drawing/2016/5/13/chartex" xmlns:cx8="http://schemas.microsoft.com/office/drawing/2016/5/14/chartex" xmlns:mc="http://schemas.openxmlformats.org/markup-compatibility/2006" xmlns:aink="http://schemas.microsoft.com/office/drawing/2016/ink" xmlns:am3d="http://schemas.microsoft.com/office/drawing/2017/model3d" xmlns:o="urn:schemas-microsoft-com:office:office" xmlns:r="http://schemas.openxmlformats.org/officeDocument/2006/relationships" xmlns:m="http://schemas.openxmlformats.org/officeDocument/2006/math" xmlns:v="urn:schemas-microsoft-com:vml" xmlns:wp14="http://schemas.microsoft.com/office/word/2010/wordprocessingDrawing" xmlns:wp="http://schemas.openxmlformats.org/drawingml/2006/wordprocessingDrawing" xmlns:w10="urn:schemas-microsoft-com:office:word" xmlns:w="http://schemas.openxmlformats.org/wordprocessingml/2006/main" xmlns:w14="http://schemas.microsoft.com/office/word/2010/wordml" xmlns:w15="http://schemas.microsoft.com/office/word/2012/wordml" xmlns:w16cex="http://schemas.microsoft.com/office/word/2018/wordml/cex" xmlns:w16cid="http://schemas.microsoft.com/office/word/2016/wordml/cid" xmlns:w16="http://schemas.microsoft.com/office/word/2018/wordml" xmlns:w16se="http://schemas.microsoft.com/office/word/2015/wordml/symex" xmlns:wpg="http://schemas.microsoft.com/office/word/2010/wordprocessingGroup" xmlns:wpi="http://schemas.microsoft.com/office/word/2010/wordprocessingInk" xmlns:wne="http://schemas.microsoft.com/office/word/2006/wordml" xmlns:wps="http://schemas.microsoft.com/office/word/2010/wordprocessingShape" mc:Ignorable="w14 w15 w16se w16cid w16 w16cex wp14">
   <w:body>
     <w:p>
       <w:pPr>
-        <w:pStyle w:val="Title"/>
+        <w:pStyle w:val="Titel"/>
       </w:pPr>
       <w:r>
         <w:t>AWS DeepRacer</w:t>
@@ -13,7 +13,7 @@
     <w:p/>
     <w:p>
       <w:pPr>
-        <w:pStyle w:val="Heading1"/>
+        <w:pStyle w:val="berschrift1"/>
       </w:pPr>
       <w:r>
         <w:t xml:space="preserve">Titel: </w:t>
@@ -22,7 +22,7 @@
     <w:p/>
     <w:p>
       <w:pPr>
-        <w:pStyle w:val="Heading1"/>
+        <w:pStyle w:val="berschrift1"/>
       </w:pPr>
       <w:r>
         <w:t>Ausgangslage:</w:t>
@@ -30,7 +30,19 @@
     </w:p>
     <w:p>
       <w:r>
-        <w:t>Der Abteilung Informatik steht nun ein AWS DeepRacer zur Verfügung.</w:t>
+        <w:t>Der Abteilung Informatik steh</w:t>
+      </w:r>
+      <w:r>
+        <w:t>en</w:t>
+      </w:r>
+      <w:r>
+        <w:t xml:space="preserve"> nun </w:t>
+      </w:r>
+      <w:r>
+        <w:t>zwei</w:t>
+      </w:r>
+      <w:r>
+        <w:t xml:space="preserve"> AWS DeepRacer zur Verfügung.</w:t>
       </w:r>
       <w:r>
         <w:t xml:space="preserve"> Derzeit b</w:t>
@@ -48,7 +60,7 @@
     <w:p/>
     <w:p>
       <w:pPr>
-        <w:pStyle w:val="Heading1"/>
+        <w:pStyle w:val="berschrift1"/>
       </w:pPr>
       <w:r>
         <w:t>Projektteam:</w:t>
@@ -56,7 +68,7 @@
     </w:p>
     <w:tbl>
       <w:tblPr>
-        <w:tblStyle w:val="TableGrid"/>
+        <w:tblStyle w:val="Tabellenraster"/>
         <w:tblW w:w="0" w:type="auto"/>
         <w:tblLayout w:type="fixed"/>
         <w:tblLook w:val="06A0" w:firstRow="1" w:lastRow="0" w:firstColumn="1" w:lastColumn="0" w:noHBand="1" w:noVBand="1"/>
@@ -211,7 +223,7 @@
     <w:p/>
     <w:p>
       <w:pPr>
-        <w:pStyle w:val="Heading1"/>
+        <w:pStyle w:val="berschrift1"/>
       </w:pPr>
       <w:r>
         <w:t>Projektbeschreibung:</w:t>
@@ -260,237 +272,137 @@
     </w:p>
     <w:p>
       <w:r>
-        <w:rPr/>
-        <w:t xml:space="preserve">Derzeit ist das Trainieren des Algorithmus nur in der AWS Cloud möglich, was wiederum mit Kosten verbunden ist. Daher ist auch </w:t>
-      </w:r>
-      <w:r>
-        <w:rPr/>
-        <w:t>das</w:t>
-      </w:r>
-      <w:r>
-        <w:rPr/>
+        <w:t>Derzeit ist das Trainieren des Algorithmus nur in der AWS Cloud möglich, was wiederum mit Kosten verbunden ist. Daher ist auch das</w:t>
+      </w:r>
+      <w:r>
         <w:t xml:space="preserve"> </w:t>
       </w:r>
       <w:r>
-        <w:rPr/>
         <w:t>E</w:t>
       </w:r>
       <w:r>
-        <w:rPr/>
-        <w:t>rrichten</w:t>
-      </w:r>
-      <w:r>
-        <w:rPr/>
-        <w:t xml:space="preserve"> einer Schnittstelle </w:t>
-      </w:r>
-      <w:r>
-        <w:rPr/>
+        <w:t xml:space="preserve">rrichten einer Schnittstelle </w:t>
+      </w:r>
+      <w:r>
         <w:t>für das</w:t>
       </w:r>
       <w:r>
-        <w:rPr/>
-        <w:t xml:space="preserve"> lokale</w:t>
-      </w:r>
-      <w:r>
-        <w:rPr/>
-        <w:t xml:space="preserve"> Trainieren des </w:t>
-      </w:r>
-      <w:proofErr w:type="spellStart"/>
-      <w:r>
-        <w:rPr/>
-        <w:t>DeepRacers</w:t>
-      </w:r>
-      <w:proofErr w:type="spellEnd"/>
-      <w:r>
-        <w:rPr/>
-        <w:t xml:space="preserve"> Teil der Diplomarbeit.</w:t>
-      </w:r>
-    </w:p>
-    <w:p>
-      <w:pPr>
-        <w:pStyle w:val="Normal"/>
-      </w:pPr>
-      <w:r>
-        <w:rPr/>
+        <w:t xml:space="preserve"> lokale Trainieren des DeepRacers Teil der Diplomarbeit.</w:t>
+      </w:r>
+    </w:p>
+    <w:p>
+      <w:r>
         <w:t>Durch das lokale Trainieren können dann mehrere Modelle mit unterschiedlichen Fahrverhalten ohne große Kosten verwendet werden. So kann zum Beispie</w:t>
       </w:r>
       <w:r>
-        <w:rPr/>
-        <w:t>l ein realitätsnahes Fahrverhalten nachempfunden werden, indem das Fahrzeug nur auf der rechten Spur fährt.</w:t>
-      </w:r>
-    </w:p>
-    <w:p>
-      <w:r>
-        <w:rPr/>
+        <w:t xml:space="preserve">l ein </w:t>
+      </w:r>
+      <w:r>
+        <w:lastRenderedPageBreak/>
+        <w:t>realitätsnahes Fahrverhalten nachempfunden werden, indem das Fahrzeug nur auf der rechten Spur fährt.</w:t>
+      </w:r>
+    </w:p>
+    <w:p>
+      <w:r>
         <w:t>Da der der eintrainierte Code auch auf der echten Rennstrecke reibungslos funktionieren soll, muss nun der Roboter auf die physikalische</w:t>
       </w:r>
       <w:r>
-        <w:rPr/>
         <w:t xml:space="preserve">n Begebenheiten </w:t>
       </w:r>
       <w:r>
-        <w:rPr/>
         <w:t xml:space="preserve">abgestimmt </w:t>
       </w:r>
       <w:r>
-        <w:rPr/>
         <w:t>werden,</w:t>
       </w:r>
       <w:r>
-        <w:rPr/>
         <w:t xml:space="preserve"> um auch einen flüssigen Testverlauf im </w:t>
       </w:r>
       <w:r>
-        <w:rPr/>
         <w:t>echten Leben zu garantieren.</w:t>
       </w:r>
       <w:r>
-        <w:rPr/>
         <w:t xml:space="preserve"> Da auf dem Deep Racer eine Stereo Kamera installiert ist, soll</w:t>
       </w:r>
       <w:r>
-        <w:rPr/>
         <w:t>,</w:t>
       </w:r>
       <w:r>
-        <w:rPr/>
         <w:t xml:space="preserve"> nachdem der Streckenablauf funktioniert, eine durch </w:t>
       </w:r>
-      <w:proofErr w:type="spellStart"/>
-      <w:r>
-        <w:rPr/>
+      <w:r>
         <w:t>M</w:t>
       </w:r>
       <w:r>
-        <w:rPr/>
         <w:t>achine</w:t>
       </w:r>
-      <w:proofErr w:type="spellEnd"/>
-      <w:r>
-        <w:rPr/>
+      <w:r>
         <w:t>-L</w:t>
       </w:r>
       <w:r>
-        <w:rPr/>
         <w:t>earning angeeig</w:t>
       </w:r>
       <w:r>
-        <w:rPr/>
         <w:t>nete Verkehrszeichenerkennung implementiert und trainiert werden.</w:t>
       </w:r>
       <w:r>
-        <w:rPr/>
         <w:t xml:space="preserve"> Zusätzlich zu Verkehrszeichen werden auch Hindernisse auf der Strecke </w:t>
       </w:r>
       <w:r>
-        <w:rPr/>
         <w:t>erkannt, auf welche das Fahrzeug dementsprechend reagieren</w:t>
       </w:r>
       <w:r>
-        <w:rPr/>
         <w:t xml:space="preserve"> soll.</w:t>
       </w:r>
       <w:r>
-        <w:rPr/>
         <w:t xml:space="preserve"> </w:t>
       </w:r>
       <w:r>
-        <w:rPr/>
         <w:t xml:space="preserve">Dies soll </w:t>
       </w:r>
       <w:r>
-        <w:rPr/>
         <w:t xml:space="preserve">in spätere Folge </w:t>
       </w:r>
       <w:r>
-        <w:rPr/>
         <w:t>durch echte Verkehr</w:t>
       </w:r>
       <w:r>
-        <w:rPr/>
         <w:t>s</w:t>
       </w:r>
       <w:r>
-        <w:rPr/>
         <w:t xml:space="preserve">zeichen auf der physikalischen Rennstrecke </w:t>
       </w:r>
       <w:r>
-        <w:rPr/>
         <w:t>getestet und verbessert werden.</w:t>
       </w:r>
     </w:p>
     <w:p>
       <w:r>
-        <w:rPr/>
-        <w:t>Als letzter Punkt ist zu überprü</w:t>
-      </w:r>
-      <w:r>
-        <w:rPr/>
-        <w:t>fen</w:t>
-      </w:r>
-      <w:r>
-        <w:rPr/>
-        <w:t xml:space="preserve">, ob durch den Algorithmus nicht nur eine </w:t>
-      </w:r>
-      <w:r>
-        <w:rPr/>
-        <w:t>zirkulare</w:t>
-      </w:r>
-      <w:r>
-        <w:rPr/>
-        <w:t xml:space="preserve"> Strecke befahren kann, sondern auch einem im Vorhinein definierten Weg folgen kann. Dieser Weg ist wiederum mit Verkehrsschildern und</w:t>
-      </w:r>
-      <w:r>
-        <w:rPr/>
-        <w:t xml:space="preserve"> Hindernissen versehen, welchen der </w:t>
-      </w:r>
-      <w:proofErr w:type="spellStart"/>
-      <w:r>
-        <w:rPr/>
-        <w:t>Deep</w:t>
-      </w:r>
-      <w:r>
-        <w:rPr/>
+        <w:t>Als letzter Punkt ist zu überprüfen, ob durch den Algorithmus nicht nur eine zirkulare Strecke befahren kann, sondern auch einem im Vorhinein definierten Weg folgen kann. Dieser Weg ist wiederum mit Verkehrsschildern und</w:t>
+      </w:r>
+      <w:r>
+        <w:t xml:space="preserve"> Hindernissen versehen, welchen der Deep</w:t>
+      </w:r>
+      <w:r>
         <w:t>R</w:t>
       </w:r>
       <w:r>
-        <w:rPr/>
-        <w:t>acer</w:t>
-      </w:r>
-      <w:proofErr w:type="spellEnd"/>
-      <w:r>
-        <w:rPr/>
-        <w:t xml:space="preserve"> ausweichen soll. Es </w:t>
-      </w:r>
-      <w:r>
-        <w:rPr/>
+        <w:t xml:space="preserve">acer ausweichen soll. Es </w:t>
+      </w:r>
+      <w:r>
         <w:t>ist</w:t>
       </w:r>
       <w:r>
-        <w:rPr/>
-        <w:t xml:space="preserve"> derzeit noch nicht bekannt, ob diese Funktionalität mit dem </w:t>
-      </w:r>
-      <w:proofErr w:type="spellStart"/>
-      <w:r>
-        <w:rPr/>
-        <w:t>DeepRacer</w:t>
-      </w:r>
-      <w:proofErr w:type="spellEnd"/>
-      <w:r>
-        <w:rPr/>
-        <w:t xml:space="preserve"> implementiert werden kann</w:t>
-      </w:r>
-      <w:r>
-        <w:rPr/>
+        <w:t xml:space="preserve"> derzeit noch nicht bekannt, ob diese Funktionalität mit dem DeepRacer implementiert werden kann</w:t>
+      </w:r>
+      <w:r>
         <w:t>.</w:t>
       </w:r>
-      <w:bookmarkStart w:name="_GoBack" w:id="0"/>
-      <w:bookmarkEnd w:id="0"/>
     </w:p>
     <w:p/>
     <w:p>
       <w:pPr>
-        <w:pStyle w:val="Heading1"/>
+        <w:pStyle w:val="berschrift1"/>
       </w:pPr>
       <w:r>
         <w:t>Zielsetzung:</w:t>
@@ -498,7 +410,7 @@
     </w:p>
     <w:p>
       <w:pPr>
-        <w:pStyle w:val="ListParagraph"/>
+        <w:pStyle w:val="Listenabsatz"/>
         <w:numPr>
           <w:ilvl w:val="0"/>
           <w:numId w:val="2"/>
@@ -513,7 +425,7 @@
     </w:p>
     <w:p>
       <w:pPr>
-        <w:pStyle w:val="ListParagraph"/>
+        <w:pStyle w:val="Listenabsatz"/>
         <w:numPr>
           <w:ilvl w:val="0"/>
           <w:numId w:val="2"/>
@@ -549,73 +461,49 @@
     </w:p>
     <w:p>
       <w:pPr>
-        <w:pStyle w:val="ListParagraph"/>
+        <w:pStyle w:val="Listenabsatz"/>
         <w:numPr>
           <w:ilvl w:val="0"/>
           <w:numId w:val="2"/>
         </w:numPr>
-        <w:rPr/>
-      </w:pPr>
-      <w:r>
-        <w:rPr/>
+      </w:pPr>
+      <w:r>
         <w:t xml:space="preserve">Einrichtung der </w:t>
       </w:r>
       <w:r>
-        <w:rPr/>
         <w:t>benötigten</w:t>
       </w:r>
       <w:r>
-        <w:rPr/>
         <w:t xml:space="preserve"> Software, um den Deep-Learning Algorithmus auch ohne die Verwendung der AWS Cloud zu trainieren.</w:t>
       </w:r>
     </w:p>
     <w:p>
       <w:pPr>
-        <w:pStyle w:val="ListParagraph"/>
+        <w:pStyle w:val="Listenabsatz"/>
         <w:numPr>
           <w:ilvl w:val="0"/>
           <w:numId w:val="2"/>
         </w:numPr>
-        <w:rPr/>
-      </w:pPr>
-      <w:r>
-        <w:rPr/>
+      </w:pPr>
+      <w:r>
         <w:t>Abstimmung des Programmes auf die physikalische Rennstrecke.</w:t>
       </w:r>
     </w:p>
     <w:p>
       <w:pPr>
-        <w:pStyle w:val="ListParagraph"/>
+        <w:pStyle w:val="Listenabsatz"/>
         <w:numPr>
           <w:ilvl w:val="0"/>
           <w:numId w:val="2"/>
         </w:numPr>
-        <w:rPr/>
-      </w:pPr>
-      <w:r>
-        <w:rPr/>
-        <w:t xml:space="preserve">Erstellung verschiedener Modelle zur </w:t>
-      </w:r>
-      <w:r>
-        <w:rPr/>
-        <w:t>Simulation</w:t>
-      </w:r>
-      <w:r>
-        <w:rPr/>
-        <w:t xml:space="preserve"> </w:t>
-      </w:r>
-      <w:r>
-        <w:rPr/>
-        <w:t>unterschiedlicher</w:t>
-      </w:r>
-      <w:r>
-        <w:rPr/>
-        <w:t xml:space="preserve"> Fahrverhalten.</w:t>
-      </w:r>
-    </w:p>
-    <w:p>
-      <w:pPr>
-        <w:pStyle w:val="ListParagraph"/>
+      </w:pPr>
+      <w:r>
+        <w:t>Erstellung verschiedener Modelle zur Simulation unterschiedlicher Fahrverhalten.</w:t>
+      </w:r>
+    </w:p>
+    <w:p>
+      <w:pPr>
+        <w:pStyle w:val="Listenabsatz"/>
         <w:numPr>
           <w:ilvl w:val="0"/>
           <w:numId w:val="2"/>
@@ -631,7 +519,7 @@
     <w:p/>
     <w:p>
       <w:pPr>
-        <w:pStyle w:val="Heading1"/>
+        <w:pStyle w:val="berschrift1"/>
       </w:pPr>
       <w:r>
         <w:t>Meilensteine:</w:t>
@@ -639,7 +527,7 @@
     </w:p>
     <w:p>
       <w:pPr>
-        <w:pStyle w:val="ListParagraph"/>
+        <w:pStyle w:val="Listenabsatz"/>
         <w:numPr>
           <w:ilvl w:val="0"/>
           <w:numId w:val="1"/>
@@ -654,7 +542,7 @@
     </w:p>
     <w:p>
       <w:pPr>
-        <w:pStyle w:val="ListParagraph"/>
+        <w:pStyle w:val="Listenabsatz"/>
         <w:numPr>
           <w:ilvl w:val="0"/>
           <w:numId w:val="1"/>
@@ -669,7 +557,7 @@
     </w:p>
     <w:p>
       <w:pPr>
-        <w:pStyle w:val="ListParagraph"/>
+        <w:pStyle w:val="Listenabsatz"/>
         <w:numPr>
           <w:ilvl w:val="0"/>
           <w:numId w:val="1"/>
@@ -684,55 +572,41 @@
     </w:p>
     <w:p>
       <w:pPr>
-        <w:pStyle w:val="ListParagraph"/>
+        <w:pStyle w:val="Listenabsatz"/>
         <w:numPr>
           <w:ilvl w:val="0"/>
           <w:numId w:val="1"/>
         </w:numPr>
-        <w:rPr/>
-      </w:pPr>
-      <w:r>
-        <w:rPr/>
+      </w:pPr>
+      <w:r>
         <w:t>Algorithmus optimiert, um gewünschte Ergebnisse zu erzielen.</w:t>
       </w:r>
     </w:p>
     <w:p>
       <w:pPr>
-        <w:pStyle w:val="ListParagraph"/>
+        <w:pStyle w:val="Listenabsatz"/>
         <w:numPr>
           <w:ilvl w:val="0"/>
           <w:numId w:val="1"/>
         </w:numPr>
-        <w:rPr/>
-      </w:pPr>
-      <w:r>
-        <w:rPr/>
-        <w:t xml:space="preserve">Implementierung verschiedener </w:t>
-      </w:r>
-      <w:r>
-        <w:rPr/>
-        <w:t>Modelle</w:t>
-      </w:r>
-      <w:r>
-        <w:rPr/>
+      </w:pPr>
+      <w:r>
+        <w:lastRenderedPageBreak/>
+        <w:t>Implementierung verschiedener Modelle</w:t>
+      </w:r>
+      <w:r>
         <w:t>,</w:t>
       </w:r>
       <w:r>
-        <w:rPr/>
-        <w:t xml:space="preserve"> um unterschiedliche Fahrverhalten zu </w:t>
-      </w:r>
-      <w:r>
-        <w:rPr/>
-        <w:t>er</w:t>
-      </w:r>
-      <w:r>
-        <w:rPr/>
+        <w:t xml:space="preserve"> um unterschiedliche Fahrverhalten zu er</w:t>
+      </w:r>
+      <w:r>
         <w:t>zielen</w:t>
       </w:r>
     </w:p>
     <w:p>
       <w:pPr>
-        <w:pStyle w:val="ListParagraph"/>
+        <w:pStyle w:val="Listenabsatz"/>
         <w:numPr>
           <w:ilvl w:val="0"/>
           <w:numId w:val="1"/>
@@ -753,7 +627,7 @@
     </w:p>
     <w:p>
       <w:pPr>
-        <w:pStyle w:val="ListParagraph"/>
+        <w:pStyle w:val="Listenabsatz"/>
         <w:numPr>
           <w:ilvl w:val="0"/>
           <w:numId w:val="1"/>
@@ -768,33 +642,19 @@
     </w:p>
     <w:p>
       <w:pPr>
-        <w:pStyle w:val="ListParagraph"/>
+        <w:pStyle w:val="Listenabsatz"/>
         <w:numPr>
           <w:ilvl w:val="0"/>
           <w:numId w:val="1"/>
         </w:numPr>
-        <w:rPr>
-          <w:rFonts w:ascii="Century Gothic" w:hAnsi="Century Gothic" w:eastAsia="Century Gothic" w:cs="Century Gothic" w:asciiTheme="minorAscii" w:hAnsiTheme="minorAscii" w:eastAsiaTheme="minorAscii" w:cstheme="minorAscii"/>
-        </w:rPr>
-      </w:pPr>
-      <w:r>
-        <w:rPr>
-          <w:rFonts w:ascii="Century Gothic" w:hAnsi="Century Gothic" w:eastAsia="Century Gothic" w:cs="Century Gothic" w:asciiTheme="minorAscii" w:hAnsiTheme="minorAscii" w:eastAsiaTheme="minorAscii" w:cstheme="minorAscii"/>
-        </w:rPr>
-        <w:t xml:space="preserve">Übertragung des Algorithmus auf dem </w:t>
-      </w:r>
-      <w:proofErr w:type="spellStart"/>
-      <w:r>
-        <w:rPr>
-          <w:rFonts w:ascii="Century Gothic" w:hAnsi="Century Gothic" w:eastAsia="Century Gothic" w:cs="Century Gothic" w:asciiTheme="minorAscii" w:hAnsiTheme="minorAscii" w:eastAsiaTheme="minorAscii" w:cstheme="minorAscii"/>
-        </w:rPr>
-        <w:t>DeepRacer</w:t>
-      </w:r>
-      <w:proofErr w:type="spellEnd"/>
-    </w:p>
-    <w:p>
-      <w:pPr>
-        <w:pStyle w:val="ListParagraph"/>
+      </w:pPr>
+      <w:r>
+        <w:t>Übertragung des Algorithmus auf dem DeepRacer</w:t>
+      </w:r>
+    </w:p>
+    <w:p>
+      <w:pPr>
+        <w:pStyle w:val="Listenabsatz"/>
         <w:numPr>
           <w:ilvl w:val="0"/>
           <w:numId w:val="1"/>
@@ -804,14 +664,13 @@
         </w:rPr>
       </w:pPr>
       <w:r>
-        <w:lastRenderedPageBreak/>
         <w:t>Optimierung der Straßenschilderkennung mit dem DeepRacer auf der Teststrecke.</w:t>
       </w:r>
     </w:p>
     <w:sectPr>
       <w:headerReference w:type="default" r:id="rId11"/>
       <w:footerReference w:type="default" r:id="rId12"/>
-      <w:pgSz w:w="11906" w:h="16838" w:orient="portrait" w:code="9"/>
+      <w:pgSz w:w="11906" w:h="16838" w:code="9"/>
       <w:pgMar w:top="1440" w:right="1440" w:bottom="1440" w:left="1440" w:header="720" w:footer="720" w:gutter="0"/>
       <w:cols w:space="720"/>
       <w:docGrid w:linePitch="231"/>
@@ -821,7 +680,7 @@
 </file>
 
 <file path=word/endnotes.xml><?xml version="1.0" encoding="utf-8"?>
-<w:endnotes xmlns:wpc="http://schemas.microsoft.com/office/word/2010/wordprocessingCanvas" xmlns:cx="http://schemas.microsoft.com/office/drawing/2014/chartex" xmlns:cx1="http://schemas.microsoft.com/office/drawing/2015/9/8/chartex" xmlns:cx2="http://schemas.microsoft.com/office/drawing/2015/10/21/chartex" xmlns:cx3="http://schemas.microsoft.com/office/drawing/2016/5/9/chartex" xmlns:cx4="http://schemas.microsoft.com/office/drawing/2016/5/10/chartex" xmlns:cx5="http://schemas.microsoft.com/office/drawing/2016/5/11/chartex" xmlns:cx6="http://schemas.microsoft.com/office/drawing/2016/5/12/chartex" xmlns:cx7="http://schemas.microsoft.com/office/drawing/2016/5/13/chartex" xmlns:cx8="http://schemas.microsoft.com/office/drawing/2016/5/14/chartex" xmlns:mc="http://schemas.openxmlformats.org/markup-compatibility/2006" xmlns:aink="http://schemas.microsoft.com/office/drawing/2016/ink" xmlns:am3d="http://schemas.microsoft.com/office/drawing/2017/model3d" xmlns:o="urn:schemas-microsoft-com:office:office" xmlns:r="http://schemas.openxmlformats.org/officeDocument/2006/relationships" xmlns:m="http://schemas.openxmlformats.org/officeDocument/2006/math" xmlns:v="urn:schemas-microsoft-com:vml" xmlns:wp14="http://schemas.microsoft.com/office/word/2010/wordprocessingDrawing" xmlns:wp="http://schemas.openxmlformats.org/drawingml/2006/wordprocessingDrawing" xmlns:w10="urn:schemas-microsoft-com:office:word" xmlns:w="http://schemas.openxmlformats.org/wordprocessingml/2006/main" xmlns:w14="http://schemas.microsoft.com/office/word/2010/wordml" xmlns:w15="http://schemas.microsoft.com/office/word/2012/wordml" xmlns:w16cid="http://schemas.microsoft.com/office/word/2016/wordml/cid" xmlns:w16se="http://schemas.microsoft.com/office/word/2015/wordml/symex" xmlns:wpg="http://schemas.microsoft.com/office/word/2010/wordprocessingGroup" xmlns:wpi="http://schemas.microsoft.com/office/word/2010/wordprocessingInk" xmlns:wne="http://schemas.microsoft.com/office/word/2006/wordml" xmlns:wps="http://schemas.microsoft.com/office/word/2010/wordprocessingShape" mc:Ignorable="w14 w15 w16se w16cid wp14">
+<w:endnotes xmlns:wpc="http://schemas.microsoft.com/office/word/2010/wordprocessingCanvas" xmlns:cx="http://schemas.microsoft.com/office/drawing/2014/chartex" xmlns:cx1="http://schemas.microsoft.com/office/drawing/2015/9/8/chartex" xmlns:cx2="http://schemas.microsoft.com/office/drawing/2015/10/21/chartex" xmlns:cx3="http://schemas.microsoft.com/office/drawing/2016/5/9/chartex" xmlns:cx4="http://schemas.microsoft.com/office/drawing/2016/5/10/chartex" xmlns:cx5="http://schemas.microsoft.com/office/drawing/2016/5/11/chartex" xmlns:cx6="http://schemas.microsoft.com/office/drawing/2016/5/12/chartex" xmlns:cx7="http://schemas.microsoft.com/office/drawing/2016/5/13/chartex" xmlns:cx8="http://schemas.microsoft.com/office/drawing/2016/5/14/chartex" xmlns:mc="http://schemas.openxmlformats.org/markup-compatibility/2006" xmlns:aink="http://schemas.microsoft.com/office/drawing/2016/ink" xmlns:am3d="http://schemas.microsoft.com/office/drawing/2017/model3d" xmlns:o="urn:schemas-microsoft-com:office:office" xmlns:r="http://schemas.openxmlformats.org/officeDocument/2006/relationships" xmlns:m="http://schemas.openxmlformats.org/officeDocument/2006/math" xmlns:v="urn:schemas-microsoft-com:vml" xmlns:wp14="http://schemas.microsoft.com/office/word/2010/wordprocessingDrawing" xmlns:wp="http://schemas.openxmlformats.org/drawingml/2006/wordprocessingDrawing" xmlns:w10="urn:schemas-microsoft-com:office:word" xmlns:w="http://schemas.openxmlformats.org/wordprocessingml/2006/main" xmlns:w14="http://schemas.microsoft.com/office/word/2010/wordml" xmlns:w15="http://schemas.microsoft.com/office/word/2012/wordml" xmlns:w16cex="http://schemas.microsoft.com/office/word/2018/wordml/cex" xmlns:w16cid="http://schemas.microsoft.com/office/word/2016/wordml/cid" xmlns:w16="http://schemas.microsoft.com/office/word/2018/wordml" xmlns:w16se="http://schemas.microsoft.com/office/word/2015/wordml/symex" xmlns:wpg="http://schemas.microsoft.com/office/word/2010/wordprocessingGroup" xmlns:wpi="http://schemas.microsoft.com/office/word/2010/wordprocessingInk" xmlns:wne="http://schemas.microsoft.com/office/word/2006/wordml" xmlns:wps="http://schemas.microsoft.com/office/word/2010/wordprocessingShape" mc:Ignorable="w14 w15 w16se w16cid w16 w16cex wp14">
   <w:endnote w:type="separator" w:id="-1">
     <w:p>
       <w:pPr>
@@ -846,7 +705,7 @@
 </file>
 
 <file path=word/footer1.xml><?xml version="1.0" encoding="utf-8"?>
-<w:ftr xmlns:wpc="http://schemas.microsoft.com/office/word/2010/wordprocessingCanvas" xmlns:cx="http://schemas.microsoft.com/office/drawing/2014/chartex" xmlns:cx1="http://schemas.microsoft.com/office/drawing/2015/9/8/chartex" xmlns:cx2="http://schemas.microsoft.com/office/drawing/2015/10/21/chartex" xmlns:cx3="http://schemas.microsoft.com/office/drawing/2016/5/9/chartex" xmlns:cx4="http://schemas.microsoft.com/office/drawing/2016/5/10/chartex" xmlns:cx5="http://schemas.microsoft.com/office/drawing/2016/5/11/chartex" xmlns:cx6="http://schemas.microsoft.com/office/drawing/2016/5/12/chartex" xmlns:cx7="http://schemas.microsoft.com/office/drawing/2016/5/13/chartex" xmlns:cx8="http://schemas.microsoft.com/office/drawing/2016/5/14/chartex" xmlns:mc="http://schemas.openxmlformats.org/markup-compatibility/2006" xmlns:aink="http://schemas.microsoft.com/office/drawing/2016/ink" xmlns:am3d="http://schemas.microsoft.com/office/drawing/2017/model3d" xmlns:o="urn:schemas-microsoft-com:office:office" xmlns:r="http://schemas.openxmlformats.org/officeDocument/2006/relationships" xmlns:m="http://schemas.openxmlformats.org/officeDocument/2006/math" xmlns:v="urn:schemas-microsoft-com:vml" xmlns:wp14="http://schemas.microsoft.com/office/word/2010/wordprocessingDrawing" xmlns:wp="http://schemas.openxmlformats.org/drawingml/2006/wordprocessingDrawing" xmlns:w10="urn:schemas-microsoft-com:office:word" xmlns:w="http://schemas.openxmlformats.org/wordprocessingml/2006/main" xmlns:w14="http://schemas.microsoft.com/office/word/2010/wordml" xmlns:w15="http://schemas.microsoft.com/office/word/2012/wordml" xmlns:w16cid="http://schemas.microsoft.com/office/word/2016/wordml/cid" xmlns:w16se="http://schemas.microsoft.com/office/word/2015/wordml/symex" xmlns:wpg="http://schemas.microsoft.com/office/word/2010/wordprocessingGroup" xmlns:wpi="http://schemas.microsoft.com/office/word/2010/wordprocessingInk" xmlns:wne="http://schemas.microsoft.com/office/word/2006/wordml" xmlns:wps="http://schemas.microsoft.com/office/word/2010/wordprocessingShape" mc:Ignorable="w14 w15 w16se w16cid wp14">
+<w:ftr xmlns:wpc="http://schemas.microsoft.com/office/word/2010/wordprocessingCanvas" xmlns:cx="http://schemas.microsoft.com/office/drawing/2014/chartex" xmlns:cx1="http://schemas.microsoft.com/office/drawing/2015/9/8/chartex" xmlns:cx2="http://schemas.microsoft.com/office/drawing/2015/10/21/chartex" xmlns:cx3="http://schemas.microsoft.com/office/drawing/2016/5/9/chartex" xmlns:cx4="http://schemas.microsoft.com/office/drawing/2016/5/10/chartex" xmlns:cx5="http://schemas.microsoft.com/office/drawing/2016/5/11/chartex" xmlns:cx6="http://schemas.microsoft.com/office/drawing/2016/5/12/chartex" xmlns:cx7="http://schemas.microsoft.com/office/drawing/2016/5/13/chartex" xmlns:cx8="http://schemas.microsoft.com/office/drawing/2016/5/14/chartex" xmlns:mc="http://schemas.openxmlformats.org/markup-compatibility/2006" xmlns:aink="http://schemas.microsoft.com/office/drawing/2016/ink" xmlns:am3d="http://schemas.microsoft.com/office/drawing/2017/model3d" xmlns:o="urn:schemas-microsoft-com:office:office" xmlns:r="http://schemas.openxmlformats.org/officeDocument/2006/relationships" xmlns:m="http://schemas.openxmlformats.org/officeDocument/2006/math" xmlns:v="urn:schemas-microsoft-com:vml" xmlns:wp14="http://schemas.microsoft.com/office/word/2010/wordprocessingDrawing" xmlns:wp="http://schemas.openxmlformats.org/drawingml/2006/wordprocessingDrawing" xmlns:w10="urn:schemas-microsoft-com:office:word" xmlns:w="http://schemas.openxmlformats.org/wordprocessingml/2006/main" xmlns:w14="http://schemas.microsoft.com/office/word/2010/wordml" xmlns:w15="http://schemas.microsoft.com/office/word/2012/wordml" xmlns:w16cex="http://schemas.microsoft.com/office/word/2018/wordml/cex" xmlns:w16cid="http://schemas.microsoft.com/office/word/2016/wordml/cid" xmlns:w16="http://schemas.microsoft.com/office/word/2018/wordml" xmlns:w16se="http://schemas.microsoft.com/office/word/2015/wordml/symex" xmlns:wpg="http://schemas.microsoft.com/office/word/2010/wordprocessingGroup" xmlns:wpi="http://schemas.microsoft.com/office/word/2010/wordprocessingInk" xmlns:wne="http://schemas.microsoft.com/office/word/2006/wordml" xmlns:wps="http://schemas.microsoft.com/office/word/2010/wordprocessingShape" mc:Ignorable="w14 w15 w16se w16cid w16 w16cex wp14">
   <w:tbl>
     <w:tblPr>
       <w:tblW w:w="0" w:type="auto"/>
@@ -865,7 +724,7 @@
         </w:tcPr>
         <w:p>
           <w:pPr>
-            <w:pStyle w:val="Header"/>
+            <w:pStyle w:val="Kopfzeile"/>
             <w:ind w:left="-115"/>
           </w:pPr>
         </w:p>
@@ -876,7 +735,7 @@
         </w:tcPr>
         <w:p>
           <w:pPr>
-            <w:pStyle w:val="Header"/>
+            <w:pStyle w:val="Kopfzeile"/>
             <w:jc w:val="center"/>
           </w:pPr>
         </w:p>
@@ -887,7 +746,7 @@
         </w:tcPr>
         <w:p>
           <w:pPr>
-            <w:pStyle w:val="Header"/>
+            <w:pStyle w:val="Kopfzeile"/>
             <w:ind w:right="-115"/>
             <w:jc w:val="right"/>
           </w:pPr>
@@ -915,14 +774,14 @@
   </w:tbl>
   <w:p>
     <w:pPr>
-      <w:pStyle w:val="Footer"/>
+      <w:pStyle w:val="Fuzeile"/>
     </w:pPr>
   </w:p>
 </w:ftr>
 </file>
 
 <file path=word/footnotes.xml><?xml version="1.0" encoding="utf-8"?>
-<w:footnotes xmlns:wpc="http://schemas.microsoft.com/office/word/2010/wordprocessingCanvas" xmlns:cx="http://schemas.microsoft.com/office/drawing/2014/chartex" xmlns:cx1="http://schemas.microsoft.com/office/drawing/2015/9/8/chartex" xmlns:cx2="http://schemas.microsoft.com/office/drawing/2015/10/21/chartex" xmlns:cx3="http://schemas.microsoft.com/office/drawing/2016/5/9/chartex" xmlns:cx4="http://schemas.microsoft.com/office/drawing/2016/5/10/chartex" xmlns:cx5="http://schemas.microsoft.com/office/drawing/2016/5/11/chartex" xmlns:cx6="http://schemas.microsoft.com/office/drawing/2016/5/12/chartex" xmlns:cx7="http://schemas.microsoft.com/office/drawing/2016/5/13/chartex" xmlns:cx8="http://schemas.microsoft.com/office/drawing/2016/5/14/chartex" xmlns:mc="http://schemas.openxmlformats.org/markup-compatibility/2006" xmlns:aink="http://schemas.microsoft.com/office/drawing/2016/ink" xmlns:am3d="http://schemas.microsoft.com/office/drawing/2017/model3d" xmlns:o="urn:schemas-microsoft-com:office:office" xmlns:r="http://schemas.openxmlformats.org/officeDocument/2006/relationships" xmlns:m="http://schemas.openxmlformats.org/officeDocument/2006/math" xmlns:v="urn:schemas-microsoft-com:vml" xmlns:wp14="http://schemas.microsoft.com/office/word/2010/wordprocessingDrawing" xmlns:wp="http://schemas.openxmlformats.org/drawingml/2006/wordprocessingDrawing" xmlns:w10="urn:schemas-microsoft-com:office:word" xmlns:w="http://schemas.openxmlformats.org/wordprocessingml/2006/main" xmlns:w14="http://schemas.microsoft.com/office/word/2010/wordml" xmlns:w15="http://schemas.microsoft.com/office/word/2012/wordml" xmlns:w16cid="http://schemas.microsoft.com/office/word/2016/wordml/cid" xmlns:w16se="http://schemas.microsoft.com/office/word/2015/wordml/symex" xmlns:wpg="http://schemas.microsoft.com/office/word/2010/wordprocessingGroup" xmlns:wpi="http://schemas.microsoft.com/office/word/2010/wordprocessingInk" xmlns:wne="http://schemas.microsoft.com/office/word/2006/wordml" xmlns:wps="http://schemas.microsoft.com/office/word/2010/wordprocessingShape" mc:Ignorable="w14 w15 w16se w16cid wp14">
+<w:footnotes xmlns:wpc="http://schemas.microsoft.com/office/word/2010/wordprocessingCanvas" xmlns:cx="http://schemas.microsoft.com/office/drawing/2014/chartex" xmlns:cx1="http://schemas.microsoft.com/office/drawing/2015/9/8/chartex" xmlns:cx2="http://schemas.microsoft.com/office/drawing/2015/10/21/chartex" xmlns:cx3="http://schemas.microsoft.com/office/drawing/2016/5/9/chartex" xmlns:cx4="http://schemas.microsoft.com/office/drawing/2016/5/10/chartex" xmlns:cx5="http://schemas.microsoft.com/office/drawing/2016/5/11/chartex" xmlns:cx6="http://schemas.microsoft.com/office/drawing/2016/5/12/chartex" xmlns:cx7="http://schemas.microsoft.com/office/drawing/2016/5/13/chartex" xmlns:cx8="http://schemas.microsoft.com/office/drawing/2016/5/14/chartex" xmlns:mc="http://schemas.openxmlformats.org/markup-compatibility/2006" xmlns:aink="http://schemas.microsoft.com/office/drawing/2016/ink" xmlns:am3d="http://schemas.microsoft.com/office/drawing/2017/model3d" xmlns:o="urn:schemas-microsoft-com:office:office" xmlns:r="http://schemas.openxmlformats.org/officeDocument/2006/relationships" xmlns:m="http://schemas.openxmlformats.org/officeDocument/2006/math" xmlns:v="urn:schemas-microsoft-com:vml" xmlns:wp14="http://schemas.microsoft.com/office/word/2010/wordprocessingDrawing" xmlns:wp="http://schemas.openxmlformats.org/drawingml/2006/wordprocessingDrawing" xmlns:w10="urn:schemas-microsoft-com:office:word" xmlns:w="http://schemas.openxmlformats.org/wordprocessingml/2006/main" xmlns:w14="http://schemas.microsoft.com/office/word/2010/wordml" xmlns:w15="http://schemas.microsoft.com/office/word/2012/wordml" xmlns:w16cex="http://schemas.microsoft.com/office/word/2018/wordml/cex" xmlns:w16cid="http://schemas.microsoft.com/office/word/2016/wordml/cid" xmlns:w16="http://schemas.microsoft.com/office/word/2018/wordml" xmlns:w16se="http://schemas.microsoft.com/office/word/2015/wordml/symex" xmlns:wpg="http://schemas.microsoft.com/office/word/2010/wordprocessingGroup" xmlns:wpi="http://schemas.microsoft.com/office/word/2010/wordprocessingInk" xmlns:wne="http://schemas.microsoft.com/office/word/2006/wordml" xmlns:wps="http://schemas.microsoft.com/office/word/2010/wordprocessingShape" mc:Ignorable="w14 w15 w16se w16cid w16 w16cex wp14">
   <w:footnote w:type="separator" w:id="-1">
     <w:p>
       <w:pPr>
@@ -947,24 +806,20 @@
 </file>
 
 <file path=word/header1.xml><?xml version="1.0" encoding="utf-8"?>
-<w:hdr xmlns:wpc="http://schemas.microsoft.com/office/word/2010/wordprocessingCanvas" xmlns:cx="http://schemas.microsoft.com/office/drawing/2014/chartex" xmlns:cx1="http://schemas.microsoft.com/office/drawing/2015/9/8/chartex" xmlns:cx2="http://schemas.microsoft.com/office/drawing/2015/10/21/chartex" xmlns:cx3="http://schemas.microsoft.com/office/drawing/2016/5/9/chartex" xmlns:cx4="http://schemas.microsoft.com/office/drawing/2016/5/10/chartex" xmlns:cx5="http://schemas.microsoft.com/office/drawing/2016/5/11/chartex" xmlns:cx6="http://schemas.microsoft.com/office/drawing/2016/5/12/chartex" xmlns:cx7="http://schemas.microsoft.com/office/drawing/2016/5/13/chartex" xmlns:cx8="http://schemas.microsoft.com/office/drawing/2016/5/14/chartex" xmlns:mc="http://schemas.openxmlformats.org/markup-compatibility/2006" xmlns:aink="http://schemas.microsoft.com/office/drawing/2016/ink" xmlns:am3d="http://schemas.microsoft.com/office/drawing/2017/model3d" xmlns:o="urn:schemas-microsoft-com:office:office" xmlns:r="http://schemas.openxmlformats.org/officeDocument/2006/relationships" xmlns:m="http://schemas.openxmlformats.org/officeDocument/2006/math" xmlns:v="urn:schemas-microsoft-com:vml" xmlns:wp14="http://schemas.microsoft.com/office/word/2010/wordprocessingDrawing" xmlns:wp="http://schemas.openxmlformats.org/drawingml/2006/wordprocessingDrawing" xmlns:w10="urn:schemas-microsoft-com:office:word" xmlns:w="http://schemas.openxmlformats.org/wordprocessingml/2006/main" xmlns:w14="http://schemas.microsoft.com/office/word/2010/wordml" xmlns:w15="http://schemas.microsoft.com/office/word/2012/wordml" xmlns:w16cid="http://schemas.microsoft.com/office/word/2016/wordml/cid" xmlns:w16se="http://schemas.microsoft.com/office/word/2015/wordml/symex" xmlns:wpg="http://schemas.microsoft.com/office/word/2010/wordprocessingGroup" xmlns:wpi="http://schemas.microsoft.com/office/word/2010/wordprocessingInk" xmlns:wne="http://schemas.microsoft.com/office/word/2006/wordml" xmlns:wps="http://schemas.microsoft.com/office/word/2010/wordprocessingShape" mc:Ignorable="w14 w15 w16se w16cid wp14">
+<w:hdr xmlns:wpc="http://schemas.microsoft.com/office/word/2010/wordprocessingCanvas" xmlns:cx="http://schemas.microsoft.com/office/drawing/2014/chartex" xmlns:cx1="http://schemas.microsoft.com/office/drawing/2015/9/8/chartex" xmlns:cx2="http://schemas.microsoft.com/office/drawing/2015/10/21/chartex" xmlns:cx3="http://schemas.microsoft.com/office/drawing/2016/5/9/chartex" xmlns:cx4="http://schemas.microsoft.com/office/drawing/2016/5/10/chartex" xmlns:cx5="http://schemas.microsoft.com/office/drawing/2016/5/11/chartex" xmlns:cx6="http://schemas.microsoft.com/office/drawing/2016/5/12/chartex" xmlns:cx7="http://schemas.microsoft.com/office/drawing/2016/5/13/chartex" xmlns:cx8="http://schemas.microsoft.com/office/drawing/2016/5/14/chartex" xmlns:mc="http://schemas.openxmlformats.org/markup-compatibility/2006" xmlns:aink="http://schemas.microsoft.com/office/drawing/2016/ink" xmlns:am3d="http://schemas.microsoft.com/office/drawing/2017/model3d" xmlns:o="urn:schemas-microsoft-com:office:office" xmlns:r="http://schemas.openxmlformats.org/officeDocument/2006/relationships" xmlns:m="http://schemas.openxmlformats.org/officeDocument/2006/math" xmlns:v="urn:schemas-microsoft-com:vml" xmlns:wp14="http://schemas.microsoft.com/office/word/2010/wordprocessingDrawing" xmlns:wp="http://schemas.openxmlformats.org/drawingml/2006/wordprocessingDrawing" xmlns:w10="urn:schemas-microsoft-com:office:word" xmlns:w="http://schemas.openxmlformats.org/wordprocessingml/2006/main" xmlns:w14="http://schemas.microsoft.com/office/word/2010/wordml" xmlns:w15="http://schemas.microsoft.com/office/word/2012/wordml" xmlns:w16cex="http://schemas.microsoft.com/office/word/2018/wordml/cex" xmlns:w16cid="http://schemas.microsoft.com/office/word/2016/wordml/cid" xmlns:w16="http://schemas.microsoft.com/office/word/2018/wordml" xmlns:w16se="http://schemas.microsoft.com/office/word/2015/wordml/symex" xmlns:wpg="http://schemas.microsoft.com/office/word/2010/wordprocessingGroup" xmlns:wpi="http://schemas.microsoft.com/office/word/2010/wordprocessingInk" xmlns:wne="http://schemas.microsoft.com/office/word/2006/wordml" xmlns:wps="http://schemas.microsoft.com/office/word/2010/wordprocessingShape" mc:Ignorable="w14 w15 w16se w16cid w16 w16cex wp14">
   <w:p>
     <w:pPr>
-      <w:pStyle w:val="Header"/>
+      <w:pStyle w:val="Kopfzeile"/>
     </w:pPr>
     <w:r>
       <w:t>Florian Schwarzl, Sebastian Rohrer</w:t>
     </w:r>
     <w:r>
       <w:tab/>
-    </w:r>
-    <w:r>
       <w:t>4BHIF</w:t>
     </w:r>
     <w:r>
       <w:tab/>
-    </w:r>
-    <w:r>
       <w:t>18.05.2020</w:t>
     </w:r>
   </w:p>
@@ -972,7 +827,7 @@
 </file>
 
 <file path=word/numbering.xml><?xml version="1.0" encoding="utf-8"?>
-<w:numbering xmlns:wpc="http://schemas.microsoft.com/office/word/2010/wordprocessingCanvas" xmlns:cx="http://schemas.microsoft.com/office/drawing/2014/chartex" xmlns:cx1="http://schemas.microsoft.com/office/drawing/2015/9/8/chartex" xmlns:cx2="http://schemas.microsoft.com/office/drawing/2015/10/21/chartex" xmlns:cx3="http://schemas.microsoft.com/office/drawing/2016/5/9/chartex" xmlns:cx4="http://schemas.microsoft.com/office/drawing/2016/5/10/chartex" xmlns:cx5="http://schemas.microsoft.com/office/drawing/2016/5/11/chartex" xmlns:cx6="http://schemas.microsoft.com/office/drawing/2016/5/12/chartex" xmlns:cx7="http://schemas.microsoft.com/office/drawing/2016/5/13/chartex" xmlns:cx8="http://schemas.microsoft.com/office/drawing/2016/5/14/chartex" xmlns:mc="http://schemas.openxmlformats.org/markup-compatibility/2006" xmlns:aink="http://schemas.microsoft.com/office/drawing/2016/ink" xmlns:am3d="http://schemas.microsoft.com/office/drawing/2017/model3d" xmlns:o="urn:schemas-microsoft-com:office:office" xmlns:r="http://schemas.openxmlformats.org/officeDocument/2006/relationships" xmlns:m="http://schemas.openxmlformats.org/officeDocument/2006/math" xmlns:v="urn:schemas-microsoft-com:vml" xmlns:wp14="http://schemas.microsoft.com/office/word/2010/wordprocessingDrawing" xmlns:wp="http://schemas.openxmlformats.org/drawingml/2006/wordprocessingDrawing" xmlns:w10="urn:schemas-microsoft-com:office:word" xmlns:w="http://schemas.openxmlformats.org/wordprocessingml/2006/main" xmlns:w14="http://schemas.microsoft.com/office/word/2010/wordml" xmlns:w15="http://schemas.microsoft.com/office/word/2012/wordml" xmlns:w16cid="http://schemas.microsoft.com/office/word/2016/wordml/cid" xmlns:w16se="http://schemas.microsoft.com/office/word/2015/wordml/symex" xmlns:wpg="http://schemas.microsoft.com/office/word/2010/wordprocessingGroup" xmlns:wpi="http://schemas.microsoft.com/office/word/2010/wordprocessingInk" xmlns:wne="http://schemas.microsoft.com/office/word/2006/wordml" xmlns:wps="http://schemas.microsoft.com/office/word/2010/wordprocessingShape" mc:Ignorable="w14 w15 w16se w16cid wp14">
+<w:numbering xmlns:wpc="http://schemas.microsoft.com/office/word/2010/wordprocessingCanvas" xmlns:cx="http://schemas.microsoft.com/office/drawing/2014/chartex" xmlns:cx1="http://schemas.microsoft.com/office/drawing/2015/9/8/chartex" xmlns:cx2="http://schemas.microsoft.com/office/drawing/2015/10/21/chartex" xmlns:cx3="http://schemas.microsoft.com/office/drawing/2016/5/9/chartex" xmlns:cx4="http://schemas.microsoft.com/office/drawing/2016/5/10/chartex" xmlns:cx5="http://schemas.microsoft.com/office/drawing/2016/5/11/chartex" xmlns:cx6="http://schemas.microsoft.com/office/drawing/2016/5/12/chartex" xmlns:cx7="http://schemas.microsoft.com/office/drawing/2016/5/13/chartex" xmlns:cx8="http://schemas.microsoft.com/office/drawing/2016/5/14/chartex" xmlns:mc="http://schemas.openxmlformats.org/markup-compatibility/2006" xmlns:aink="http://schemas.microsoft.com/office/drawing/2016/ink" xmlns:am3d="http://schemas.microsoft.com/office/drawing/2017/model3d" xmlns:o="urn:schemas-microsoft-com:office:office" xmlns:r="http://schemas.openxmlformats.org/officeDocument/2006/relationships" xmlns:m="http://schemas.openxmlformats.org/officeDocument/2006/math" xmlns:v="urn:schemas-microsoft-com:vml" xmlns:wp14="http://schemas.microsoft.com/office/word/2010/wordprocessingDrawing" xmlns:wp="http://schemas.openxmlformats.org/drawingml/2006/wordprocessingDrawing" xmlns:w10="urn:schemas-microsoft-com:office:word" xmlns:w="http://schemas.openxmlformats.org/wordprocessingml/2006/main" xmlns:w14="http://schemas.microsoft.com/office/word/2010/wordml" xmlns:w15="http://schemas.microsoft.com/office/word/2012/wordml" xmlns:w16cex="http://schemas.microsoft.com/office/word/2018/wordml/cex" xmlns:w16cid="http://schemas.microsoft.com/office/word/2016/wordml/cid" xmlns:w16="http://schemas.microsoft.com/office/word/2018/wordml" xmlns:w16se="http://schemas.microsoft.com/office/word/2015/wordml/symex" xmlns:wpg="http://schemas.microsoft.com/office/word/2010/wordprocessingGroup" xmlns:wpi="http://schemas.microsoft.com/office/word/2010/wordprocessingInk" xmlns:wne="http://schemas.microsoft.com/office/word/2006/wordml" xmlns:wps="http://schemas.microsoft.com/office/word/2010/wordprocessingShape" mc:Ignorable="w14 w15 w16se w16cid w16 w16cex wp14">
   <w:abstractNum w:abstractNumId="0" w15:restartNumberingAfterBreak="0">
     <w:nsid w:val="3FB13DBB"/>
     <w:multiLevelType w:val="hybridMultilevel"/>
@@ -986,7 +841,7 @@
         <w:ind w:left="720" w:hanging="360"/>
       </w:pPr>
       <w:rPr>
-        <w:rFonts w:hint="default" w:ascii="Wingdings" w:hAnsi="Wingdings"/>
+        <w:rFonts w:ascii="Wingdings" w:hAnsi="Wingdings" w:hint="default"/>
       </w:rPr>
     </w:lvl>
     <w:lvl w:ilvl="1" w:tplc="039E25F4">
@@ -998,7 +853,7 @@
         <w:ind w:left="1440" w:hanging="360"/>
       </w:pPr>
       <w:rPr>
-        <w:rFonts w:hint="default" w:ascii="Courier New" w:hAnsi="Courier New"/>
+        <w:rFonts w:ascii="Courier New" w:hAnsi="Courier New" w:hint="default"/>
       </w:rPr>
     </w:lvl>
     <w:lvl w:ilvl="2" w:tplc="51D83490">
@@ -1010,7 +865,7 @@
         <w:ind w:left="2160" w:hanging="360"/>
       </w:pPr>
       <w:rPr>
-        <w:rFonts w:hint="default" w:ascii="Wingdings" w:hAnsi="Wingdings"/>
+        <w:rFonts w:ascii="Wingdings" w:hAnsi="Wingdings" w:hint="default"/>
       </w:rPr>
     </w:lvl>
     <w:lvl w:ilvl="3" w:tplc="E858336A">
@@ -1022,7 +877,7 @@
         <w:ind w:left="2880" w:hanging="360"/>
       </w:pPr>
       <w:rPr>
-        <w:rFonts w:hint="default" w:ascii="Symbol" w:hAnsi="Symbol"/>
+        <w:rFonts w:ascii="Symbol" w:hAnsi="Symbol" w:hint="default"/>
       </w:rPr>
     </w:lvl>
     <w:lvl w:ilvl="4" w:tplc="EB024B9C">
@@ -1034,7 +889,7 @@
         <w:ind w:left="3600" w:hanging="360"/>
       </w:pPr>
       <w:rPr>
-        <w:rFonts w:hint="default" w:ascii="Courier New" w:hAnsi="Courier New"/>
+        <w:rFonts w:ascii="Courier New" w:hAnsi="Courier New" w:hint="default"/>
       </w:rPr>
     </w:lvl>
     <w:lvl w:ilvl="5" w:tplc="1B004E48">
@@ -1046,7 +901,7 @@
         <w:ind w:left="4320" w:hanging="360"/>
       </w:pPr>
       <w:rPr>
-        <w:rFonts w:hint="default" w:ascii="Wingdings" w:hAnsi="Wingdings"/>
+        <w:rFonts w:ascii="Wingdings" w:hAnsi="Wingdings" w:hint="default"/>
       </w:rPr>
     </w:lvl>
     <w:lvl w:ilvl="6" w:tplc="9CFE5226">
@@ -1058,7 +913,7 @@
         <w:ind w:left="5040" w:hanging="360"/>
       </w:pPr>
       <w:rPr>
-        <w:rFonts w:hint="default" w:ascii="Symbol" w:hAnsi="Symbol"/>
+        <w:rFonts w:ascii="Symbol" w:hAnsi="Symbol" w:hint="default"/>
       </w:rPr>
     </w:lvl>
     <w:lvl w:ilvl="7" w:tplc="0236176E">
@@ -1070,7 +925,7 @@
         <w:ind w:left="5760" w:hanging="360"/>
       </w:pPr>
       <w:rPr>
-        <w:rFonts w:hint="default" w:ascii="Courier New" w:hAnsi="Courier New"/>
+        <w:rFonts w:ascii="Courier New" w:hAnsi="Courier New" w:hint="default"/>
       </w:rPr>
     </w:lvl>
     <w:lvl w:ilvl="8" w:tplc="2084B6E0">
@@ -1082,7 +937,7 @@
         <w:ind w:left="6480" w:hanging="360"/>
       </w:pPr>
       <w:rPr>
-        <w:rFonts w:hint="default" w:ascii="Wingdings" w:hAnsi="Wingdings"/>
+        <w:rFonts w:ascii="Wingdings" w:hAnsi="Wingdings" w:hint="default"/>
       </w:rPr>
     </w:lvl>
   </w:abstractNum>
@@ -1099,7 +954,7 @@
         <w:ind w:left="720" w:hanging="360"/>
       </w:pPr>
       <w:rPr>
-        <w:rFonts w:hint="default" w:ascii="Wingdings" w:hAnsi="Wingdings"/>
+        <w:rFonts w:ascii="Wingdings" w:hAnsi="Wingdings" w:hint="default"/>
       </w:rPr>
     </w:lvl>
     <w:lvl w:ilvl="1" w:tplc="B458173C">
@@ -1111,7 +966,7 @@
         <w:ind w:left="1440" w:hanging="360"/>
       </w:pPr>
       <w:rPr>
-        <w:rFonts w:hint="default" w:ascii="Courier New" w:hAnsi="Courier New"/>
+        <w:rFonts w:ascii="Courier New" w:hAnsi="Courier New" w:hint="default"/>
       </w:rPr>
     </w:lvl>
     <w:lvl w:ilvl="2" w:tplc="96CC8B96">
@@ -1123,7 +978,7 @@
         <w:ind w:left="2160" w:hanging="360"/>
       </w:pPr>
       <w:rPr>
-        <w:rFonts w:hint="default" w:ascii="Wingdings" w:hAnsi="Wingdings"/>
+        <w:rFonts w:ascii="Wingdings" w:hAnsi="Wingdings" w:hint="default"/>
       </w:rPr>
     </w:lvl>
     <w:lvl w:ilvl="3" w:tplc="94ECC0EE">
@@ -1135,7 +990,7 @@
         <w:ind w:left="2880" w:hanging="360"/>
       </w:pPr>
       <w:rPr>
-        <w:rFonts w:hint="default" w:ascii="Symbol" w:hAnsi="Symbol"/>
+        <w:rFonts w:ascii="Symbol" w:hAnsi="Symbol" w:hint="default"/>
       </w:rPr>
     </w:lvl>
     <w:lvl w:ilvl="4" w:tplc="F42253CA">
@@ -1147,7 +1002,7 @@
         <w:ind w:left="3600" w:hanging="360"/>
       </w:pPr>
       <w:rPr>
-        <w:rFonts w:hint="default" w:ascii="Courier New" w:hAnsi="Courier New"/>
+        <w:rFonts w:ascii="Courier New" w:hAnsi="Courier New" w:hint="default"/>
       </w:rPr>
     </w:lvl>
     <w:lvl w:ilvl="5" w:tplc="FEA24860">
@@ -1159,7 +1014,7 @@
         <w:ind w:left="4320" w:hanging="360"/>
       </w:pPr>
       <w:rPr>
-        <w:rFonts w:hint="default" w:ascii="Wingdings" w:hAnsi="Wingdings"/>
+        <w:rFonts w:ascii="Wingdings" w:hAnsi="Wingdings" w:hint="default"/>
       </w:rPr>
     </w:lvl>
     <w:lvl w:ilvl="6" w:tplc="0D70DBDE">
@@ -1171,7 +1026,7 @@
         <w:ind w:left="5040" w:hanging="360"/>
       </w:pPr>
       <w:rPr>
-        <w:rFonts w:hint="default" w:ascii="Symbol" w:hAnsi="Symbol"/>
+        <w:rFonts w:ascii="Symbol" w:hAnsi="Symbol" w:hint="default"/>
       </w:rPr>
     </w:lvl>
     <w:lvl w:ilvl="7" w:tplc="7BACFA80">
@@ -1183,7 +1038,7 @@
         <w:ind w:left="5760" w:hanging="360"/>
       </w:pPr>
       <w:rPr>
-        <w:rFonts w:hint="default" w:ascii="Courier New" w:hAnsi="Courier New"/>
+        <w:rFonts w:ascii="Courier New" w:hAnsi="Courier New" w:hint="default"/>
       </w:rPr>
     </w:lvl>
     <w:lvl w:ilvl="8" w:tplc="8CD8A1FA">
@@ -1195,7 +1050,7 @@
         <w:ind w:left="6480" w:hanging="360"/>
       </w:pPr>
       <w:rPr>
-        <w:rFonts w:hint="default" w:ascii="Wingdings" w:hAnsi="Wingdings"/>
+        <w:rFonts w:ascii="Wingdings" w:hAnsi="Wingdings" w:hint="default"/>
       </w:rPr>
     </w:lvl>
   </w:abstractNum>
@@ -1211,7 +1066,7 @@
         <w:ind w:left="360" w:hanging="360"/>
       </w:pPr>
       <w:rPr>
-        <w:rFonts w:hint="default" w:ascii="Century Gothic" w:hAnsi="Century Gothic" w:eastAsiaTheme="minorEastAsia" w:cstheme="minorBidi"/>
+        <w:rFonts w:ascii="Century Gothic" w:eastAsiaTheme="minorEastAsia" w:hAnsi="Century Gothic" w:cstheme="minorBidi" w:hint="default"/>
       </w:rPr>
     </w:lvl>
     <w:lvl w:ilvl="1" w:tplc="04090003" w:tentative="1">
@@ -1223,7 +1078,7 @@
         <w:ind w:left="1080" w:hanging="360"/>
       </w:pPr>
       <w:rPr>
-        <w:rFonts w:hint="default" w:ascii="Courier New" w:hAnsi="Courier New" w:cs="Courier New"/>
+        <w:rFonts w:ascii="Courier New" w:hAnsi="Courier New" w:cs="Courier New" w:hint="default"/>
       </w:rPr>
     </w:lvl>
     <w:lvl w:ilvl="2" w:tplc="04090005" w:tentative="1">
@@ -1235,7 +1090,7 @@
         <w:ind w:left="1800" w:hanging="360"/>
       </w:pPr>
       <w:rPr>
-        <w:rFonts w:hint="default" w:ascii="Wingdings" w:hAnsi="Wingdings"/>
+        <w:rFonts w:ascii="Wingdings" w:hAnsi="Wingdings" w:hint="default"/>
       </w:rPr>
     </w:lvl>
     <w:lvl w:ilvl="3" w:tplc="04090001" w:tentative="1">
@@ -1247,7 +1102,7 @@
         <w:ind w:left="2520" w:hanging="360"/>
       </w:pPr>
       <w:rPr>
-        <w:rFonts w:hint="default" w:ascii="Symbol" w:hAnsi="Symbol"/>
+        <w:rFonts w:ascii="Symbol" w:hAnsi="Symbol" w:hint="default"/>
       </w:rPr>
     </w:lvl>
     <w:lvl w:ilvl="4" w:tplc="04090003" w:tentative="1">
@@ -1259,7 +1114,7 @@
         <w:ind w:left="3240" w:hanging="360"/>
       </w:pPr>
       <w:rPr>
-        <w:rFonts w:hint="default" w:ascii="Courier New" w:hAnsi="Courier New" w:cs="Courier New"/>
+        <w:rFonts w:ascii="Courier New" w:hAnsi="Courier New" w:cs="Courier New" w:hint="default"/>
       </w:rPr>
     </w:lvl>
     <w:lvl w:ilvl="5" w:tplc="04090005" w:tentative="1">
@@ -1271,7 +1126,7 @@
         <w:ind w:left="3960" w:hanging="360"/>
       </w:pPr>
       <w:rPr>
-        <w:rFonts w:hint="default" w:ascii="Wingdings" w:hAnsi="Wingdings"/>
+        <w:rFonts w:ascii="Wingdings" w:hAnsi="Wingdings" w:hint="default"/>
       </w:rPr>
     </w:lvl>
     <w:lvl w:ilvl="6" w:tplc="04090001" w:tentative="1">
@@ -1283,7 +1138,7 @@
         <w:ind w:left="4680" w:hanging="360"/>
       </w:pPr>
       <w:rPr>
-        <w:rFonts w:hint="default" w:ascii="Symbol" w:hAnsi="Symbol"/>
+        <w:rFonts w:ascii="Symbol" w:hAnsi="Symbol" w:hint="default"/>
       </w:rPr>
     </w:lvl>
     <w:lvl w:ilvl="7" w:tplc="04090003" w:tentative="1">
@@ -1295,7 +1150,7 @@
         <w:ind w:left="5400" w:hanging="360"/>
       </w:pPr>
       <w:rPr>
-        <w:rFonts w:hint="default" w:ascii="Courier New" w:hAnsi="Courier New" w:cs="Courier New"/>
+        <w:rFonts w:ascii="Courier New" w:hAnsi="Courier New" w:cs="Courier New" w:hint="default"/>
       </w:rPr>
     </w:lvl>
     <w:lvl w:ilvl="8" w:tplc="04090005" w:tentative="1">
@@ -1307,7 +1162,7 @@
         <w:ind w:left="6120" w:hanging="360"/>
       </w:pPr>
       <w:rPr>
-        <w:rFonts w:hint="default" w:ascii="Wingdings" w:hAnsi="Wingdings"/>
+        <w:rFonts w:ascii="Wingdings" w:hAnsi="Wingdings" w:hint="default"/>
       </w:rPr>
     </w:lvl>
   </w:abstractNum>
@@ -1323,7 +1178,7 @@
         <w:ind w:left="720" w:hanging="360"/>
       </w:pPr>
       <w:rPr>
-        <w:rFonts w:hint="default" w:ascii="Wingdings" w:hAnsi="Wingdings" w:eastAsiaTheme="minorEastAsia" w:cstheme="minorBidi"/>
+        <w:rFonts w:ascii="Wingdings" w:eastAsiaTheme="minorEastAsia" w:hAnsi="Wingdings" w:cstheme="minorBidi" w:hint="default"/>
       </w:rPr>
     </w:lvl>
     <w:lvl w:ilvl="1" w:tplc="04090003" w:tentative="1">
@@ -1335,7 +1190,7 @@
         <w:ind w:left="1440" w:hanging="360"/>
       </w:pPr>
       <w:rPr>
-        <w:rFonts w:hint="default" w:ascii="Courier New" w:hAnsi="Courier New" w:cs="Courier New"/>
+        <w:rFonts w:ascii="Courier New" w:hAnsi="Courier New" w:cs="Courier New" w:hint="default"/>
       </w:rPr>
     </w:lvl>
     <w:lvl w:ilvl="2" w:tplc="04090005" w:tentative="1">
@@ -1347,7 +1202,7 @@
         <w:ind w:left="2160" w:hanging="360"/>
       </w:pPr>
       <w:rPr>
-        <w:rFonts w:hint="default" w:ascii="Wingdings" w:hAnsi="Wingdings"/>
+        <w:rFonts w:ascii="Wingdings" w:hAnsi="Wingdings" w:hint="default"/>
       </w:rPr>
     </w:lvl>
     <w:lvl w:ilvl="3" w:tplc="04090001" w:tentative="1">
@@ -1359,7 +1214,7 @@
         <w:ind w:left="2880" w:hanging="360"/>
       </w:pPr>
       <w:rPr>
-        <w:rFonts w:hint="default" w:ascii="Symbol" w:hAnsi="Symbol"/>
+        <w:rFonts w:ascii="Symbol" w:hAnsi="Symbol" w:hint="default"/>
       </w:rPr>
     </w:lvl>
     <w:lvl w:ilvl="4" w:tplc="04090003" w:tentative="1">
@@ -1371,7 +1226,7 @@
         <w:ind w:left="3600" w:hanging="360"/>
       </w:pPr>
       <w:rPr>
-        <w:rFonts w:hint="default" w:ascii="Courier New" w:hAnsi="Courier New" w:cs="Courier New"/>
+        <w:rFonts w:ascii="Courier New" w:hAnsi="Courier New" w:cs="Courier New" w:hint="default"/>
       </w:rPr>
     </w:lvl>
     <w:lvl w:ilvl="5" w:tplc="04090005" w:tentative="1">
@@ -1383,7 +1238,7 @@
         <w:ind w:left="4320" w:hanging="360"/>
       </w:pPr>
       <w:rPr>
-        <w:rFonts w:hint="default" w:ascii="Wingdings" w:hAnsi="Wingdings"/>
+        <w:rFonts w:ascii="Wingdings" w:hAnsi="Wingdings" w:hint="default"/>
       </w:rPr>
     </w:lvl>
     <w:lvl w:ilvl="6" w:tplc="04090001" w:tentative="1">
@@ -1395,7 +1250,7 @@
         <w:ind w:left="5040" w:hanging="360"/>
       </w:pPr>
       <w:rPr>
-        <w:rFonts w:hint="default" w:ascii="Symbol" w:hAnsi="Symbol"/>
+        <w:rFonts w:ascii="Symbol" w:hAnsi="Symbol" w:hint="default"/>
       </w:rPr>
     </w:lvl>
     <w:lvl w:ilvl="7" w:tplc="04090003" w:tentative="1">
@@ -1407,7 +1262,7 @@
         <w:ind w:left="5760" w:hanging="360"/>
       </w:pPr>
       <w:rPr>
-        <w:rFonts w:hint="default" w:ascii="Courier New" w:hAnsi="Courier New" w:cs="Courier New"/>
+        <w:rFonts w:ascii="Courier New" w:hAnsi="Courier New" w:cs="Courier New" w:hint="default"/>
       </w:rPr>
     </w:lvl>
     <w:lvl w:ilvl="8" w:tplc="04090005" w:tentative="1">
@@ -1419,7 +1274,7 @@
         <w:ind w:left="6480" w:hanging="360"/>
       </w:pPr>
       <w:rPr>
-        <w:rFonts w:hint="default" w:ascii="Wingdings" w:hAnsi="Wingdings"/>
+        <w:rFonts w:ascii="Wingdings" w:hAnsi="Wingdings" w:hint="default"/>
       </w:rPr>
     </w:lvl>
   </w:abstractNum>
@@ -1439,11 +1294,11 @@
 </file>
 
 <file path=word/styles.xml><?xml version="1.0" encoding="utf-8"?>
-<w:styles xmlns:wp14="http://schemas.microsoft.com/office/word/2010/wordprocessingDrawing" xmlns:mc="http://schemas.openxmlformats.org/markup-compatibility/2006" xmlns:r="http://schemas.openxmlformats.org/officeDocument/2006/relationships" xmlns:w="http://schemas.openxmlformats.org/wordprocessingml/2006/main" xmlns:w14="http://schemas.microsoft.com/office/word/2010/wordml" xmlns:w15="http://schemas.microsoft.com/office/word/2012/wordml" xmlns:w16cid="http://schemas.microsoft.com/office/word/2016/wordml/cid" xmlns:w16se="http://schemas.microsoft.com/office/word/2015/wordml/symex" mc:Ignorable="w14 w15 w16se w16cid wp14">
+<w:styles xmlns:mc="http://schemas.openxmlformats.org/markup-compatibility/2006" xmlns:r="http://schemas.openxmlformats.org/officeDocument/2006/relationships" xmlns:w="http://schemas.openxmlformats.org/wordprocessingml/2006/main" xmlns:w14="http://schemas.microsoft.com/office/word/2010/wordml" xmlns:w15="http://schemas.microsoft.com/office/word/2012/wordml" xmlns:w16cex="http://schemas.microsoft.com/office/word/2018/wordml/cex" xmlns:w16cid="http://schemas.microsoft.com/office/word/2016/wordml/cid" xmlns:w16="http://schemas.microsoft.com/office/word/2018/wordml" xmlns:w16se="http://schemas.microsoft.com/office/word/2015/wordml/symex" mc:Ignorable="w14 w15 w16se w16cid w16 w16cex">
   <w:docDefaults>
     <w:rPrDefault>
       <w:rPr>
-        <w:rFonts w:asciiTheme="minorHAnsi" w:hAnsiTheme="minorHAnsi" w:eastAsiaTheme="minorEastAsia" w:cstheme="minorBidi"/>
+        <w:rFonts w:asciiTheme="minorHAnsi" w:eastAsiaTheme="minorEastAsia" w:hAnsiTheme="minorHAnsi" w:cstheme="minorBidi"/>
         <w:sz w:val="17"/>
         <w:szCs w:val="17"/>
         <w:lang w:val="de-DE" w:eastAsia="ja-JP" w:bidi="ar-SA"/>
@@ -1458,14 +1313,14 @@
   <w:latentStyles w:defLockedState="0" w:defUIPriority="99" w:defSemiHidden="0" w:defUnhideWhenUsed="0" w:defQFormat="0" w:count="376">
     <w:lsdException w:name="Normal" w:uiPriority="0" w:qFormat="1"/>
     <w:lsdException w:name="heading 1" w:uiPriority="9" w:qFormat="1"/>
-    <w:lsdException w:name="heading 2" w:uiPriority="9" w:semiHidden="1" w:unhideWhenUsed="1" w:qFormat="1"/>
-    <w:lsdException w:name="heading 3" w:uiPriority="9" w:semiHidden="1" w:unhideWhenUsed="1" w:qFormat="1"/>
-    <w:lsdException w:name="heading 4" w:uiPriority="9" w:semiHidden="1" w:unhideWhenUsed="1" w:qFormat="1"/>
-    <w:lsdException w:name="heading 5" w:uiPriority="9" w:semiHidden="1" w:unhideWhenUsed="1" w:qFormat="1"/>
-    <w:lsdException w:name="heading 6" w:uiPriority="9" w:semiHidden="1" w:unhideWhenUsed="1" w:qFormat="1"/>
-    <w:lsdException w:name="heading 7" w:uiPriority="9" w:semiHidden="1" w:unhideWhenUsed="1" w:qFormat="1"/>
-    <w:lsdException w:name="heading 8" w:uiPriority="9" w:semiHidden="1" w:unhideWhenUsed="1" w:qFormat="1"/>
-    <w:lsdException w:name="heading 9" w:uiPriority="9" w:semiHidden="1" w:unhideWhenUsed="1" w:qFormat="1"/>
+    <w:lsdException w:name="heading 2" w:semiHidden="1" w:uiPriority="9" w:unhideWhenUsed="1" w:qFormat="1"/>
+    <w:lsdException w:name="heading 3" w:semiHidden="1" w:uiPriority="9" w:unhideWhenUsed="1" w:qFormat="1"/>
+    <w:lsdException w:name="heading 4" w:semiHidden="1" w:uiPriority="9" w:unhideWhenUsed="1" w:qFormat="1"/>
+    <w:lsdException w:name="heading 5" w:semiHidden="1" w:uiPriority="9" w:unhideWhenUsed="1" w:qFormat="1"/>
+    <w:lsdException w:name="heading 6" w:semiHidden="1" w:uiPriority="9" w:unhideWhenUsed="1" w:qFormat="1"/>
+    <w:lsdException w:name="heading 7" w:semiHidden="1" w:uiPriority="9" w:unhideWhenUsed="1" w:qFormat="1"/>
+    <w:lsdException w:name="heading 8" w:semiHidden="1" w:uiPriority="9" w:unhideWhenUsed="1" w:qFormat="1"/>
+    <w:lsdException w:name="heading 9" w:semiHidden="1" w:uiPriority="9" w:unhideWhenUsed="1" w:qFormat="1"/>
     <w:lsdException w:name="index 1" w:semiHidden="1" w:unhideWhenUsed="1"/>
     <w:lsdException w:name="index 2" w:semiHidden="1" w:unhideWhenUsed="1"/>
     <w:lsdException w:name="index 3" w:semiHidden="1" w:unhideWhenUsed="1"/>
@@ -1475,22 +1330,22 @@
     <w:lsdException w:name="index 7" w:semiHidden="1" w:unhideWhenUsed="1"/>
     <w:lsdException w:name="index 8" w:semiHidden="1" w:unhideWhenUsed="1"/>
     <w:lsdException w:name="index 9" w:semiHidden="1" w:unhideWhenUsed="1"/>
-    <w:lsdException w:name="toc 1" w:uiPriority="39" w:semiHidden="1" w:unhideWhenUsed="1"/>
-    <w:lsdException w:name="toc 2" w:uiPriority="39" w:semiHidden="1" w:unhideWhenUsed="1"/>
-    <w:lsdException w:name="toc 3" w:uiPriority="39" w:semiHidden="1" w:unhideWhenUsed="1"/>
-    <w:lsdException w:name="toc 4" w:uiPriority="39" w:semiHidden="1" w:unhideWhenUsed="1"/>
-    <w:lsdException w:name="toc 5" w:uiPriority="39" w:semiHidden="1" w:unhideWhenUsed="1"/>
-    <w:lsdException w:name="toc 6" w:uiPriority="39" w:semiHidden="1" w:unhideWhenUsed="1"/>
-    <w:lsdException w:name="toc 7" w:uiPriority="39" w:semiHidden="1" w:unhideWhenUsed="1"/>
-    <w:lsdException w:name="toc 8" w:uiPriority="39" w:semiHidden="1" w:unhideWhenUsed="1"/>
-    <w:lsdException w:name="toc 9" w:uiPriority="39" w:semiHidden="1" w:unhideWhenUsed="1"/>
+    <w:lsdException w:name="toc 1" w:semiHidden="1" w:uiPriority="39" w:unhideWhenUsed="1"/>
+    <w:lsdException w:name="toc 2" w:semiHidden="1" w:uiPriority="39" w:unhideWhenUsed="1"/>
+    <w:lsdException w:name="toc 3" w:semiHidden="1" w:uiPriority="39" w:unhideWhenUsed="1"/>
+    <w:lsdException w:name="toc 4" w:semiHidden="1" w:uiPriority="39" w:unhideWhenUsed="1"/>
+    <w:lsdException w:name="toc 5" w:semiHidden="1" w:uiPriority="39" w:unhideWhenUsed="1"/>
+    <w:lsdException w:name="toc 6" w:semiHidden="1" w:uiPriority="39" w:unhideWhenUsed="1"/>
+    <w:lsdException w:name="toc 7" w:semiHidden="1" w:uiPriority="39" w:unhideWhenUsed="1"/>
+    <w:lsdException w:name="toc 8" w:semiHidden="1" w:uiPriority="39" w:unhideWhenUsed="1"/>
+    <w:lsdException w:name="toc 9" w:semiHidden="1" w:uiPriority="39" w:unhideWhenUsed="1"/>
     <w:lsdException w:name="Normal Indent" w:semiHidden="1" w:unhideWhenUsed="1"/>
     <w:lsdException w:name="footnote text" w:semiHidden="1" w:unhideWhenUsed="1"/>
     <w:lsdException w:name="annotation text" w:semiHidden="1" w:unhideWhenUsed="1"/>
     <w:lsdException w:name="header" w:semiHidden="1" w:unhideWhenUsed="1"/>
     <w:lsdException w:name="footer" w:semiHidden="1" w:unhideWhenUsed="1"/>
     <w:lsdException w:name="index heading" w:semiHidden="1" w:unhideWhenUsed="1"/>
-    <w:lsdException w:name="caption" w:uiPriority="35" w:semiHidden="1" w:unhideWhenUsed="1" w:qFormat="1"/>
+    <w:lsdException w:name="caption" w:semiHidden="1" w:uiPriority="35" w:unhideWhenUsed="1" w:qFormat="1"/>
     <w:lsdException w:name="table of figures" w:semiHidden="1" w:unhideWhenUsed="1"/>
     <w:lsdException w:name="envelope address" w:semiHidden="1" w:unhideWhenUsed="1"/>
     <w:lsdException w:name="envelope return" w:semiHidden="1" w:unhideWhenUsed="1"/>
@@ -1521,7 +1376,7 @@
     <w:lsdException w:name="Title" w:uiPriority="10" w:qFormat="1"/>
     <w:lsdException w:name="Closing" w:semiHidden="1" w:unhideWhenUsed="1"/>
     <w:lsdException w:name="Signature" w:semiHidden="1" w:unhideWhenUsed="1"/>
-    <w:lsdException w:name="Default Paragraph Font" w:uiPriority="1" w:semiHidden="1" w:unhideWhenUsed="1"/>
+    <w:lsdException w:name="Default Paragraph Font" w:semiHidden="1" w:uiPriority="1" w:unhideWhenUsed="1"/>
     <w:lsdException w:name="Body Text" w:semiHidden="1" w:unhideWhenUsed="1"/>
     <w:lsdException w:name="Body Text Indent" w:semiHidden="1" w:unhideWhenUsed="1"/>
     <w:lsdException w:name="List Continue" w:semiHidden="1" w:unhideWhenUsed="1"/>
@@ -1541,7 +1396,7 @@
     <w:lsdException w:name="Body Text Indent 2" w:semiHidden="1" w:unhideWhenUsed="1"/>
     <w:lsdException w:name="Body Text Indent 3" w:semiHidden="1" w:unhideWhenUsed="1"/>
     <w:lsdException w:name="Block Text" w:semiHidden="1" w:unhideWhenUsed="1"/>
-    <w:lsdException w:name="Hyperlink" w:uiPriority="0" w:semiHidden="1" w:unhideWhenUsed="1"/>
+    <w:lsdException w:name="Hyperlink" w:semiHidden="1" w:uiPriority="0" w:unhideWhenUsed="1"/>
     <w:lsdException w:name="FollowedHyperlink" w:semiHidden="1" w:unhideWhenUsed="1"/>
     <w:lsdException w:name="Strong" w:uiPriority="22" w:qFormat="1"/>
     <w:lsdException w:name="Emphasis" w:uiPriority="20" w:qFormat="1"/>
@@ -1721,8 +1576,8 @@
     <w:lsdException w:name="Subtle Reference" w:uiPriority="31" w:qFormat="1"/>
     <w:lsdException w:name="Intense Reference" w:uiPriority="32" w:qFormat="1"/>
     <w:lsdException w:name="Book Title" w:uiPriority="33" w:qFormat="1"/>
-    <w:lsdException w:name="Bibliography" w:uiPriority="37" w:semiHidden="1" w:unhideWhenUsed="1"/>
-    <w:lsdException w:name="TOC Heading" w:uiPriority="39" w:semiHidden="1" w:unhideWhenUsed="1" w:qFormat="1"/>
+    <w:lsdException w:name="Bibliography" w:semiHidden="1" w:uiPriority="37" w:unhideWhenUsed="1"/>
+    <w:lsdException w:name="TOC Heading" w:semiHidden="1" w:uiPriority="39" w:unhideWhenUsed="1" w:qFormat="1"/>
     <w:lsdException w:name="Plain Table 1" w:uiPriority="41"/>
     <w:lsdException w:name="Plain Table 2" w:uiPriority="42"/>
     <w:lsdException w:name="Plain Table 3" w:uiPriority="43"/>
@@ -1833,7 +1688,7 @@
     <w:lsdException w:name="Unresolved Mention" w:semiHidden="1" w:unhideWhenUsed="1"/>
     <w:lsdException w:name="Smart Link" w:semiHidden="1" w:unhideWhenUsed="1"/>
   </w:latentStyles>
-  <w:style w:type="paragraph" w:styleId="Normal" w:default="1">
+  <w:style w:type="paragraph" w:default="1" w:styleId="Standard">
     <w:name w:val="Normal"/>
     <w:qFormat/>
     <w:rsid w:val="003D60BB"/>
@@ -1841,11 +1696,11 @@
       <w:sz w:val="22"/>
     </w:rPr>
   </w:style>
-  <w:style w:type="paragraph" w:styleId="Heading1">
+  <w:style w:type="paragraph" w:styleId="berschrift1">
     <w:name w:val="heading 1"/>
-    <w:basedOn w:val="Normal"/>
-    <w:next w:val="Normal"/>
-    <w:link w:val="Heading1Char"/>
+    <w:basedOn w:val="Standard"/>
+    <w:next w:val="Standard"/>
+    <w:link w:val="berschrift1Zchn"/>
     <w:uiPriority w:val="9"/>
     <w:qFormat/>
     <w:rsid w:val="00DD5EEF"/>
@@ -1856,17 +1711,17 @@
       <w:outlineLvl w:val="0"/>
     </w:pPr>
     <w:rPr>
-      <w:rFonts w:asciiTheme="majorHAnsi" w:hAnsiTheme="majorHAnsi" w:eastAsiaTheme="majorEastAsia" w:cstheme="majorBidi"/>
+      <w:rFonts w:asciiTheme="majorHAnsi" w:eastAsiaTheme="majorEastAsia" w:hAnsiTheme="majorHAnsi" w:cstheme="majorBidi"/>
       <w:color w:val="B01513" w:themeColor="accent1"/>
       <w:sz w:val="34"/>
       <w:szCs w:val="28"/>
     </w:rPr>
   </w:style>
-  <w:style w:type="paragraph" w:styleId="Heading2">
+  <w:style w:type="paragraph" w:styleId="berschrift2">
     <w:name w:val="heading 2"/>
-    <w:basedOn w:val="Normal"/>
-    <w:next w:val="Normal"/>
-    <w:link w:val="Heading2Char"/>
+    <w:basedOn w:val="Standard"/>
+    <w:next w:val="Standard"/>
+    <w:link w:val="berschrift2Zchn"/>
     <w:uiPriority w:val="9"/>
     <w:semiHidden/>
     <w:unhideWhenUsed/>
@@ -1879,17 +1734,17 @@
       <w:outlineLvl w:val="1"/>
     </w:pPr>
     <w:rPr>
-      <w:rFonts w:asciiTheme="majorHAnsi" w:hAnsiTheme="majorHAnsi" w:eastAsiaTheme="majorEastAsia" w:cstheme="majorBidi"/>
+      <w:rFonts w:asciiTheme="majorHAnsi" w:eastAsiaTheme="majorEastAsia" w:hAnsiTheme="majorHAnsi" w:cstheme="majorBidi"/>
       <w:color w:val="404040" w:themeColor="text1" w:themeTint="BF"/>
       <w:sz w:val="28"/>
       <w:szCs w:val="24"/>
     </w:rPr>
   </w:style>
-  <w:style w:type="paragraph" w:styleId="Heading3">
+  <w:style w:type="paragraph" w:styleId="berschrift3">
     <w:name w:val="heading 3"/>
-    <w:basedOn w:val="Normal"/>
-    <w:next w:val="Normal"/>
-    <w:link w:val="Heading3Char"/>
+    <w:basedOn w:val="Standard"/>
+    <w:next w:val="Standard"/>
+    <w:link w:val="berschrift3Zchn"/>
     <w:uiPriority w:val="9"/>
     <w:semiHidden/>
     <w:unhideWhenUsed/>
@@ -1901,16 +1756,16 @@
       <w:outlineLvl w:val="2"/>
     </w:pPr>
     <w:rPr>
-      <w:rFonts w:asciiTheme="majorHAnsi" w:hAnsiTheme="majorHAnsi" w:eastAsiaTheme="majorEastAsia" w:cstheme="majorBidi"/>
+      <w:rFonts w:asciiTheme="majorHAnsi" w:eastAsiaTheme="majorEastAsia" w:hAnsiTheme="majorHAnsi" w:cstheme="majorBidi"/>
       <w:color w:val="B01513" w:themeColor="accent1"/>
       <w:szCs w:val="22"/>
     </w:rPr>
   </w:style>
-  <w:style w:type="paragraph" w:styleId="Heading4">
+  <w:style w:type="paragraph" w:styleId="berschrift4">
     <w:name w:val="heading 4"/>
-    <w:basedOn w:val="Normal"/>
-    <w:next w:val="Normal"/>
-    <w:link w:val="Heading4Char"/>
+    <w:basedOn w:val="Standard"/>
+    <w:next w:val="Standard"/>
+    <w:link w:val="berschrift4Zchn"/>
     <w:uiPriority w:val="9"/>
     <w:semiHidden/>
     <w:unhideWhenUsed/>
@@ -1922,7 +1777,7 @@
       <w:outlineLvl w:val="3"/>
     </w:pPr>
     <w:rPr>
-      <w:rFonts w:asciiTheme="majorHAnsi" w:hAnsiTheme="majorHAnsi" w:eastAsiaTheme="majorEastAsia" w:cstheme="majorBidi"/>
+      <w:rFonts w:asciiTheme="majorHAnsi" w:eastAsiaTheme="majorEastAsia" w:hAnsiTheme="majorHAnsi" w:cstheme="majorBidi"/>
       <w:b/>
       <w:bCs/>
       <w:color w:val="000000" w:themeColor="text1"/>
@@ -1930,11 +1785,11 @@
       <w:szCs w:val="20"/>
     </w:rPr>
   </w:style>
-  <w:style w:type="paragraph" w:styleId="Heading5">
+  <w:style w:type="paragraph" w:styleId="berschrift5">
     <w:name w:val="heading 5"/>
-    <w:basedOn w:val="Normal"/>
-    <w:next w:val="Normal"/>
-    <w:link w:val="Heading5Char"/>
+    <w:basedOn w:val="Standard"/>
+    <w:next w:val="Standard"/>
+    <w:link w:val="berschrift5Zchn"/>
     <w:uiPriority w:val="9"/>
     <w:semiHidden/>
     <w:unhideWhenUsed/>
@@ -1946,16 +1801,16 @@
       <w:outlineLvl w:val="4"/>
     </w:pPr>
     <w:rPr>
-      <w:rFonts w:asciiTheme="majorHAnsi" w:hAnsiTheme="majorHAnsi" w:eastAsiaTheme="majorEastAsia" w:cstheme="majorBidi"/>
+      <w:rFonts w:asciiTheme="majorHAnsi" w:eastAsiaTheme="majorEastAsia" w:hAnsiTheme="majorHAnsi" w:cstheme="majorBidi"/>
       <w:sz w:val="20"/>
       <w:szCs w:val="20"/>
     </w:rPr>
   </w:style>
-  <w:style w:type="paragraph" w:styleId="Heading6">
+  <w:style w:type="paragraph" w:styleId="berschrift6">
     <w:name w:val="heading 6"/>
-    <w:basedOn w:val="Normal"/>
-    <w:next w:val="Normal"/>
-    <w:link w:val="Heading6Char"/>
+    <w:basedOn w:val="Standard"/>
+    <w:next w:val="Standard"/>
+    <w:link w:val="berschrift6Zchn"/>
     <w:uiPriority w:val="9"/>
     <w:semiHidden/>
     <w:unhideWhenUsed/>
@@ -1967,7 +1822,7 @@
       <w:outlineLvl w:val="5"/>
     </w:pPr>
     <w:rPr>
-      <w:rFonts w:asciiTheme="majorHAnsi" w:hAnsiTheme="majorHAnsi" w:eastAsiaTheme="majorEastAsia" w:cstheme="majorBidi"/>
+      <w:rFonts w:asciiTheme="majorHAnsi" w:eastAsiaTheme="majorEastAsia" w:hAnsiTheme="majorHAnsi" w:cstheme="majorBidi"/>
       <w:b/>
       <w:bCs/>
       <w:i/>
@@ -1976,11 +1831,11 @@
       <w:szCs w:val="20"/>
     </w:rPr>
   </w:style>
-  <w:style w:type="paragraph" w:styleId="Heading7">
+  <w:style w:type="paragraph" w:styleId="berschrift7">
     <w:name w:val="heading 7"/>
-    <w:basedOn w:val="Normal"/>
-    <w:next w:val="Normal"/>
-    <w:link w:val="Heading7Char"/>
+    <w:basedOn w:val="Standard"/>
+    <w:next w:val="Standard"/>
+    <w:link w:val="berschrift7Zchn"/>
     <w:uiPriority w:val="9"/>
     <w:semiHidden/>
     <w:unhideWhenUsed/>
@@ -1992,7 +1847,7 @@
       <w:outlineLvl w:val="6"/>
     </w:pPr>
     <w:rPr>
-      <w:rFonts w:asciiTheme="majorHAnsi" w:hAnsiTheme="majorHAnsi" w:eastAsiaTheme="majorEastAsia" w:cstheme="majorBidi"/>
+      <w:rFonts w:asciiTheme="majorHAnsi" w:eastAsiaTheme="majorEastAsia" w:hAnsiTheme="majorHAnsi" w:cstheme="majorBidi"/>
       <w:i/>
       <w:iCs/>
       <w:color w:val="000000" w:themeColor="text1"/>
@@ -2000,11 +1855,11 @@
       <w:szCs w:val="20"/>
     </w:rPr>
   </w:style>
-  <w:style w:type="paragraph" w:styleId="Heading8">
+  <w:style w:type="paragraph" w:styleId="berschrift8">
     <w:name w:val="heading 8"/>
-    <w:basedOn w:val="Normal"/>
-    <w:next w:val="Normal"/>
-    <w:link w:val="Heading8Char"/>
+    <w:basedOn w:val="Standard"/>
+    <w:next w:val="Standard"/>
+    <w:link w:val="berschrift8Zchn"/>
     <w:uiPriority w:val="9"/>
     <w:semiHidden/>
     <w:unhideWhenUsed/>
@@ -2016,17 +1871,17 @@
       <w:outlineLvl w:val="7"/>
     </w:pPr>
     <w:rPr>
-      <w:rFonts w:asciiTheme="majorHAnsi" w:hAnsiTheme="majorHAnsi" w:eastAsiaTheme="majorEastAsia" w:cstheme="majorBidi"/>
+      <w:rFonts w:asciiTheme="majorHAnsi" w:eastAsiaTheme="majorEastAsia" w:hAnsiTheme="majorHAnsi" w:cstheme="majorBidi"/>
       <w:b/>
       <w:bCs/>
       <w:color w:val="000000" w:themeColor="text1"/>
     </w:rPr>
   </w:style>
-  <w:style w:type="paragraph" w:styleId="Heading9">
+  <w:style w:type="paragraph" w:styleId="berschrift9">
     <w:name w:val="heading 9"/>
-    <w:basedOn w:val="Normal"/>
-    <w:next w:val="Normal"/>
-    <w:link w:val="Heading9Char"/>
+    <w:basedOn w:val="Standard"/>
+    <w:next w:val="Standard"/>
+    <w:link w:val="berschrift9Zchn"/>
     <w:uiPriority w:val="9"/>
     <w:semiHidden/>
     <w:unhideWhenUsed/>
@@ -2038,7 +1893,7 @@
       <w:outlineLvl w:val="8"/>
     </w:pPr>
     <w:rPr>
-      <w:rFonts w:asciiTheme="majorHAnsi" w:hAnsiTheme="majorHAnsi" w:eastAsiaTheme="majorEastAsia" w:cstheme="majorBidi"/>
+      <w:rFonts w:asciiTheme="majorHAnsi" w:eastAsiaTheme="majorEastAsia" w:hAnsiTheme="majorHAnsi" w:cstheme="majorBidi"/>
       <w:b/>
       <w:bCs/>
       <w:i/>
@@ -2046,13 +1901,13 @@
       <w:color w:val="000000" w:themeColor="text1"/>
     </w:rPr>
   </w:style>
-  <w:style w:type="character" w:styleId="DefaultParagraphFont" w:default="1">
+  <w:style w:type="character" w:default="1" w:styleId="Absatz-Standardschriftart">
     <w:name w:val="Default Paragraph Font"/>
     <w:uiPriority w:val="1"/>
     <w:semiHidden/>
     <w:unhideWhenUsed/>
   </w:style>
-  <w:style w:type="table" w:styleId="TableNormal" w:default="1">
+  <w:style w:type="table" w:default="1" w:styleId="NormaleTabelle">
     <w:name w:val="Normal Table"/>
     <w:uiPriority w:val="99"/>
     <w:semiHidden/>
@@ -2067,15 +1922,15 @@
       </w:tblCellMar>
     </w:tblPr>
   </w:style>
-  <w:style w:type="numbering" w:styleId="NoList" w:default="1">
+  <w:style w:type="numbering" w:default="1" w:styleId="KeineListe">
     <w:name w:val="No List"/>
     <w:uiPriority w:val="99"/>
     <w:semiHidden/>
     <w:unhideWhenUsed/>
   </w:style>
-  <w:style w:type="character" w:styleId="BookTitle">
+  <w:style w:type="character" w:styleId="Buchtitel">
     <w:name w:val="Book Title"/>
-    <w:basedOn w:val="DefaultParagraphFont"/>
+    <w:basedOn w:val="Absatz-Standardschriftart"/>
     <w:uiPriority w:val="33"/>
     <w:qFormat/>
     <w:rPr>
@@ -2086,10 +1941,10 @@
       <w:spacing w:val="10"/>
     </w:rPr>
   </w:style>
-  <w:style w:type="paragraph" w:styleId="Caption">
+  <w:style w:type="paragraph" w:styleId="Beschriftung">
     <w:name w:val="caption"/>
-    <w:basedOn w:val="Normal"/>
-    <w:next w:val="Normal"/>
+    <w:basedOn w:val="Standard"/>
+    <w:next w:val="Standard"/>
     <w:uiPriority w:val="35"/>
     <w:semiHidden/>
     <w:unhideWhenUsed/>
@@ -2105,9 +1960,9 @@
       <w:spacing w:val="6"/>
     </w:rPr>
   </w:style>
-  <w:style w:type="character" w:styleId="Emphasis">
+  <w:style w:type="character" w:styleId="Hervorhebung">
     <w:name w:val="Emphasis"/>
-    <w:basedOn w:val="DefaultParagraphFont"/>
+    <w:basedOn w:val="Absatz-Standardschriftart"/>
     <w:uiPriority w:val="20"/>
     <w:qFormat/>
     <w:rPr>
@@ -2116,54 +1971,54 @@
       <w:color w:val="000000" w:themeColor="text1"/>
     </w:rPr>
   </w:style>
-  <w:style w:type="character" w:styleId="Heading1Char" w:customStyle="1">
-    <w:name w:val="Heading 1 Char"/>
-    <w:basedOn w:val="DefaultParagraphFont"/>
-    <w:link w:val="Heading1"/>
+  <w:style w:type="character" w:customStyle="1" w:styleId="berschrift1Zchn">
+    <w:name w:val="Überschrift 1 Zchn"/>
+    <w:basedOn w:val="Absatz-Standardschriftart"/>
+    <w:link w:val="berschrift1"/>
     <w:uiPriority w:val="9"/>
     <w:rsid w:val="00DD5EEF"/>
     <w:rPr>
-      <w:rFonts w:asciiTheme="majorHAnsi" w:hAnsiTheme="majorHAnsi" w:eastAsiaTheme="majorEastAsia" w:cstheme="majorBidi"/>
+      <w:rFonts w:asciiTheme="majorHAnsi" w:eastAsiaTheme="majorEastAsia" w:hAnsiTheme="majorHAnsi" w:cstheme="majorBidi"/>
       <w:color w:val="B01513" w:themeColor="accent1"/>
       <w:sz w:val="34"/>
       <w:szCs w:val="28"/>
     </w:rPr>
   </w:style>
-  <w:style w:type="character" w:styleId="Heading2Char" w:customStyle="1">
-    <w:name w:val="Heading 2 Char"/>
-    <w:basedOn w:val="DefaultParagraphFont"/>
-    <w:link w:val="Heading2"/>
+  <w:style w:type="character" w:customStyle="1" w:styleId="berschrift2Zchn">
+    <w:name w:val="Überschrift 2 Zchn"/>
+    <w:basedOn w:val="Absatz-Standardschriftart"/>
+    <w:link w:val="berschrift2"/>
     <w:uiPriority w:val="9"/>
     <w:semiHidden/>
     <w:rsid w:val="00DD5EEF"/>
     <w:rPr>
-      <w:rFonts w:asciiTheme="majorHAnsi" w:hAnsiTheme="majorHAnsi" w:eastAsiaTheme="majorEastAsia" w:cstheme="majorBidi"/>
+      <w:rFonts w:asciiTheme="majorHAnsi" w:eastAsiaTheme="majorEastAsia" w:hAnsiTheme="majorHAnsi" w:cstheme="majorBidi"/>
       <w:color w:val="404040" w:themeColor="text1" w:themeTint="BF"/>
       <w:sz w:val="28"/>
       <w:szCs w:val="24"/>
     </w:rPr>
   </w:style>
-  <w:style w:type="character" w:styleId="Heading3Char" w:customStyle="1">
-    <w:name w:val="Heading 3 Char"/>
-    <w:basedOn w:val="DefaultParagraphFont"/>
-    <w:link w:val="Heading3"/>
+  <w:style w:type="character" w:customStyle="1" w:styleId="berschrift3Zchn">
+    <w:name w:val="Überschrift 3 Zchn"/>
+    <w:basedOn w:val="Absatz-Standardschriftart"/>
+    <w:link w:val="berschrift3"/>
     <w:uiPriority w:val="9"/>
     <w:semiHidden/>
     <w:rPr>
-      <w:rFonts w:asciiTheme="majorHAnsi" w:hAnsiTheme="majorHAnsi" w:eastAsiaTheme="majorEastAsia" w:cstheme="majorBidi"/>
+      <w:rFonts w:asciiTheme="majorHAnsi" w:eastAsiaTheme="majorEastAsia" w:hAnsiTheme="majorHAnsi" w:cstheme="majorBidi"/>
       <w:color w:val="B01513" w:themeColor="accent1"/>
       <w:sz w:val="22"/>
       <w:szCs w:val="22"/>
     </w:rPr>
   </w:style>
-  <w:style w:type="character" w:styleId="Heading4Char" w:customStyle="1">
-    <w:name w:val="Heading 4 Char"/>
-    <w:basedOn w:val="DefaultParagraphFont"/>
-    <w:link w:val="Heading4"/>
+  <w:style w:type="character" w:customStyle="1" w:styleId="berschrift4Zchn">
+    <w:name w:val="Überschrift 4 Zchn"/>
+    <w:basedOn w:val="Absatz-Standardschriftart"/>
+    <w:link w:val="berschrift4"/>
     <w:uiPriority w:val="9"/>
     <w:semiHidden/>
     <w:rPr>
-      <w:rFonts w:asciiTheme="majorHAnsi" w:hAnsiTheme="majorHAnsi" w:eastAsiaTheme="majorEastAsia" w:cstheme="majorBidi"/>
+      <w:rFonts w:asciiTheme="majorHAnsi" w:eastAsiaTheme="majorEastAsia" w:hAnsiTheme="majorHAnsi" w:cstheme="majorBidi"/>
       <w:b/>
       <w:bCs/>
       <w:color w:val="000000" w:themeColor="text1"/>
@@ -2171,26 +2026,26 @@
       <w:szCs w:val="20"/>
     </w:rPr>
   </w:style>
-  <w:style w:type="character" w:styleId="Heading5Char" w:customStyle="1">
-    <w:name w:val="Heading 5 Char"/>
-    <w:basedOn w:val="DefaultParagraphFont"/>
-    <w:link w:val="Heading5"/>
+  <w:style w:type="character" w:customStyle="1" w:styleId="berschrift5Zchn">
+    <w:name w:val="Überschrift 5 Zchn"/>
+    <w:basedOn w:val="Absatz-Standardschriftart"/>
+    <w:link w:val="berschrift5"/>
     <w:uiPriority w:val="9"/>
     <w:semiHidden/>
     <w:rPr>
-      <w:rFonts w:asciiTheme="majorHAnsi" w:hAnsiTheme="majorHAnsi" w:eastAsiaTheme="majorEastAsia" w:cstheme="majorBidi"/>
+      <w:rFonts w:asciiTheme="majorHAnsi" w:eastAsiaTheme="majorEastAsia" w:hAnsiTheme="majorHAnsi" w:cstheme="majorBidi"/>
       <w:sz w:val="20"/>
       <w:szCs w:val="20"/>
     </w:rPr>
   </w:style>
-  <w:style w:type="character" w:styleId="Heading6Char" w:customStyle="1">
-    <w:name w:val="Heading 6 Char"/>
-    <w:basedOn w:val="DefaultParagraphFont"/>
-    <w:link w:val="Heading6"/>
+  <w:style w:type="character" w:customStyle="1" w:styleId="berschrift6Zchn">
+    <w:name w:val="Überschrift 6 Zchn"/>
+    <w:basedOn w:val="Absatz-Standardschriftart"/>
+    <w:link w:val="berschrift6"/>
     <w:uiPriority w:val="9"/>
     <w:semiHidden/>
     <w:rPr>
-      <w:rFonts w:asciiTheme="majorHAnsi" w:hAnsiTheme="majorHAnsi" w:eastAsiaTheme="majorEastAsia" w:cstheme="majorBidi"/>
+      <w:rFonts w:asciiTheme="majorHAnsi" w:eastAsiaTheme="majorEastAsia" w:hAnsiTheme="majorHAnsi" w:cstheme="majorBidi"/>
       <w:b/>
       <w:bCs/>
       <w:i/>
@@ -2199,14 +2054,14 @@
       <w:szCs w:val="20"/>
     </w:rPr>
   </w:style>
-  <w:style w:type="character" w:styleId="Heading7Char" w:customStyle="1">
-    <w:name w:val="Heading 7 Char"/>
-    <w:basedOn w:val="DefaultParagraphFont"/>
-    <w:link w:val="Heading7"/>
+  <w:style w:type="character" w:customStyle="1" w:styleId="berschrift7Zchn">
+    <w:name w:val="Überschrift 7 Zchn"/>
+    <w:basedOn w:val="Absatz-Standardschriftart"/>
+    <w:link w:val="berschrift7"/>
     <w:uiPriority w:val="9"/>
     <w:semiHidden/>
     <w:rPr>
-      <w:rFonts w:asciiTheme="majorHAnsi" w:hAnsiTheme="majorHAnsi" w:eastAsiaTheme="majorEastAsia" w:cstheme="majorBidi"/>
+      <w:rFonts w:asciiTheme="majorHAnsi" w:eastAsiaTheme="majorEastAsia" w:hAnsiTheme="majorHAnsi" w:cstheme="majorBidi"/>
       <w:i/>
       <w:iCs/>
       <w:color w:val="000000" w:themeColor="text1"/>
@@ -2214,27 +2069,27 @@
       <w:szCs w:val="20"/>
     </w:rPr>
   </w:style>
-  <w:style w:type="character" w:styleId="Heading8Char" w:customStyle="1">
-    <w:name w:val="Heading 8 Char"/>
-    <w:basedOn w:val="DefaultParagraphFont"/>
-    <w:link w:val="Heading8"/>
+  <w:style w:type="character" w:customStyle="1" w:styleId="berschrift8Zchn">
+    <w:name w:val="Überschrift 8 Zchn"/>
+    <w:basedOn w:val="Absatz-Standardschriftart"/>
+    <w:link w:val="berschrift8"/>
     <w:uiPriority w:val="9"/>
     <w:semiHidden/>
     <w:rPr>
-      <w:rFonts w:asciiTheme="majorHAnsi" w:hAnsiTheme="majorHAnsi" w:eastAsiaTheme="majorEastAsia" w:cstheme="majorBidi"/>
+      <w:rFonts w:asciiTheme="majorHAnsi" w:eastAsiaTheme="majorEastAsia" w:hAnsiTheme="majorHAnsi" w:cstheme="majorBidi"/>
       <w:b/>
       <w:bCs/>
       <w:color w:val="000000" w:themeColor="text1"/>
     </w:rPr>
   </w:style>
-  <w:style w:type="character" w:styleId="Heading9Char" w:customStyle="1">
-    <w:name w:val="Heading 9 Char"/>
-    <w:basedOn w:val="DefaultParagraphFont"/>
-    <w:link w:val="Heading9"/>
+  <w:style w:type="character" w:customStyle="1" w:styleId="berschrift9Zchn">
+    <w:name w:val="Überschrift 9 Zchn"/>
+    <w:basedOn w:val="Absatz-Standardschriftart"/>
+    <w:link w:val="berschrift9"/>
     <w:uiPriority w:val="9"/>
     <w:semiHidden/>
     <w:rPr>
-      <w:rFonts w:asciiTheme="majorHAnsi" w:hAnsiTheme="majorHAnsi" w:eastAsiaTheme="majorEastAsia" w:cstheme="majorBidi"/>
+      <w:rFonts w:asciiTheme="majorHAnsi" w:eastAsiaTheme="majorEastAsia" w:hAnsiTheme="majorHAnsi" w:cstheme="majorBidi"/>
       <w:b/>
       <w:bCs/>
       <w:i/>
@@ -2242,9 +2097,9 @@
       <w:color w:val="000000" w:themeColor="text1"/>
     </w:rPr>
   </w:style>
-  <w:style w:type="character" w:styleId="IntenseEmphasis">
+  <w:style w:type="character" w:styleId="IntensiveHervorhebung">
     <w:name w:val="Intense Emphasis"/>
-    <w:basedOn w:val="DefaultParagraphFont"/>
+    <w:basedOn w:val="Absatz-Standardschriftart"/>
     <w:uiPriority w:val="21"/>
     <w:qFormat/>
     <w:rPr>
@@ -2255,16 +2110,16 @@
       <w:color w:val="auto"/>
     </w:rPr>
   </w:style>
-  <w:style w:type="paragraph" w:styleId="IntenseQuote">
+  <w:style w:type="paragraph" w:styleId="IntensivesZitat">
     <w:name w:val="Intense Quote"/>
-    <w:basedOn w:val="Normal"/>
-    <w:next w:val="Normal"/>
-    <w:link w:val="IntenseQuoteChar"/>
+    <w:basedOn w:val="Standard"/>
+    <w:next w:val="Standard"/>
+    <w:link w:val="IntensivesZitatZchn"/>
     <w:uiPriority w:val="30"/>
     <w:qFormat/>
     <w:pPr>
       <w:pBdr>
-        <w:left w:val="single" w:color="B01513" w:themeColor="accent1" w:sz="36" w:space="4"/>
+        <w:left w:val="single" w:sz="36" w:space="4" w:color="B01513" w:themeColor="accent1"/>
       </w:pBdr>
       <w:spacing w:before="100" w:beforeAutospacing="1"/>
       <w:ind w:left="1224" w:right="1224"/>
@@ -2275,10 +2130,10 @@
       <w:szCs w:val="28"/>
     </w:rPr>
   </w:style>
-  <w:style w:type="character" w:styleId="IntenseQuoteChar" w:customStyle="1">
-    <w:name w:val="Intense Quote Char"/>
-    <w:basedOn w:val="DefaultParagraphFont"/>
-    <w:link w:val="IntenseQuote"/>
+  <w:style w:type="character" w:customStyle="1" w:styleId="IntensivesZitatZchn">
+    <w:name w:val="Intensives Zitat Zchn"/>
+    <w:basedOn w:val="Absatz-Standardschriftart"/>
+    <w:link w:val="IntensivesZitat"/>
     <w:uiPriority w:val="30"/>
     <w:rPr>
       <w:color w:val="B01513" w:themeColor="accent1"/>
@@ -2286,9 +2141,9 @@
       <w:szCs w:val="28"/>
     </w:rPr>
   </w:style>
-  <w:style w:type="character" w:styleId="IntenseReference">
+  <w:style w:type="character" w:styleId="IntensiverVerweis">
     <w:name w:val="Intense Reference"/>
-    <w:basedOn w:val="DefaultParagraphFont"/>
+    <w:basedOn w:val="Absatz-Standardschriftart"/>
     <w:uiPriority w:val="32"/>
     <w:qFormat/>
     <w:rPr>
@@ -2303,16 +2158,16 @@
   </w:style>
   <w:style w:type="character" w:styleId="Hyperlink">
     <w:name w:val="Hyperlink"/>
-    <w:basedOn w:val="DefaultParagraphFont"/>
+    <w:basedOn w:val="Absatz-Standardschriftart"/>
     <w:unhideWhenUsed/>
     <w:rPr>
       <w:color w:val="4FB8C1" w:themeColor="text2" w:themeTint="99"/>
       <w:u w:val="single"/>
     </w:rPr>
   </w:style>
-  <w:style w:type="character" w:styleId="FollowedHyperlink">
+  <w:style w:type="character" w:styleId="BesuchterLink">
     <w:name w:val="FollowedHyperlink"/>
-    <w:basedOn w:val="DefaultParagraphFont"/>
+    <w:basedOn w:val="Absatz-Standardschriftart"/>
     <w:uiPriority w:val="99"/>
     <w:semiHidden/>
     <w:unhideWhenUsed/>
@@ -2321,9 +2176,9 @@
       <w:u w:val="single"/>
     </w:rPr>
   </w:style>
-  <w:style w:type="paragraph" w:styleId="NoSpacing">
+  <w:style w:type="paragraph" w:styleId="KeinLeerraum">
     <w:name w:val="No Spacing"/>
-    <w:link w:val="NoSpacingChar"/>
+    <w:link w:val="KeinLeerraumZchn"/>
     <w:uiPriority w:val="1"/>
     <w:qFormat/>
     <w:rsid w:val="003D60BB"/>
@@ -2334,21 +2189,21 @@
       <w:sz w:val="22"/>
     </w:rPr>
   </w:style>
-  <w:style w:type="character" w:styleId="NoSpacingChar" w:customStyle="1">
-    <w:name w:val="No Spacing Char"/>
-    <w:basedOn w:val="DefaultParagraphFont"/>
-    <w:link w:val="NoSpacing"/>
+  <w:style w:type="character" w:customStyle="1" w:styleId="KeinLeerraumZchn">
+    <w:name w:val="Kein Leerraum Zchn"/>
+    <w:basedOn w:val="Absatz-Standardschriftart"/>
+    <w:link w:val="KeinLeerraum"/>
     <w:uiPriority w:val="1"/>
     <w:rsid w:val="003D60BB"/>
     <w:rPr>
       <w:sz w:val="22"/>
     </w:rPr>
   </w:style>
-  <w:style w:type="paragraph" w:styleId="Quote">
+  <w:style w:type="paragraph" w:styleId="Zitat">
     <w:name w:val="Quote"/>
-    <w:basedOn w:val="Normal"/>
-    <w:next w:val="Normal"/>
-    <w:link w:val="QuoteChar"/>
+    <w:basedOn w:val="Standard"/>
+    <w:next w:val="Standard"/>
+    <w:link w:val="ZitatZchn"/>
     <w:uiPriority w:val="29"/>
     <w:qFormat/>
     <w:pPr>
@@ -2356,21 +2211,21 @@
       <w:ind w:left="864" w:right="864"/>
     </w:pPr>
     <w:rPr>
-      <w:rFonts w:asciiTheme="majorHAnsi" w:hAnsiTheme="majorHAnsi" w:eastAsiaTheme="majorEastAsia" w:cstheme="majorBidi"/>
-    </w:rPr>
-  </w:style>
-  <w:style w:type="character" w:styleId="QuoteChar" w:customStyle="1">
-    <w:name w:val="Quote Char"/>
-    <w:basedOn w:val="DefaultParagraphFont"/>
-    <w:link w:val="Quote"/>
+      <w:rFonts w:asciiTheme="majorHAnsi" w:eastAsiaTheme="majorEastAsia" w:hAnsiTheme="majorHAnsi" w:cstheme="majorBidi"/>
+    </w:rPr>
+  </w:style>
+  <w:style w:type="character" w:customStyle="1" w:styleId="ZitatZchn">
+    <w:name w:val="Zitat Zchn"/>
+    <w:basedOn w:val="Absatz-Standardschriftart"/>
+    <w:link w:val="Zitat"/>
     <w:uiPriority w:val="29"/>
     <w:rPr>
-      <w:rFonts w:asciiTheme="majorHAnsi" w:hAnsiTheme="majorHAnsi" w:eastAsiaTheme="majorEastAsia" w:cstheme="majorBidi"/>
-    </w:rPr>
-  </w:style>
-  <w:style w:type="character" w:styleId="Strong">
+      <w:rFonts w:asciiTheme="majorHAnsi" w:eastAsiaTheme="majorEastAsia" w:hAnsiTheme="majorHAnsi" w:cstheme="majorBidi"/>
+    </w:rPr>
+  </w:style>
+  <w:style w:type="character" w:styleId="Fett">
     <w:name w:val="Strong"/>
-    <w:basedOn w:val="DefaultParagraphFont"/>
+    <w:basedOn w:val="Absatz-Standardschriftart"/>
     <w:uiPriority w:val="22"/>
     <w:qFormat/>
     <w:rPr>
@@ -2378,11 +2233,11 @@
       <w:bCs/>
     </w:rPr>
   </w:style>
-  <w:style w:type="paragraph" w:styleId="Subtitle">
+  <w:style w:type="paragraph" w:styleId="Untertitel">
     <w:name w:val="Subtitle"/>
-    <w:basedOn w:val="Normal"/>
-    <w:next w:val="Normal"/>
-    <w:link w:val="SubtitleChar"/>
+    <w:basedOn w:val="Standard"/>
+    <w:next w:val="Standard"/>
+    <w:link w:val="UntertitelZchn"/>
     <w:uiPriority w:val="11"/>
     <w:qFormat/>
     <w:pPr>
@@ -2395,19 +2250,19 @@
       <w:szCs w:val="28"/>
     </w:rPr>
   </w:style>
-  <w:style w:type="character" w:styleId="SubtitleChar" w:customStyle="1">
-    <w:name w:val="Subtitle Char"/>
-    <w:basedOn w:val="DefaultParagraphFont"/>
-    <w:link w:val="Subtitle"/>
+  <w:style w:type="character" w:customStyle="1" w:styleId="UntertitelZchn">
+    <w:name w:val="Untertitel Zchn"/>
+    <w:basedOn w:val="Absatz-Standardschriftart"/>
+    <w:link w:val="Untertitel"/>
     <w:uiPriority w:val="11"/>
     <w:rPr>
       <w:sz w:val="28"/>
       <w:szCs w:val="28"/>
     </w:rPr>
   </w:style>
-  <w:style w:type="character" w:styleId="SubtleEmphasis">
+  <w:style w:type="character" w:styleId="SchwacheHervorhebung">
     <w:name w:val="Subtle Emphasis"/>
-    <w:basedOn w:val="DefaultParagraphFont"/>
+    <w:basedOn w:val="Absatz-Standardschriftart"/>
     <w:uiPriority w:val="19"/>
     <w:qFormat/>
     <w:rPr>
@@ -2416,9 +2271,9 @@
       <w:color w:val="595959" w:themeColor="text1" w:themeTint="A6"/>
     </w:rPr>
   </w:style>
-  <w:style w:type="character" w:styleId="SubtleReference">
+  <w:style w:type="character" w:styleId="SchwacherVerweis">
     <w:name w:val="Subtle Reference"/>
-    <w:basedOn w:val="DefaultParagraphFont"/>
+    <w:basedOn w:val="Absatz-Standardschriftart"/>
     <w:uiPriority w:val="31"/>
     <w:qFormat/>
     <w:rPr>
@@ -2428,11 +2283,11 @@
       <w:u w:val="single" w:color="7F7F7F" w:themeColor="text1" w:themeTint="80"/>
     </w:rPr>
   </w:style>
-  <w:style w:type="paragraph" w:styleId="Title">
+  <w:style w:type="paragraph" w:styleId="Titel">
     <w:name w:val="Title"/>
-    <w:basedOn w:val="Normal"/>
-    <w:next w:val="Normal"/>
-    <w:link w:val="TitleChar"/>
+    <w:basedOn w:val="Standard"/>
+    <w:next w:val="Standard"/>
+    <w:link w:val="TitelZchn"/>
     <w:uiPriority w:val="10"/>
     <w:qFormat/>
     <w:pPr>
@@ -2440,29 +2295,29 @@
       <w:contextualSpacing/>
     </w:pPr>
     <w:rPr>
-      <w:rFonts w:asciiTheme="majorHAnsi" w:hAnsiTheme="majorHAnsi" w:eastAsiaTheme="majorEastAsia" w:cstheme="majorBidi"/>
+      <w:rFonts w:asciiTheme="majorHAnsi" w:eastAsiaTheme="majorEastAsia" w:hAnsiTheme="majorHAnsi" w:cstheme="majorBidi"/>
       <w:color w:val="B01513" w:themeColor="accent1"/>
       <w:kern w:val="28"/>
       <w:sz w:val="72"/>
       <w:szCs w:val="72"/>
     </w:rPr>
   </w:style>
-  <w:style w:type="character" w:styleId="TitleChar" w:customStyle="1">
-    <w:name w:val="Title Char"/>
-    <w:basedOn w:val="DefaultParagraphFont"/>
-    <w:link w:val="Title"/>
+  <w:style w:type="character" w:customStyle="1" w:styleId="TitelZchn">
+    <w:name w:val="Titel Zchn"/>
+    <w:basedOn w:val="Absatz-Standardschriftart"/>
+    <w:link w:val="Titel"/>
     <w:uiPriority w:val="10"/>
     <w:rPr>
-      <w:rFonts w:asciiTheme="majorHAnsi" w:hAnsiTheme="majorHAnsi" w:eastAsiaTheme="majorEastAsia" w:cstheme="majorBidi"/>
+      <w:rFonts w:asciiTheme="majorHAnsi" w:eastAsiaTheme="majorEastAsia" w:hAnsiTheme="majorHAnsi" w:cstheme="majorBidi"/>
       <w:color w:val="B01513" w:themeColor="accent1"/>
       <w:kern w:val="28"/>
       <w:sz w:val="72"/>
       <w:szCs w:val="72"/>
     </w:rPr>
   </w:style>
-  <w:style w:type="paragraph" w:styleId="ListParagraph">
+  <w:style w:type="paragraph" w:styleId="Listenabsatz">
     <w:name w:val="List Paragraph"/>
-    <w:basedOn w:val="Normal"/>
+    <w:basedOn w:val="Standard"/>
     <w:uiPriority w:val="34"/>
     <w:qFormat/>
     <w:pPr>
@@ -2470,10 +2325,10 @@
       <w:contextualSpacing/>
     </w:pPr>
   </w:style>
-  <w:style w:type="paragraph" w:styleId="Header">
+  <w:style w:type="paragraph" w:styleId="Kopfzeile">
     <w:name w:val="header"/>
-    <w:basedOn w:val="Normal"/>
-    <w:link w:val="HeaderChar"/>
+    <w:basedOn w:val="Standard"/>
+    <w:link w:val="KopfzeileZchn"/>
     <w:uiPriority w:val="99"/>
     <w:unhideWhenUsed/>
     <w:rsid w:val="00782AB4"/>
@@ -2485,20 +2340,20 @@
       <w:spacing w:after="0" w:line="240" w:lineRule="auto"/>
     </w:pPr>
   </w:style>
-  <w:style w:type="character" w:styleId="HeaderChar" w:customStyle="1">
-    <w:name w:val="Header Char"/>
-    <w:basedOn w:val="DefaultParagraphFont"/>
-    <w:link w:val="Header"/>
+  <w:style w:type="character" w:customStyle="1" w:styleId="KopfzeileZchn">
+    <w:name w:val="Kopfzeile Zchn"/>
+    <w:basedOn w:val="Absatz-Standardschriftart"/>
+    <w:link w:val="Kopfzeile"/>
     <w:uiPriority w:val="99"/>
     <w:rsid w:val="00782AB4"/>
     <w:rPr>
       <w:sz w:val="22"/>
     </w:rPr>
   </w:style>
-  <w:style w:type="paragraph" w:styleId="Footer">
+  <w:style w:type="paragraph" w:styleId="Fuzeile">
     <w:name w:val="footer"/>
-    <w:basedOn w:val="Normal"/>
-    <w:link w:val="FooterChar"/>
+    <w:basedOn w:val="Standard"/>
+    <w:link w:val="FuzeileZchn"/>
     <w:uiPriority w:val="99"/>
     <w:unhideWhenUsed/>
     <w:rsid w:val="00782AB4"/>
@@ -2510,19 +2365,19 @@
       <w:spacing w:after="0" w:line="240" w:lineRule="auto"/>
     </w:pPr>
   </w:style>
-  <w:style w:type="character" w:styleId="FooterChar" w:customStyle="1">
-    <w:name w:val="Footer Char"/>
-    <w:basedOn w:val="DefaultParagraphFont"/>
-    <w:link w:val="Footer"/>
+  <w:style w:type="character" w:customStyle="1" w:styleId="FuzeileZchn">
+    <w:name w:val="Fußzeile Zchn"/>
+    <w:basedOn w:val="Absatz-Standardschriftart"/>
+    <w:link w:val="Fuzeile"/>
     <w:uiPriority w:val="99"/>
     <w:rsid w:val="00782AB4"/>
     <w:rPr>
       <w:sz w:val="22"/>
     </w:rPr>
   </w:style>
-  <w:style w:type="table" w:styleId="TableGrid">
+  <w:style w:type="table" w:styleId="Tabellenraster">
     <w:name w:val="Table Grid"/>
-    <w:basedOn w:val="TableNormal"/>
+    <w:basedOn w:val="NormaleTabelle"/>
     <w:uiPriority w:val="59"/>
     <w:rsid w:val="00FB4123"/>
     <w:pPr>
@@ -2530,12 +2385,12 @@
     </w:pPr>
     <w:tblPr>
       <w:tblBorders>
-        <w:top w:val="single" w:color="000000" w:themeColor="text1" w:sz="4" w:space="0"/>
-        <w:left w:val="single" w:color="000000" w:themeColor="text1" w:sz="4" w:space="0"/>
-        <w:bottom w:val="single" w:color="000000" w:themeColor="text1" w:sz="4" w:space="0"/>
-        <w:right w:val="single" w:color="000000" w:themeColor="text1" w:sz="4" w:space="0"/>
-        <w:insideH w:val="single" w:color="000000" w:themeColor="text1" w:sz="4" w:space="0"/>
-        <w:insideV w:val="single" w:color="000000" w:themeColor="text1" w:sz="4" w:space="0"/>
+        <w:top w:val="single" w:sz="4" w:space="0" w:color="000000" w:themeColor="text1"/>
+        <w:left w:val="single" w:sz="4" w:space="0" w:color="000000" w:themeColor="text1"/>
+        <w:bottom w:val="single" w:sz="4" w:space="0" w:color="000000" w:themeColor="text1"/>
+        <w:right w:val="single" w:sz="4" w:space="0" w:color="000000" w:themeColor="text1"/>
+        <w:insideH w:val="single" w:sz="4" w:space="0" w:color="000000" w:themeColor="text1"/>
+        <w:insideV w:val="single" w:sz="4" w:space="0" w:color="000000" w:themeColor="text1"/>
       </w:tblBorders>
     </w:tblPr>
   </w:style>
@@ -2809,21 +2664,10 @@
 </file>
 
 <file path=customXml/item1.xml><?xml version="1.0" encoding="utf-8"?>
-<p:properties xmlns:p="http://schemas.microsoft.com/office/2006/metadata/properties" xmlns:xsi="http://www.w3.org/2001/XMLSchema-instance" xmlns:pc="http://schemas.microsoft.com/office/infopath/2007/PartnerControls">
-  <documentManagement/>
-</p:properties>
+<b:Sources xmlns:b="http://schemas.openxmlformats.org/officeDocument/2006/bibliography" xmlns="http://schemas.openxmlformats.org/officeDocument/2006/bibliography" SelectedStyle="\APASixthEditionOfficeOnline.xsl" StyleName="APA" Version="6"/>
 </file>
 
 <file path=customXml/item2.xml><?xml version="1.0" encoding="utf-8"?>
-<?mso-contentType ?>
-<FormTemplates xmlns="http://schemas.microsoft.com/sharepoint/v3/contenttype/forms">
-  <Display>DocumentLibraryForm</Display>
-  <Edit>DocumentLibraryForm</Edit>
-  <New>DocumentLibraryForm</New>
-</FormTemplates>
-</file>
-
-<file path=customXml/item3.xml><?xml version="1.0" encoding="utf-8"?>
 <ct:contentTypeSchema xmlns:ct="http://schemas.microsoft.com/office/2006/metadata/contentType" xmlns:ma="http://schemas.microsoft.com/office/2006/metadata/properties/metaAttributes" ct:_="" ma:_="" ma:contentTypeName="Document" ma:contentTypeID="0x010100D72F8B38D3C5264BB78418AB8D69B3BF" ma:contentTypeVersion="0" ma:contentTypeDescription="Create a new document." ma:contentTypeScope="" ma:versionID="7f70dd31027f76c11d2911fa732ecd08">
   <xsd:schema xmlns:xsd="http://www.w3.org/2001/XMLSchema" xmlns:xs="http://www.w3.org/2001/XMLSchema" xmlns:p="http://schemas.microsoft.com/office/2006/metadata/properties" targetNamespace="http://schemas.microsoft.com/office/2006/metadata/properties" ma:root="true" ma:fieldsID="d413257cd9829394d17656a545d5fa4e">
     <xsd:element name="properties">
@@ -2937,28 +2781,30 @@
 </ct:contentTypeSchema>
 </file>
 
+<file path=customXml/item3.xml><?xml version="1.0" encoding="utf-8"?>
+<?mso-contentType ?>
+<FormTemplates xmlns="http://schemas.microsoft.com/sharepoint/v3/contenttype/forms">
+  <Display>DocumentLibraryForm</Display>
+  <Edit>DocumentLibraryForm</Edit>
+  <New>DocumentLibraryForm</New>
+</FormTemplates>
+</file>
+
 <file path=customXml/item4.xml><?xml version="1.0" encoding="utf-8"?>
-<b:Sources xmlns:b="http://schemas.openxmlformats.org/officeDocument/2006/bibliography" xmlns="http://schemas.openxmlformats.org/officeDocument/2006/bibliography" SelectedStyle="\APASixthEditionOfficeOnline.xsl" StyleName="APA" Version="6"/>
+<p:properties xmlns:p="http://schemas.microsoft.com/office/2006/metadata/properties" xmlns:xsi="http://www.w3.org/2001/XMLSchema-instance" xmlns:pc="http://schemas.microsoft.com/office/infopath/2007/PartnerControls">
+  <documentManagement/>
+</p:properties>
 </file>
 
 <file path=customXml/itemProps1.xml><?xml version="1.0" encoding="utf-8"?>
-<ds:datastoreItem xmlns:ds="http://schemas.openxmlformats.org/officeDocument/2006/customXml" ds:itemID="{093EA450-910F-4BBA-835D-7FBC950A68AA}">
+<ds:datastoreItem xmlns:ds="http://schemas.openxmlformats.org/officeDocument/2006/customXml" ds:itemID="{4A76B660-EA61-4B1B-8732-3BA3807D7491}">
   <ds:schemaRefs>
-    <ds:schemaRef ds:uri="http://schemas.microsoft.com/office/2006/metadata/properties"/>
-    <ds:schemaRef ds:uri="http://schemas.microsoft.com/office/infopath/2007/PartnerControls"/>
+    <ds:schemaRef ds:uri="http://schemas.openxmlformats.org/officeDocument/2006/bibliography"/>
   </ds:schemaRefs>
 </ds:datastoreItem>
 </file>
 
 <file path=customXml/itemProps2.xml><?xml version="1.0" encoding="utf-8"?>
-<ds:datastoreItem xmlns:ds="http://schemas.openxmlformats.org/officeDocument/2006/customXml" ds:itemID="{E0F9A1B3-D9BC-4742-8FF9-D08C6DDE7F71}">
-  <ds:schemaRefs>
-    <ds:schemaRef ds:uri="http://schemas.microsoft.com/sharepoint/v3/contenttype/forms"/>
-  </ds:schemaRefs>
-</ds:datastoreItem>
-</file>
-
-<file path=customXml/itemProps3.xml><?xml version="1.0" encoding="utf-8"?>
 <ds:datastoreItem xmlns:ds="http://schemas.openxmlformats.org/officeDocument/2006/customXml" ds:itemID="{FE2E05F8-76A8-46B1-9500-32B8B0E5AD97}">
   <ds:schemaRefs>
     <ds:schemaRef ds:uri="http://schemas.microsoft.com/office/2006/metadata/contentType"/>
@@ -2974,10 +2820,19 @@
 </ds:datastoreItem>
 </file>
 
+<file path=customXml/itemProps3.xml><?xml version="1.0" encoding="utf-8"?>
+<ds:datastoreItem xmlns:ds="http://schemas.openxmlformats.org/officeDocument/2006/customXml" ds:itemID="{E0F9A1B3-D9BC-4742-8FF9-D08C6DDE7F71}">
+  <ds:schemaRefs>
+    <ds:schemaRef ds:uri="http://schemas.microsoft.com/sharepoint/v3/contenttype/forms"/>
+  </ds:schemaRefs>
+</ds:datastoreItem>
+</file>
+
 <file path=customXml/itemProps4.xml><?xml version="1.0" encoding="utf-8"?>
-<ds:datastoreItem xmlns:ds="http://schemas.openxmlformats.org/officeDocument/2006/customXml" ds:itemID="{4A76B660-EA61-4B1B-8732-3BA3807D7491}">
+<ds:datastoreItem xmlns:ds="http://schemas.openxmlformats.org/officeDocument/2006/customXml" ds:itemID="{093EA450-910F-4BBA-835D-7FBC950A68AA}">
   <ds:schemaRefs>
-    <ds:schemaRef ds:uri="http://schemas.openxmlformats.org/officeDocument/2006/bibliography"/>
+    <ds:schemaRef ds:uri="http://schemas.microsoft.com/office/2006/metadata/properties"/>
+    <ds:schemaRef ds:uri="http://schemas.microsoft.com/office/infopath/2007/PartnerControls"/>
   </ds:schemaRefs>
 </ds:datastoreItem>
 </file>
</xml_diff>